<commit_message>
update doc and tooltip on languages + tag in database
</commit_message>
<xml_diff>
--- a/TextDocument/Disertation_Dumitrescu_Crisitan_Mihail.docx
+++ b/TextDocument/Disertation_Dumitrescu_Crisitan_Mihail.docx
@@ -670,7 +670,7 @@
             </w:rPr>
             <w:fldChar w:fldCharType="separate"/>
           </w:r>
-          <w:hyperlink w:anchor="_Toc168009764" w:history="1">
+          <w:hyperlink w:anchor="_Toc168139631" w:history="1">
             <w:r>
               <w:rPr>
                 <w:rStyle w:val="Hyperlink"/>
@@ -700,7 +700,7 @@
                 <w:noProof/>
                 <w:webHidden/>
               </w:rPr>
-              <w:instrText xml:space="preserve"> PAGEREF _Toc168009764 \h </w:instrText>
+              <w:instrText xml:space="preserve"> PAGEREF _Toc168139631 \h </w:instrText>
             </w:r>
             <w:r>
               <w:rPr>
@@ -746,7 +746,7 @@
               <w14:ligatures w14:val="standardContextual"/>
             </w:rPr>
           </w:pPr>
-          <w:hyperlink w:anchor="_Toc168009765" w:history="1">
+          <w:hyperlink w:anchor="_Toc168139632" w:history="1">
             <w:r>
               <w:rPr>
                 <w:rStyle w:val="Hyperlink"/>
@@ -776,7 +776,7 @@
                 <w:noProof/>
                 <w:webHidden/>
               </w:rPr>
-              <w:instrText xml:space="preserve"> PAGEREF _Toc168009765 \h </w:instrText>
+              <w:instrText xml:space="preserve"> PAGEREF _Toc168139632 \h </w:instrText>
             </w:r>
             <w:r>
               <w:rPr>
@@ -822,7 +822,7 @@
               <w14:ligatures w14:val="standardContextual"/>
             </w:rPr>
           </w:pPr>
-          <w:hyperlink w:anchor="_Toc168009766" w:history="1">
+          <w:hyperlink w:anchor="_Toc168139633" w:history="1">
             <w:r>
               <w:rPr>
                 <w:rStyle w:val="Hyperlink"/>
@@ -850,7 +850,7 @@
                 <w:noProof/>
                 <w:webHidden/>
               </w:rPr>
-              <w:instrText xml:space="preserve"> PAGEREF _Toc168009766 \h </w:instrText>
+              <w:instrText xml:space="preserve"> PAGEREF _Toc168139633 \h </w:instrText>
             </w:r>
             <w:r>
               <w:rPr>
@@ -896,7 +896,7 @@
               <w14:ligatures w14:val="standardContextual"/>
             </w:rPr>
           </w:pPr>
-          <w:hyperlink w:anchor="_Toc168009767" w:history="1">
+          <w:hyperlink w:anchor="_Toc168139634" w:history="1">
             <w:r>
               <w:rPr>
                 <w:rStyle w:val="Hyperlink"/>
@@ -924,7 +924,7 @@
                 <w:noProof/>
                 <w:webHidden/>
               </w:rPr>
-              <w:instrText xml:space="preserve"> PAGEREF _Toc168009767 \h </w:instrText>
+              <w:instrText xml:space="preserve"> PAGEREF _Toc168139634 \h </w:instrText>
             </w:r>
             <w:r>
               <w:rPr>
@@ -970,7 +970,7 @@
               <w14:ligatures w14:val="standardContextual"/>
             </w:rPr>
           </w:pPr>
-          <w:hyperlink w:anchor="_Toc168009768" w:history="1">
+          <w:hyperlink w:anchor="_Toc168139635" w:history="1">
             <w:r>
               <w:rPr>
                 <w:rStyle w:val="Hyperlink"/>
@@ -998,7 +998,7 @@
                 <w:noProof/>
                 <w:webHidden/>
               </w:rPr>
-              <w:instrText xml:space="preserve"> PAGEREF _Toc168009768 \h </w:instrText>
+              <w:instrText xml:space="preserve"> PAGEREF _Toc168139635 \h </w:instrText>
             </w:r>
             <w:r>
               <w:rPr>
@@ -1044,7 +1044,7 @@
               <w14:ligatures w14:val="standardContextual"/>
             </w:rPr>
           </w:pPr>
-          <w:hyperlink w:anchor="_Toc168009769" w:history="1">
+          <w:hyperlink w:anchor="_Toc168139636" w:history="1">
             <w:r>
               <w:rPr>
                 <w:rStyle w:val="Hyperlink"/>
@@ -1074,7 +1074,7 @@
                 <w:noProof/>
                 <w:webHidden/>
               </w:rPr>
-              <w:instrText xml:space="preserve"> PAGEREF _Toc168009769 \h </w:instrText>
+              <w:instrText xml:space="preserve"> PAGEREF _Toc168139636 \h </w:instrText>
             </w:r>
             <w:r>
               <w:rPr>
@@ -1120,7 +1120,7 @@
               <w14:ligatures w14:val="standardContextual"/>
             </w:rPr>
           </w:pPr>
-          <w:hyperlink w:anchor="_Toc168009770" w:history="1">
+          <w:hyperlink w:anchor="_Toc168139637" w:history="1">
             <w:r>
               <w:rPr>
                 <w:rStyle w:val="Hyperlink"/>
@@ -1148,7 +1148,7 @@
                 <w:noProof/>
                 <w:webHidden/>
               </w:rPr>
-              <w:instrText xml:space="preserve"> PAGEREF _Toc168009770 \h </w:instrText>
+              <w:instrText xml:space="preserve"> PAGEREF _Toc168139637 \h </w:instrText>
             </w:r>
             <w:r>
               <w:rPr>
@@ -1194,7 +1194,7 @@
               <w14:ligatures w14:val="standardContextual"/>
             </w:rPr>
           </w:pPr>
-          <w:hyperlink w:anchor="_Toc168009771" w:history="1">
+          <w:hyperlink w:anchor="_Toc168139638" w:history="1">
             <w:r>
               <w:rPr>
                 <w:rStyle w:val="Hyperlink"/>
@@ -1222,7 +1222,7 @@
                 <w:noProof/>
                 <w:webHidden/>
               </w:rPr>
-              <w:instrText xml:space="preserve"> PAGEREF _Toc168009771 \h </w:instrText>
+              <w:instrText xml:space="preserve"> PAGEREF _Toc168139638 \h </w:instrText>
             </w:r>
             <w:r>
               <w:rPr>
@@ -1268,7 +1268,7 @@
               <w14:ligatures w14:val="standardContextual"/>
             </w:rPr>
           </w:pPr>
-          <w:hyperlink w:anchor="_Toc168009772" w:history="1">
+          <w:hyperlink w:anchor="_Toc168139639" w:history="1">
             <w:r>
               <w:rPr>
                 <w:rStyle w:val="Hyperlink"/>
@@ -1296,7 +1296,7 @@
                 <w:noProof/>
                 <w:webHidden/>
               </w:rPr>
-              <w:instrText xml:space="preserve"> PAGEREF _Toc168009772 \h </w:instrText>
+              <w:instrText xml:space="preserve"> PAGEREF _Toc168139639 \h </w:instrText>
             </w:r>
             <w:r>
               <w:rPr>
@@ -1342,7 +1342,7 @@
               <w14:ligatures w14:val="standardContextual"/>
             </w:rPr>
           </w:pPr>
-          <w:hyperlink w:anchor="_Toc168009773" w:history="1">
+          <w:hyperlink w:anchor="_Toc168139640" w:history="1">
             <w:r>
               <w:rPr>
                 <w:rStyle w:val="Hyperlink"/>
@@ -1372,7 +1372,7 @@
                 <w:noProof/>
                 <w:webHidden/>
               </w:rPr>
-              <w:instrText xml:space="preserve"> PAGEREF _Toc168009773 \h </w:instrText>
+              <w:instrText xml:space="preserve"> PAGEREF _Toc168139640 \h </w:instrText>
             </w:r>
             <w:r>
               <w:rPr>
@@ -1418,7 +1418,7 @@
               <w14:ligatures w14:val="standardContextual"/>
             </w:rPr>
           </w:pPr>
-          <w:hyperlink w:anchor="_Toc168009774" w:history="1">
+          <w:hyperlink w:anchor="_Toc168139641" w:history="1">
             <w:r>
               <w:rPr>
                 <w:rStyle w:val="Hyperlink"/>
@@ -1446,7 +1446,7 @@
                 <w:noProof/>
                 <w:webHidden/>
               </w:rPr>
-              <w:instrText xml:space="preserve"> PAGEREF _Toc168009774 \h </w:instrText>
+              <w:instrText xml:space="preserve"> PAGEREF _Toc168139641 \h </w:instrText>
             </w:r>
             <w:r>
               <w:rPr>
@@ -1492,7 +1492,7 @@
               <w14:ligatures w14:val="standardContextual"/>
             </w:rPr>
           </w:pPr>
-          <w:hyperlink w:anchor="_Toc168009775" w:history="1">
+          <w:hyperlink w:anchor="_Toc168139642" w:history="1">
             <w:r>
               <w:rPr>
                 <w:rStyle w:val="Hyperlink"/>
@@ -1520,7 +1520,7 @@
                 <w:noProof/>
                 <w:webHidden/>
               </w:rPr>
-              <w:instrText xml:space="preserve"> PAGEREF _Toc168009775 \h </w:instrText>
+              <w:instrText xml:space="preserve"> PAGEREF _Toc168139642 \h </w:instrText>
             </w:r>
             <w:r>
               <w:rPr>
@@ -1566,7 +1566,7 @@
               <w14:ligatures w14:val="standardContextual"/>
             </w:rPr>
           </w:pPr>
-          <w:hyperlink w:anchor="_Toc168009776" w:history="1">
+          <w:hyperlink w:anchor="_Toc168139643" w:history="1">
             <w:r>
               <w:rPr>
                 <w:rStyle w:val="Hyperlink"/>
@@ -1594,7 +1594,7 @@
                 <w:noProof/>
                 <w:webHidden/>
               </w:rPr>
-              <w:instrText xml:space="preserve"> PAGEREF _Toc168009776 \h </w:instrText>
+              <w:instrText xml:space="preserve"> PAGEREF _Toc168139643 \h </w:instrText>
             </w:r>
             <w:r>
               <w:rPr>
@@ -1640,7 +1640,7 @@
               <w14:ligatures w14:val="standardContextual"/>
             </w:rPr>
           </w:pPr>
-          <w:hyperlink w:anchor="_Toc168009777" w:history="1">
+          <w:hyperlink w:anchor="_Toc168139644" w:history="1">
             <w:r>
               <w:rPr>
                 <w:rStyle w:val="Hyperlink"/>
@@ -1670,7 +1670,7 @@
                 <w:noProof/>
                 <w:webHidden/>
               </w:rPr>
-              <w:instrText xml:space="preserve"> PAGEREF _Toc168009777 \h </w:instrText>
+              <w:instrText xml:space="preserve"> PAGEREF _Toc168139644 \h </w:instrText>
             </w:r>
             <w:r>
               <w:rPr>
@@ -1690,7 +1690,7 @@
                 <w:noProof/>
                 <w:webHidden/>
               </w:rPr>
-              <w:t>13</w:t>
+              <w:t>12</w:t>
             </w:r>
             <w:r>
               <w:rPr>
@@ -1716,7 +1716,7 @@
               <w14:ligatures w14:val="standardContextual"/>
             </w:rPr>
           </w:pPr>
-          <w:hyperlink w:anchor="_Toc168009778" w:history="1">
+          <w:hyperlink w:anchor="_Toc168139645" w:history="1">
             <w:r>
               <w:rPr>
                 <w:rStyle w:val="Hyperlink"/>
@@ -1744,7 +1744,7 @@
                 <w:noProof/>
                 <w:webHidden/>
               </w:rPr>
-              <w:instrText xml:space="preserve"> PAGEREF _Toc168009778 \h </w:instrText>
+              <w:instrText xml:space="preserve"> PAGEREF _Toc168139645 \h </w:instrText>
             </w:r>
             <w:r>
               <w:rPr>
@@ -1764,7 +1764,7 @@
                 <w:noProof/>
                 <w:webHidden/>
               </w:rPr>
-              <w:t>13</w:t>
+              <w:t>12</w:t>
             </w:r>
             <w:r>
               <w:rPr>
@@ -1790,7 +1790,7 @@
               <w14:ligatures w14:val="standardContextual"/>
             </w:rPr>
           </w:pPr>
-          <w:hyperlink w:anchor="_Toc168009779" w:history="1">
+          <w:hyperlink w:anchor="_Toc168139646" w:history="1">
             <w:r>
               <w:rPr>
                 <w:rStyle w:val="Hyperlink"/>
@@ -1818,7 +1818,7 @@
                 <w:noProof/>
                 <w:webHidden/>
               </w:rPr>
-              <w:instrText xml:space="preserve"> PAGEREF _Toc168009779 \h </w:instrText>
+              <w:instrText xml:space="preserve"> PAGEREF _Toc168139646 \h </w:instrText>
             </w:r>
             <w:r>
               <w:rPr>
@@ -1838,7 +1838,7 @@
                 <w:noProof/>
                 <w:webHidden/>
               </w:rPr>
-              <w:t>14</w:t>
+              <w:t>12</w:t>
             </w:r>
             <w:r>
               <w:rPr>
@@ -1864,7 +1864,7 @@
               <w14:ligatures w14:val="standardContextual"/>
             </w:rPr>
           </w:pPr>
-          <w:hyperlink w:anchor="_Toc168009780" w:history="1">
+          <w:hyperlink w:anchor="_Toc168139647" w:history="1">
             <w:r>
               <w:rPr>
                 <w:rStyle w:val="Hyperlink"/>
@@ -1894,7 +1894,7 @@
                 <w:noProof/>
                 <w:webHidden/>
               </w:rPr>
-              <w:instrText xml:space="preserve"> PAGEREF _Toc168009780 \h </w:instrText>
+              <w:instrText xml:space="preserve"> PAGEREF _Toc168139647 \h </w:instrText>
             </w:r>
             <w:r>
               <w:rPr>
@@ -1914,7 +1914,7 @@
                 <w:noProof/>
                 <w:webHidden/>
               </w:rPr>
-              <w:t>15</w:t>
+              <w:t>14</w:t>
             </w:r>
             <w:r>
               <w:rPr>
@@ -1940,7 +1940,7 @@
               <w14:ligatures w14:val="standardContextual"/>
             </w:rPr>
           </w:pPr>
-          <w:hyperlink w:anchor="_Toc168009781" w:history="1">
+          <w:hyperlink w:anchor="_Toc168139648" w:history="1">
             <w:r>
               <w:rPr>
                 <w:rStyle w:val="Hyperlink"/>
@@ -1970,7 +1970,7 @@
                 <w:noProof/>
                 <w:webHidden/>
               </w:rPr>
-              <w:instrText xml:space="preserve"> PAGEREF _Toc168009781 \h </w:instrText>
+              <w:instrText xml:space="preserve"> PAGEREF _Toc168139648 \h </w:instrText>
             </w:r>
             <w:r>
               <w:rPr>
@@ -1990,7 +1990,7 @@
                 <w:noProof/>
                 <w:webHidden/>
               </w:rPr>
-              <w:t>16</w:t>
+              <w:t>15</w:t>
             </w:r>
             <w:r>
               <w:rPr>
@@ -2016,7 +2016,7 @@
               <w14:ligatures w14:val="standardContextual"/>
             </w:rPr>
           </w:pPr>
-          <w:hyperlink w:anchor="_Toc168009782" w:history="1">
+          <w:hyperlink w:anchor="_Toc168139649" w:history="1">
             <w:r>
               <w:rPr>
                 <w:rStyle w:val="Hyperlink"/>
@@ -2046,7 +2046,7 @@
                 <w:noProof/>
                 <w:webHidden/>
               </w:rPr>
-              <w:instrText xml:space="preserve"> PAGEREF _Toc168009782 \h </w:instrText>
+              <w:instrText xml:space="preserve"> PAGEREF _Toc168139649 \h </w:instrText>
             </w:r>
             <w:r>
               <w:rPr>
@@ -2066,7 +2066,7 @@
                 <w:noProof/>
                 <w:webHidden/>
               </w:rPr>
-              <w:t>18</w:t>
+              <w:t>17</w:t>
             </w:r>
             <w:r>
               <w:rPr>
@@ -2092,7 +2092,7 @@
               <w14:ligatures w14:val="standardContextual"/>
             </w:rPr>
           </w:pPr>
-          <w:hyperlink w:anchor="_Toc168009783" w:history="1">
+          <w:hyperlink w:anchor="_Toc168139650" w:history="1">
             <w:r>
               <w:rPr>
                 <w:rStyle w:val="Hyperlink"/>
@@ -2122,7 +2122,7 @@
                 <w:noProof/>
                 <w:webHidden/>
               </w:rPr>
-              <w:instrText xml:space="preserve"> PAGEREF _Toc168009783 \h </w:instrText>
+              <w:instrText xml:space="preserve"> PAGEREF _Toc168139650 \h </w:instrText>
             </w:r>
             <w:r>
               <w:rPr>
@@ -2142,7 +2142,7 @@
                 <w:noProof/>
                 <w:webHidden/>
               </w:rPr>
-              <w:t>24</w:t>
+              <w:t>25</w:t>
             </w:r>
             <w:r>
               <w:rPr>
@@ -2211,7 +2211,7 @@
           <w:szCs w:val="28"/>
         </w:rPr>
       </w:pPr>
-      <w:bookmarkStart w:id="0" w:name="_Toc168009764"/>
+      <w:bookmarkStart w:id="0" w:name="_Toc168139631"/>
       <w:r>
         <w:rPr>
           <w:rFonts w:ascii="Times New Roman" w:hAnsi="Times New Roman" w:cs="Times New Roman"/>
@@ -2978,6 +2978,7 @@
     </w:p>
     <w:p>
       <w:pPr>
+        <w:spacing w:after="0"/>
         <w:ind w:firstLine="720"/>
         <w:jc w:val="both"/>
         <w:rPr>
@@ -3083,6 +3084,7 @@
     </w:p>
     <w:p>
       <w:pPr>
+        <w:spacing w:after="0"/>
         <w:ind w:firstLine="720"/>
         <w:jc w:val="both"/>
         <w:rPr>
@@ -3164,6 +3166,7 @@
     </w:p>
     <w:p>
       <w:pPr>
+        <w:spacing w:after="0"/>
         <w:ind w:firstLine="720"/>
         <w:jc w:val="both"/>
         <w:rPr>
@@ -3184,6 +3187,7 @@
     </w:p>
     <w:p>
       <w:pPr>
+        <w:spacing w:after="0"/>
         <w:ind w:firstLine="720"/>
         <w:jc w:val="both"/>
         <w:rPr>
@@ -3203,6 +3207,7 @@
     </w:p>
     <w:p>
       <w:pPr>
+        <w:spacing w:after="0"/>
         <w:ind w:firstLine="720"/>
         <w:jc w:val="both"/>
         <w:rPr>
@@ -3222,6 +3227,7 @@
     </w:p>
     <w:p>
       <w:pPr>
+        <w:spacing w:after="0"/>
         <w:ind w:firstLine="720"/>
         <w:jc w:val="both"/>
         <w:rPr>
@@ -3262,7 +3268,7 @@
         </w:rPr>
       </w:pPr>
       <w:bookmarkStart w:id="1" w:name="_Toc106881108"/>
-      <w:bookmarkStart w:id="2" w:name="_Toc168009765"/>
+      <w:bookmarkStart w:id="2" w:name="_Toc168139632"/>
       <w:r>
         <w:rPr>
           <w:rFonts w:ascii="Times New Roman" w:hAnsi="Times New Roman" w:cs="Times New Roman"/>
@@ -3507,7 +3513,7 @@
           <w:rFonts w:ascii="Times New Roman" w:hAnsi="Times New Roman" w:cs="Times New Roman"/>
         </w:rPr>
       </w:pPr>
-      <w:bookmarkStart w:id="3" w:name="_Toc168009766"/>
+      <w:bookmarkStart w:id="3" w:name="_Toc168139633"/>
       <w:r>
         <w:rPr>
           <w:rFonts w:ascii="Times New Roman" w:hAnsi="Times New Roman" w:cs="Times New Roman"/>
@@ -3536,7 +3542,7 @@
     </w:p>
     <w:p>
       <w:pPr>
-        <w:spacing w:line="360" w:lineRule="auto"/>
+        <w:spacing w:after="0" w:line="360" w:lineRule="auto"/>
         <w:ind w:firstLine="720"/>
         <w:jc w:val="both"/>
         <w:rPr>
@@ -3556,7 +3562,7 @@
     </w:p>
     <w:p>
       <w:pPr>
-        <w:spacing w:line="360" w:lineRule="auto"/>
+        <w:spacing w:after="0" w:line="360" w:lineRule="auto"/>
         <w:ind w:firstLine="720"/>
         <w:jc w:val="both"/>
         <w:rPr>
@@ -3696,7 +3702,7 @@
     </w:p>
     <w:p>
       <w:pPr>
-        <w:spacing w:line="360" w:lineRule="auto"/>
+        <w:spacing w:after="0" w:line="360" w:lineRule="auto"/>
         <w:ind w:firstLine="720"/>
         <w:jc w:val="both"/>
         <w:rPr>
@@ -3732,7 +3738,7 @@
     </w:p>
     <w:p>
       <w:pPr>
-        <w:spacing w:line="360" w:lineRule="auto"/>
+        <w:spacing w:after="0" w:line="360" w:lineRule="auto"/>
         <w:ind w:firstLine="720"/>
         <w:jc w:val="both"/>
         <w:rPr>
@@ -3875,7 +3881,7 @@
     </w:p>
     <w:p>
       <w:pPr>
-        <w:spacing w:line="360" w:lineRule="auto"/>
+        <w:spacing w:after="0" w:line="360" w:lineRule="auto"/>
         <w:ind w:firstLine="720"/>
         <w:jc w:val="both"/>
         <w:rPr>
@@ -3989,7 +3995,7 @@
     </w:p>
     <w:p>
       <w:pPr>
-        <w:spacing w:line="360" w:lineRule="auto"/>
+        <w:spacing w:after="0" w:line="360" w:lineRule="auto"/>
         <w:ind w:firstLine="720"/>
         <w:jc w:val="both"/>
         <w:rPr>
@@ -4026,7 +4032,7 @@
     </w:p>
     <w:p>
       <w:pPr>
-        <w:spacing w:line="360" w:lineRule="auto"/>
+        <w:spacing w:after="0" w:line="360" w:lineRule="auto"/>
         <w:ind w:firstLine="720"/>
         <w:jc w:val="both"/>
         <w:rPr>
@@ -4046,7 +4052,7 @@
     </w:p>
     <w:p>
       <w:pPr>
-        <w:spacing w:line="360" w:lineRule="auto"/>
+        <w:spacing w:after="0" w:line="360" w:lineRule="auto"/>
         <w:ind w:firstLine="720"/>
         <w:jc w:val="both"/>
         <w:rPr>
@@ -4074,7 +4080,7 @@
     </w:p>
     <w:p>
       <w:pPr>
-        <w:spacing w:line="360" w:lineRule="auto"/>
+        <w:spacing w:after="0" w:line="360" w:lineRule="auto"/>
         <w:ind w:firstLine="720"/>
         <w:jc w:val="both"/>
         <w:rPr>
@@ -4320,7 +4326,7 @@
     </w:p>
     <w:p>
       <w:pPr>
-        <w:spacing w:line="360" w:lineRule="auto"/>
+        <w:spacing w:after="0" w:line="360" w:lineRule="auto"/>
         <w:jc w:val="both"/>
         <w:rPr>
           <w:rFonts w:ascii="Times New Roman" w:hAnsi="Times New Roman" w:cs="Times New Roman"/>
@@ -4339,7 +4345,7 @@
           <w:rFonts w:ascii="Times New Roman" w:hAnsi="Times New Roman" w:cs="Times New Roman"/>
         </w:rPr>
       </w:pPr>
-      <w:bookmarkStart w:id="4" w:name="_Toc168009767"/>
+      <w:bookmarkStart w:id="4" w:name="_Toc168139634"/>
       <w:r>
         <w:rPr>
           <w:rFonts w:ascii="Times New Roman" w:hAnsi="Times New Roman" w:cs="Times New Roman"/>
@@ -4677,11 +4683,12 @@
           <w:rFonts w:ascii="Times New Roman" w:hAnsi="Times New Roman" w:cs="Times New Roman"/>
         </w:rPr>
       </w:pPr>
-      <w:bookmarkStart w:id="5" w:name="_Toc168009768"/>
-      <w:r>
-        <w:rPr>
-          <w:rFonts w:ascii="Times New Roman" w:hAnsi="Times New Roman" w:cs="Times New Roman"/>
-        </w:rPr>
+      <w:bookmarkStart w:id="5" w:name="_Toc168139635"/>
+      <w:r>
+        <w:rPr>
+          <w:rFonts w:ascii="Times New Roman" w:hAnsi="Times New Roman" w:cs="Times New Roman"/>
+        </w:rPr>
+        <w:lastRenderedPageBreak/>
         <w:t xml:space="preserve">Chapter 2.3 – Ways most employees of a financial </w:t>
       </w:r>
       <w:r>
@@ -4953,7 +4960,7 @@
           <w:szCs w:val="28"/>
         </w:rPr>
       </w:pPr>
-      <w:bookmarkStart w:id="6" w:name="_Toc168009769"/>
+      <w:bookmarkStart w:id="6" w:name="_Toc168139636"/>
       <w:r>
         <w:rPr>
           <w:rFonts w:ascii="Times New Roman" w:hAnsi="Times New Roman" w:cs="Times New Roman"/>
@@ -4979,6 +4986,7 @@
     </w:p>
     <w:p>
       <w:pPr>
+        <w:spacing w:after="0"/>
         <w:ind w:firstLine="720"/>
         <w:jc w:val="both"/>
         <w:rPr>
@@ -5100,6 +5108,7 @@
     </w:p>
     <w:p>
       <w:pPr>
+        <w:spacing w:after="0"/>
         <w:ind w:firstLine="720"/>
         <w:jc w:val="both"/>
         <w:rPr>
@@ -5205,6 +5214,7 @@
     </w:p>
     <w:p>
       <w:pPr>
+        <w:spacing w:after="0"/>
         <w:ind w:firstLine="720"/>
         <w:jc w:val="both"/>
         <w:rPr>
@@ -5310,6 +5320,7 @@
     </w:p>
     <w:p>
       <w:pPr>
+        <w:spacing w:after="0"/>
         <w:ind w:firstLine="720"/>
         <w:jc w:val="both"/>
         <w:rPr>
@@ -5504,6 +5515,7 @@
     </w:p>
     <w:p>
       <w:pPr>
+        <w:spacing w:after="0"/>
         <w:jc w:val="both"/>
         <w:rPr>
           <w:rFonts w:ascii="Times New Roman" w:hAnsi="Times New Roman" w:cs="Times New Roman"/>
@@ -5522,7 +5534,7 @@
           <w:rFonts w:ascii="Times New Roman" w:hAnsi="Times New Roman" w:cs="Times New Roman"/>
         </w:rPr>
       </w:pPr>
-      <w:bookmarkStart w:id="7" w:name="_Toc168009770"/>
+      <w:bookmarkStart w:id="7" w:name="_Toc168139637"/>
       <w:r>
         <w:rPr>
           <w:rFonts w:ascii="Times New Roman" w:hAnsi="Times New Roman" w:cs="Times New Roman"/>
@@ -5533,6 +5545,7 @@
     </w:p>
     <w:p>
       <w:pPr>
+        <w:spacing w:after="0"/>
         <w:ind w:firstLine="720"/>
         <w:jc w:val="both"/>
         <w:rPr>
@@ -5552,6 +5565,7 @@
     </w:p>
     <w:p>
       <w:pPr>
+        <w:spacing w:after="0"/>
         <w:ind w:firstLine="720"/>
         <w:jc w:val="both"/>
         <w:rPr>
@@ -5668,6 +5682,7 @@
     </w:p>
     <w:p>
       <w:pPr>
+        <w:spacing w:after="0"/>
         <w:ind w:firstLine="720"/>
         <w:jc w:val="both"/>
         <w:rPr>
@@ -5773,6 +5788,7 @@
     </w:p>
     <w:p>
       <w:pPr>
+        <w:spacing w:after="0"/>
         <w:ind w:firstLine="720"/>
         <w:jc w:val="both"/>
         <w:rPr>
@@ -5870,6 +5886,7 @@
     </w:p>
     <w:p>
       <w:pPr>
+        <w:spacing w:after="0"/>
         <w:ind w:firstLine="720"/>
         <w:jc w:val="both"/>
         <w:rPr>
@@ -5889,6 +5906,7 @@
     </w:p>
     <w:p>
       <w:pPr>
+        <w:spacing w:after="0"/>
         <w:ind w:firstLine="720"/>
         <w:jc w:val="both"/>
         <w:rPr>
@@ -5903,12 +5921,12 @@
           <w:sz w:val="24"/>
           <w:szCs w:val="24"/>
         </w:rPr>
-        <w:lastRenderedPageBreak/>
         <w:t>Chapter 7, under Use of locks and in chapter 11 Access control systems and Identification badges, describe ways in which space can be separated with the use of authentication/identification. A lack of authentication at the physical level can lead to unauthorized access to information systems which can lead to a security breach.</w:t>
       </w:r>
     </w:p>
     <w:p>
       <w:pPr>
+        <w:spacing w:after="0"/>
         <w:ind w:firstLine="720"/>
         <w:jc w:val="both"/>
         <w:rPr>
@@ -5923,6 +5941,7 @@
           <w:sz w:val="24"/>
           <w:szCs w:val="24"/>
         </w:rPr>
+        <w:lastRenderedPageBreak/>
         <w:t>All the issues presented above become critical when neglected. They may impact the security of any IT system if a vulnerability is found and exploited, or if the infrastructure associated becomes vulnerable to a physical attack</w:t>
       </w:r>
       <w:r>
@@ -5944,6 +5963,7 @@
     </w:p>
     <w:p>
       <w:pPr>
+        <w:spacing w:after="0"/>
         <w:jc w:val="both"/>
         <w:rPr>
           <w:rFonts w:ascii="Times New Roman" w:hAnsi="Times New Roman" w:cs="Times New Roman"/>
@@ -5962,7 +5982,7 @@
           <w:rFonts w:ascii="Times New Roman" w:hAnsi="Times New Roman" w:cs="Times New Roman"/>
         </w:rPr>
       </w:pPr>
-      <w:bookmarkStart w:id="8" w:name="_Toc168009771"/>
+      <w:bookmarkStart w:id="8" w:name="_Toc168139638"/>
       <w:r>
         <w:rPr>
           <w:rFonts w:ascii="Times New Roman" w:hAnsi="Times New Roman" w:cs="Times New Roman"/>
@@ -5985,6 +6005,7 @@
     </w:p>
     <w:p>
       <w:pPr>
+        <w:spacing w:after="0"/>
         <w:ind w:firstLine="720"/>
         <w:jc w:val="both"/>
         <w:rPr>
@@ -6004,6 +6025,7 @@
     </w:p>
     <w:p>
       <w:pPr>
+        <w:spacing w:after="0"/>
         <w:ind w:firstLine="720"/>
         <w:jc w:val="both"/>
         <w:rPr>
@@ -6085,6 +6107,7 @@
     </w:p>
     <w:p>
       <w:pPr>
+        <w:spacing w:after="0"/>
         <w:ind w:firstLine="720"/>
         <w:jc w:val="both"/>
         <w:rPr>
@@ -6190,6 +6213,7 @@
     </w:p>
     <w:p>
       <w:pPr>
+        <w:spacing w:after="0"/>
         <w:ind w:firstLine="720"/>
         <w:jc w:val="both"/>
         <w:rPr>
@@ -6290,7 +6314,7 @@
           <w:rFonts w:ascii="Times New Roman" w:hAnsi="Times New Roman" w:cs="Times New Roman"/>
         </w:rPr>
       </w:pPr>
-      <w:bookmarkStart w:id="9" w:name="_Toc168009772"/>
+      <w:bookmarkStart w:id="9" w:name="_Toc168139639"/>
       <w:r>
         <w:rPr>
           <w:rFonts w:ascii="Times New Roman" w:hAnsi="Times New Roman" w:cs="Times New Roman"/>
@@ -6313,6 +6337,7 @@
     </w:p>
     <w:p>
       <w:pPr>
+        <w:spacing w:after="0"/>
         <w:ind w:firstLine="720"/>
         <w:jc w:val="both"/>
         <w:rPr>
@@ -6332,6 +6357,7 @@
     </w:p>
     <w:p>
       <w:pPr>
+        <w:spacing w:after="0"/>
         <w:ind w:firstLine="720"/>
         <w:jc w:val="both"/>
         <w:rPr>
@@ -6437,6 +6463,7 @@
     </w:p>
     <w:p>
       <w:pPr>
+        <w:spacing w:after="0"/>
         <w:ind w:firstLine="720"/>
         <w:jc w:val="both"/>
         <w:rPr>
@@ -6451,16 +6478,7 @@
           <w:sz w:val="24"/>
           <w:szCs w:val="24"/>
         </w:rPr>
-        <w:t xml:space="preserve">Database security is at the limit between system administration and application development. The database must be secured, and the applications must be able to modify data </w:t>
-      </w:r>
-      <w:r>
-        <w:rPr>
-          <w:rFonts w:ascii="Times New Roman" w:hAnsi="Times New Roman" w:cs="Times New Roman"/>
-          <w:sz w:val="24"/>
-          <w:szCs w:val="24"/>
-        </w:rPr>
-        <w:lastRenderedPageBreak/>
-        <w:t>unimpeded. This “</w:t>
+        <w:t>Database security is at the limit between system administration and application development. The database must be secured, and the applications must be able to modify data unimpeded. This “</w:t>
       </w:r>
       <w:r>
         <w:rPr>
@@ -6545,6 +6563,7 @@
     <w:p>
       <w:pPr>
         <w:pStyle w:val="Bibliography"/>
+        <w:spacing w:after="0"/>
         <w:ind w:firstLine="720"/>
         <w:jc w:val="both"/>
         <w:rPr>
@@ -6564,6 +6583,7 @@
     </w:p>
     <w:p>
       <w:pPr>
+        <w:spacing w:after="0"/>
         <w:ind w:firstLine="720"/>
         <w:jc w:val="both"/>
         <w:rPr>
@@ -6670,6 +6690,7 @@
     <w:p>
       <w:pPr>
         <w:pStyle w:val="Bibliography"/>
+        <w:spacing w:after="0"/>
         <w:ind w:firstLine="720"/>
         <w:jc w:val="both"/>
         <w:rPr>
@@ -6752,6 +6773,7 @@
     <w:p>
       <w:pPr>
         <w:pStyle w:val="Bibliography"/>
+        <w:spacing w:after="0"/>
         <w:ind w:firstLine="720"/>
         <w:jc w:val="both"/>
         <w:rPr>
@@ -6766,6 +6788,7 @@
           <w:sz w:val="24"/>
           <w:szCs w:val="24"/>
         </w:rPr>
+        <w:lastRenderedPageBreak/>
         <w:t xml:space="preserve">Over time, </w:t>
       </w:r>
       <w:r>
@@ -6873,6 +6896,7 @@
     </w:p>
     <w:p>
       <w:pPr>
+        <w:spacing w:after="0"/>
         <w:ind w:firstLine="720"/>
         <w:jc w:val="both"/>
         <w:rPr>
@@ -6954,6 +6978,7 @@
     </w:p>
     <w:p>
       <w:pPr>
+        <w:spacing w:after="0"/>
         <w:ind w:firstLine="720"/>
         <w:jc w:val="both"/>
         <w:rPr>
@@ -7059,7 +7084,7 @@
     </w:p>
     <w:p>
       <w:pPr>
-        <w:spacing w:line="259" w:lineRule="auto"/>
+        <w:spacing w:after="0" w:line="259" w:lineRule="auto"/>
         <w:rPr>
           <w:rFonts w:ascii="Times New Roman" w:hAnsi="Times New Roman" w:cs="Times New Roman"/>
           <w:sz w:val="24"/>
@@ -7077,6 +7102,7 @@
     </w:p>
     <w:p>
       <w:pPr>
+        <w:spacing w:after="0"/>
         <w:ind w:firstLine="720"/>
         <w:jc w:val="both"/>
         <w:rPr>
@@ -7098,7 +7124,7 @@
           <w:szCs w:val="28"/>
         </w:rPr>
       </w:pPr>
-      <w:bookmarkStart w:id="10" w:name="_Toc168009773"/>
+      <w:bookmarkStart w:id="10" w:name="_Toc168139640"/>
       <w:r>
         <w:rPr>
           <w:rFonts w:ascii="Times New Roman" w:hAnsi="Times New Roman" w:cs="Times New Roman"/>
@@ -7113,6 +7139,7 @@
     </w:p>
     <w:p>
       <w:pPr>
+        <w:spacing w:after="0"/>
         <w:ind w:firstLine="720"/>
         <w:jc w:val="both"/>
         <w:rPr>
@@ -7132,6 +7159,7 @@
     </w:p>
     <w:p>
       <w:pPr>
+        <w:spacing w:after="0"/>
         <w:ind w:firstLine="720"/>
         <w:jc w:val="both"/>
         <w:rPr>
@@ -7228,6 +7256,7 @@
           <w:ilvl w:val="0"/>
           <w:numId w:val="28"/>
         </w:numPr>
+        <w:spacing w:after="0"/>
         <w:rPr>
           <w:rFonts w:ascii="Times New Roman" w:hAnsi="Times New Roman" w:cs="Times New Roman"/>
           <w:sz w:val="24"/>
@@ -7250,6 +7279,7 @@
           <w:ilvl w:val="0"/>
           <w:numId w:val="32"/>
         </w:numPr>
+        <w:spacing w:after="0"/>
         <w:rPr>
           <w:rFonts w:ascii="Times New Roman" w:hAnsi="Times New Roman" w:cs="Times New Roman"/>
           <w:sz w:val="24"/>
@@ -7272,6 +7302,7 @@
           <w:ilvl w:val="0"/>
           <w:numId w:val="32"/>
         </w:numPr>
+        <w:spacing w:after="0"/>
         <w:jc w:val="both"/>
         <w:rPr>
           <w:rFonts w:ascii="Times New Roman" w:hAnsi="Times New Roman" w:cs="Times New Roman"/>
@@ -7295,6 +7326,7 @@
           <w:ilvl w:val="0"/>
           <w:numId w:val="32"/>
         </w:numPr>
+        <w:spacing w:after="0"/>
         <w:jc w:val="both"/>
         <w:rPr>
           <w:rFonts w:ascii="Times New Roman" w:hAnsi="Times New Roman" w:cs="Times New Roman"/>
@@ -7318,6 +7350,7 @@
           <w:ilvl w:val="0"/>
           <w:numId w:val="32"/>
         </w:numPr>
+        <w:spacing w:after="0"/>
         <w:jc w:val="both"/>
         <w:rPr>
           <w:rFonts w:ascii="Times New Roman" w:hAnsi="Times New Roman" w:cs="Times New Roman"/>
@@ -7341,6 +7374,7 @@
           <w:ilvl w:val="0"/>
           <w:numId w:val="32"/>
         </w:numPr>
+        <w:spacing w:after="0"/>
         <w:jc w:val="both"/>
         <w:rPr>
           <w:rFonts w:ascii="Times New Roman" w:hAnsi="Times New Roman" w:cs="Times New Roman"/>
@@ -7359,6 +7393,7 @@
     </w:p>
     <w:p>
       <w:pPr>
+        <w:spacing w:after="0"/>
         <w:ind w:firstLine="720"/>
         <w:jc w:val="both"/>
         <w:rPr>
@@ -7383,6 +7418,7 @@
           <w:ilvl w:val="0"/>
           <w:numId w:val="32"/>
         </w:numPr>
+        <w:spacing w:after="0"/>
         <w:jc w:val="both"/>
         <w:rPr>
           <w:rFonts w:ascii="Times New Roman" w:hAnsi="Times New Roman" w:cs="Times New Roman"/>
@@ -7406,6 +7442,7 @@
           <w:ilvl w:val="0"/>
           <w:numId w:val="32"/>
         </w:numPr>
+        <w:spacing w:after="0"/>
         <w:jc w:val="both"/>
         <w:rPr>
           <w:rFonts w:ascii="Times New Roman" w:hAnsi="Times New Roman" w:cs="Times New Roman"/>
@@ -7429,6 +7466,7 @@
           <w:ilvl w:val="0"/>
           <w:numId w:val="32"/>
         </w:numPr>
+        <w:spacing w:after="0"/>
         <w:jc w:val="both"/>
         <w:rPr>
           <w:rFonts w:ascii="Times New Roman" w:hAnsi="Times New Roman" w:cs="Times New Roman"/>
@@ -7452,6 +7490,7 @@
           <w:ilvl w:val="0"/>
           <w:numId w:val="32"/>
         </w:numPr>
+        <w:spacing w:after="0"/>
         <w:jc w:val="both"/>
         <w:rPr>
           <w:rFonts w:ascii="Times New Roman" w:hAnsi="Times New Roman" w:cs="Times New Roman"/>
@@ -7470,6 +7509,7 @@
     </w:p>
     <w:p>
       <w:pPr>
+        <w:spacing w:after="0"/>
         <w:jc w:val="both"/>
         <w:rPr>
           <w:rFonts w:ascii="Times New Roman" w:hAnsi="Times New Roman" w:cs="Times New Roman"/>
@@ -7488,6 +7528,7 @@
     </w:p>
     <w:p>
       <w:pPr>
+        <w:spacing w:after="0"/>
         <w:ind w:firstLine="720"/>
         <w:rPr>
           <w:rFonts w:ascii="Times New Roman" w:hAnsi="Times New Roman" w:cs="Times New Roman"/>
@@ -7511,6 +7552,7 @@
           <w:ilvl w:val="0"/>
           <w:numId w:val="27"/>
         </w:numPr>
+        <w:spacing w:after="0"/>
         <w:rPr>
           <w:rFonts w:ascii="Times New Roman" w:hAnsi="Times New Roman" w:cs="Times New Roman"/>
           <w:sz w:val="24"/>
@@ -7541,6 +7583,7 @@
           <w:ilvl w:val="0"/>
           <w:numId w:val="27"/>
         </w:numPr>
+        <w:spacing w:after="0"/>
         <w:jc w:val="both"/>
         <w:rPr>
           <w:rFonts w:ascii="Times New Roman" w:hAnsi="Times New Roman" w:cs="Times New Roman"/>
@@ -7572,6 +7615,7 @@
           <w:ilvl w:val="0"/>
           <w:numId w:val="27"/>
         </w:numPr>
+        <w:spacing w:after="0"/>
         <w:jc w:val="both"/>
         <w:rPr>
           <w:rFonts w:ascii="Times New Roman" w:hAnsi="Times New Roman" w:cs="Times New Roman"/>
@@ -7603,6 +7647,7 @@
           <w:ilvl w:val="0"/>
           <w:numId w:val="27"/>
         </w:numPr>
+        <w:spacing w:after="0"/>
         <w:jc w:val="both"/>
         <w:rPr>
           <w:rFonts w:ascii="Times New Roman" w:hAnsi="Times New Roman" w:cs="Times New Roman"/>
@@ -7626,6 +7671,7 @@
           <w:ilvl w:val="0"/>
           <w:numId w:val="27"/>
         </w:numPr>
+        <w:spacing w:after="0"/>
         <w:jc w:val="both"/>
         <w:rPr>
           <w:rFonts w:ascii="Times New Roman" w:hAnsi="Times New Roman" w:cs="Times New Roman"/>
@@ -7649,6 +7695,7 @@
           <w:ilvl w:val="0"/>
           <w:numId w:val="27"/>
         </w:numPr>
+        <w:spacing w:after="0"/>
         <w:jc w:val="both"/>
         <w:rPr>
           <w:rFonts w:ascii="Times New Roman" w:hAnsi="Times New Roman" w:cs="Times New Roman"/>
@@ -7680,6 +7727,7 @@
           <w:ilvl w:val="0"/>
           <w:numId w:val="27"/>
         </w:numPr>
+        <w:spacing w:after="0"/>
         <w:jc w:val="both"/>
         <w:rPr>
           <w:rFonts w:ascii="Times New Roman" w:hAnsi="Times New Roman" w:cs="Times New Roman"/>
@@ -7711,6 +7759,7 @@
           <w:ilvl w:val="0"/>
           <w:numId w:val="27"/>
         </w:numPr>
+        <w:spacing w:after="0"/>
         <w:jc w:val="both"/>
         <w:rPr>
           <w:rFonts w:ascii="Times New Roman" w:hAnsi="Times New Roman" w:cs="Times New Roman"/>
@@ -7742,6 +7791,7 @@
           <w:ilvl w:val="0"/>
           <w:numId w:val="27"/>
         </w:numPr>
+        <w:spacing w:after="0"/>
         <w:jc w:val="both"/>
         <w:rPr>
           <w:rFonts w:ascii="Times New Roman" w:hAnsi="Times New Roman" w:cs="Times New Roman"/>
@@ -7783,6 +7833,7 @@
           <w:ilvl w:val="0"/>
           <w:numId w:val="27"/>
         </w:numPr>
+        <w:spacing w:after="0"/>
         <w:jc w:val="both"/>
         <w:rPr>
           <w:rFonts w:ascii="Times New Roman" w:hAnsi="Times New Roman" w:cs="Times New Roman"/>
@@ -7812,6 +7863,7 @@
         <w:tabs>
           <w:tab w:val="left" w:pos="984"/>
         </w:tabs>
+        <w:spacing w:after="0"/>
         <w:jc w:val="both"/>
         <w:rPr>
           <w:rFonts w:ascii="Times New Roman" w:hAnsi="Times New Roman" w:cs="Times New Roman"/>
@@ -7839,6 +7891,7 @@
         <w:tabs>
           <w:tab w:val="left" w:pos="984"/>
         </w:tabs>
+        <w:spacing w:after="0"/>
         <w:jc w:val="both"/>
         <w:rPr>
           <w:rFonts w:ascii="Times New Roman" w:hAnsi="Times New Roman" w:cs="Times New Roman"/>
@@ -7852,7 +7905,6 @@
           <w:sz w:val="24"/>
           <w:szCs w:val="24"/>
         </w:rPr>
-        <w:lastRenderedPageBreak/>
         <w:t xml:space="preserve">Unfamiliar </w:t>
       </w:r>
     </w:p>
@@ -7866,6 +7918,7 @@
         <w:tabs>
           <w:tab w:val="left" w:pos="984"/>
         </w:tabs>
+        <w:spacing w:after="0"/>
         <w:jc w:val="both"/>
         <w:rPr>
           <w:rFonts w:ascii="Times New Roman" w:hAnsi="Times New Roman" w:cs="Times New Roman"/>
@@ -7900,6 +7953,7 @@
         <w:tabs>
           <w:tab w:val="left" w:pos="984"/>
         </w:tabs>
+        <w:spacing w:after="0"/>
         <w:jc w:val="both"/>
         <w:rPr>
           <w:rFonts w:ascii="Times New Roman" w:hAnsi="Times New Roman" w:cs="Times New Roman"/>
@@ -7926,6 +7980,7 @@
         <w:tabs>
           <w:tab w:val="left" w:pos="984"/>
         </w:tabs>
+        <w:spacing w:after="0"/>
         <w:jc w:val="both"/>
         <w:rPr>
           <w:rFonts w:ascii="Times New Roman" w:hAnsi="Times New Roman" w:cs="Times New Roman"/>
@@ -7952,6 +8007,7 @@
         <w:tabs>
           <w:tab w:val="left" w:pos="984"/>
         </w:tabs>
+        <w:spacing w:after="0"/>
         <w:jc w:val="both"/>
         <w:rPr>
           <w:rFonts w:ascii="Times New Roman" w:hAnsi="Times New Roman" w:cs="Times New Roman"/>
@@ -7965,6 +8021,7 @@
           <w:sz w:val="24"/>
           <w:szCs w:val="24"/>
         </w:rPr>
+        <w:lastRenderedPageBreak/>
         <w:t>Familiar.</w:t>
       </w:r>
     </w:p>
@@ -7973,6 +8030,7 @@
         <w:tabs>
           <w:tab w:val="left" w:pos="984"/>
         </w:tabs>
+        <w:spacing w:after="0"/>
         <w:jc w:val="both"/>
         <w:rPr>
           <w:rFonts w:ascii="Times New Roman" w:hAnsi="Times New Roman" w:cs="Times New Roman"/>
@@ -7995,6 +8053,7 @@
         <w:tabs>
           <w:tab w:val="left" w:pos="984"/>
         </w:tabs>
+        <w:spacing w:after="0"/>
         <w:jc w:val="both"/>
         <w:rPr>
           <w:rFonts w:ascii="Times New Roman" w:hAnsi="Times New Roman" w:cs="Times New Roman"/>
@@ -8017,6 +8076,7 @@
         <w:tabs>
           <w:tab w:val="left" w:pos="984"/>
         </w:tabs>
+        <w:spacing w:after="0"/>
         <w:jc w:val="both"/>
         <w:rPr>
           <w:rFonts w:ascii="Times New Roman" w:hAnsi="Times New Roman" w:cs="Times New Roman"/>
@@ -8039,6 +8099,7 @@
         <w:tabs>
           <w:tab w:val="left" w:pos="984"/>
         </w:tabs>
+        <w:spacing w:after="0"/>
         <w:jc w:val="both"/>
         <w:rPr>
           <w:rFonts w:ascii="Times New Roman" w:hAnsi="Times New Roman" w:cs="Times New Roman"/>
@@ -8077,7 +8138,7 @@
           <w:rFonts w:ascii="Times New Roman" w:hAnsi="Times New Roman" w:cs="Times New Roman"/>
         </w:rPr>
       </w:pPr>
-      <w:bookmarkStart w:id="11" w:name="_Toc168009774"/>
+      <w:bookmarkStart w:id="11" w:name="_Toc168139641"/>
       <w:r>
         <w:rPr>
           <w:rFonts w:ascii="Times New Roman" w:hAnsi="Times New Roman" w:cs="Times New Roman"/>
@@ -8088,6 +8149,7 @@
     </w:p>
     <w:p>
       <w:pPr>
+        <w:spacing w:after="0"/>
         <w:ind w:firstLine="720"/>
         <w:jc w:val="both"/>
         <w:rPr>
@@ -8107,6 +8169,7 @@
     </w:p>
     <w:p>
       <w:pPr>
+        <w:spacing w:after="0"/>
         <w:ind w:firstLine="720"/>
         <w:jc w:val="both"/>
         <w:rPr>
@@ -8145,6 +8208,7 @@
     </w:p>
     <w:p>
       <w:pPr>
+        <w:spacing w:after="0"/>
         <w:ind w:firstLine="720"/>
         <w:jc w:val="both"/>
         <w:rPr>
@@ -8175,6 +8239,7 @@
     </w:p>
     <w:p>
       <w:pPr>
+        <w:spacing w:after="0"/>
         <w:ind w:firstLine="720"/>
         <w:jc w:val="both"/>
         <w:rPr>
@@ -8213,6 +8278,7 @@
     </w:p>
     <w:p>
       <w:pPr>
+        <w:spacing w:after="0"/>
         <w:ind w:firstLine="720"/>
         <w:jc w:val="both"/>
         <w:rPr>
@@ -8232,6 +8298,7 @@
     </w:p>
     <w:p>
       <w:pPr>
+        <w:spacing w:after="0"/>
         <w:ind w:firstLine="720"/>
         <w:jc w:val="both"/>
         <w:rPr>
@@ -8270,13 +8337,15 @@
     </w:p>
     <w:p>
       <w:pPr>
-        <w:rPr>
-          <w:rFonts w:ascii="Times New Roman" w:hAnsi="Times New Roman" w:cs="Times New Roman"/>
-        </w:rPr>
-      </w:pPr>
-    </w:p>
-    <w:p>
-      <w:pPr>
+        <w:spacing w:after="0"/>
+        <w:rPr>
+          <w:rFonts w:ascii="Times New Roman" w:hAnsi="Times New Roman" w:cs="Times New Roman"/>
+        </w:rPr>
+      </w:pPr>
+    </w:p>
+    <w:p>
+      <w:pPr>
+        <w:spacing w:after="0"/>
         <w:ind w:firstLine="720"/>
         <w:jc w:val="both"/>
         <w:rPr>
@@ -8296,6 +8365,7 @@
     </w:p>
     <w:p>
       <w:pPr>
+        <w:spacing w:after="0"/>
         <w:ind w:firstLine="720"/>
         <w:jc w:val="both"/>
         <w:rPr>
@@ -8334,6 +8404,7 @@
     </w:p>
     <w:p>
       <w:pPr>
+        <w:spacing w:after="0"/>
         <w:ind w:firstLine="720"/>
         <w:jc w:val="both"/>
         <w:rPr>
@@ -8353,6 +8424,7 @@
     </w:p>
     <w:p>
       <w:pPr>
+        <w:spacing w:after="0"/>
         <w:ind w:firstLine="720"/>
         <w:jc w:val="both"/>
         <w:rPr>
@@ -8391,6 +8463,7 @@
     </w:p>
     <w:p>
       <w:pPr>
+        <w:spacing w:after="0"/>
         <w:ind w:firstLine="720"/>
         <w:jc w:val="both"/>
         <w:rPr>
@@ -8410,6 +8483,7 @@
     </w:p>
     <w:p>
       <w:pPr>
+        <w:spacing w:after="0"/>
         <w:ind w:firstLine="720"/>
         <w:jc w:val="both"/>
         <w:rPr>
@@ -8424,6 +8498,7 @@
           <w:sz w:val="24"/>
           <w:szCs w:val="24"/>
         </w:rPr>
+        <w:lastRenderedPageBreak/>
         <w:t xml:space="preserve">The last part of the survey is shown below, in </w:t>
       </w:r>
       <w:hyperlink w:anchor="_Annex_1_–" w:history="1">
@@ -8467,7 +8542,7 @@
           <w:rFonts w:ascii="Times New Roman" w:hAnsi="Times New Roman" w:cs="Times New Roman"/>
         </w:rPr>
       </w:pPr>
-      <w:bookmarkStart w:id="12" w:name="_Toc168009775"/>
+      <w:bookmarkStart w:id="12" w:name="_Toc168139642"/>
       <w:r>
         <w:rPr>
           <w:rFonts w:ascii="Times New Roman" w:hAnsi="Times New Roman" w:cs="Times New Roman"/>
@@ -8478,6 +8553,7 @@
     </w:p>
     <w:p>
       <w:pPr>
+        <w:spacing w:after="0"/>
         <w:ind w:firstLine="720"/>
         <w:jc w:val="both"/>
         <w:rPr>
@@ -8693,6 +8769,7 @@
     </w:p>
     <w:p>
       <w:pPr>
+        <w:spacing w:after="0"/>
         <w:jc w:val="both"/>
         <w:rPr>
           <w:rFonts w:ascii="Times New Roman" w:hAnsi="Times New Roman" w:cs="Times New Roman"/>
@@ -8712,6 +8789,7 @@
     </w:p>
     <w:p>
       <w:pPr>
+        <w:spacing w:after="0"/>
         <w:jc w:val="both"/>
         <w:rPr>
           <w:rFonts w:ascii="Times New Roman" w:hAnsi="Times New Roman" w:cs="Times New Roman"/>
@@ -8730,7 +8808,7 @@
           <w:rFonts w:ascii="Times New Roman" w:hAnsi="Times New Roman" w:cs="Times New Roman"/>
         </w:rPr>
       </w:pPr>
-      <w:bookmarkStart w:id="13" w:name="_Toc168009776"/>
+      <w:bookmarkStart w:id="13" w:name="_Toc168139643"/>
       <w:r>
         <w:rPr>
           <w:rFonts w:ascii="Times New Roman" w:hAnsi="Times New Roman" w:cs="Times New Roman"/>
@@ -8765,6 +8843,7 @@
     </w:p>
     <w:p>
       <w:pPr>
+        <w:spacing w:after="0"/>
         <w:jc w:val="both"/>
         <w:rPr>
           <w:rFonts w:ascii="Times New Roman" w:hAnsi="Times New Roman" w:cs="Times New Roman"/>
@@ -8913,6 +8992,7 @@
     </w:p>
     <w:p>
       <w:pPr>
+        <w:spacing w:after="0"/>
         <w:jc w:val="both"/>
         <w:rPr>
           <w:rFonts w:ascii="Times New Roman" w:hAnsi="Times New Roman" w:cs="Times New Roman"/>
@@ -8943,16 +9023,7 @@
           <w:sz w:val="24"/>
           <w:szCs w:val="24"/>
         </w:rPr>
-        <w:t xml:space="preserve">technologies in the educational field is controversial, as the </w:t>
-      </w:r>
-      <w:r>
-        <w:rPr>
-          <w:rFonts w:ascii="Times New Roman" w:hAnsi="Times New Roman" w:cs="Times New Roman"/>
-          <w:sz w:val="24"/>
-          <w:szCs w:val="24"/>
-        </w:rPr>
-        <w:lastRenderedPageBreak/>
-        <w:t>conclusion of “</w:t>
+        <w:t>technologies in the educational field is controversial, as the conclusion of “</w:t>
       </w:r>
       <w:r>
         <w:rPr>
@@ -9054,6 +9125,7 @@
     </w:p>
     <w:p>
       <w:pPr>
+        <w:spacing w:after="0"/>
         <w:jc w:val="both"/>
         <w:rPr>
           <w:rFonts w:ascii="Times New Roman" w:hAnsi="Times New Roman" w:cs="Times New Roman"/>
@@ -9084,7 +9156,7 @@
           <w:szCs w:val="28"/>
         </w:rPr>
       </w:pPr>
-      <w:bookmarkStart w:id="14" w:name="_Toc168009777"/>
+      <w:bookmarkStart w:id="14" w:name="_Toc168139644"/>
       <w:r>
         <w:rPr>
           <w:rFonts w:ascii="Times New Roman" w:hAnsi="Times New Roman" w:cs="Times New Roman"/>
@@ -9140,7 +9212,7 @@
     </w:p>
     <w:p>
       <w:pPr>
-        <w:spacing w:line="360" w:lineRule="auto"/>
+        <w:spacing w:after="0" w:line="360" w:lineRule="auto"/>
         <w:ind w:firstLine="720"/>
         <w:rPr>
           <w:rFonts w:ascii="Times New Roman" w:hAnsi="Times New Roman" w:cs="Times New Roman"/>
@@ -9183,7 +9255,7 @@
           <w:rFonts w:ascii="Times New Roman" w:hAnsi="Times New Roman" w:cs="Times New Roman"/>
         </w:rPr>
       </w:pPr>
-      <w:bookmarkStart w:id="15" w:name="_Toc168009778"/>
+      <w:bookmarkStart w:id="15" w:name="_Toc168139645"/>
       <w:r>
         <w:rPr>
           <w:rFonts w:ascii="Times New Roman" w:hAnsi="Times New Roman" w:cs="Times New Roman"/>
@@ -9218,7 +9290,7 @@
     </w:p>
     <w:p>
       <w:pPr>
-        <w:spacing w:line="360" w:lineRule="auto"/>
+        <w:spacing w:after="0" w:line="360" w:lineRule="auto"/>
         <w:ind w:firstLine="720"/>
         <w:rPr>
           <w:rFonts w:ascii="Times New Roman" w:hAnsi="Times New Roman" w:cs="Times New Roman"/>
@@ -9280,7 +9352,7 @@
     </w:p>
     <w:p>
       <w:pPr>
-        <w:spacing w:line="360" w:lineRule="auto"/>
+        <w:spacing w:after="0" w:line="360" w:lineRule="auto"/>
         <w:rPr>
           <w:rFonts w:ascii="Times New Roman" w:hAnsi="Times New Roman" w:cs="Times New Roman"/>
           <w:sz w:val="24"/>
@@ -9306,7 +9378,7 @@
     </w:p>
     <w:p>
       <w:pPr>
-        <w:spacing w:line="360" w:lineRule="auto"/>
+        <w:spacing w:after="0" w:line="360" w:lineRule="auto"/>
         <w:rPr>
           <w:rFonts w:ascii="Times New Roman" w:hAnsi="Times New Roman" w:cs="Times New Roman"/>
           <w:sz w:val="24"/>
@@ -9357,7 +9429,7 @@
     </w:p>
     <w:p>
       <w:pPr>
-        <w:spacing w:line="360" w:lineRule="auto"/>
+        <w:spacing w:after="0" w:line="360" w:lineRule="auto"/>
         <w:rPr>
           <w:rFonts w:ascii="Times New Roman" w:hAnsi="Times New Roman" w:cs="Times New Roman"/>
           <w:sz w:val="24"/>
@@ -9422,7 +9494,357 @@
     </w:p>
     <w:p>
       <w:pPr>
-        <w:spacing w:line="360" w:lineRule="auto"/>
+        <w:spacing w:after="0" w:line="360" w:lineRule="auto"/>
+        <w:rPr>
+          <w:rFonts w:ascii="Times New Roman" w:hAnsi="Times New Roman" w:cs="Times New Roman"/>
+          <w:sz w:val="24"/>
+          <w:szCs w:val="24"/>
+        </w:rPr>
+      </w:pPr>
+    </w:p>
+    <w:p>
+      <w:pPr>
+        <w:spacing w:after="0" w:line="360" w:lineRule="auto"/>
+        <w:rPr>
+          <w:rFonts w:ascii="Times New Roman" w:hAnsi="Times New Roman" w:cs="Times New Roman"/>
+          <w:sz w:val="24"/>
+          <w:szCs w:val="24"/>
+        </w:rPr>
+      </w:pPr>
+      <w:r>
+        <w:rPr>
+          <w:rFonts w:ascii="Times New Roman" w:hAnsi="Times New Roman" w:cs="Times New Roman"/>
+          <w:sz w:val="24"/>
+          <w:szCs w:val="24"/>
+        </w:rPr>
+        <w:tab/>
+        <w:t xml:space="preserve">The API </w:t>
+      </w:r>
+      <w:hyperlink w:anchor="_Annex_2_–" w:history="1">
+        <w:r>
+          <w:rPr>
+            <w:rStyle w:val="Hyperlink"/>
+            <w:rFonts w:ascii="Times New Roman" w:hAnsi="Times New Roman" w:cs="Times New Roman"/>
+            <w:sz w:val="24"/>
+            <w:szCs w:val="24"/>
+          </w:rPr>
+          <w:t>(annex 2)</w:t>
+        </w:r>
+      </w:hyperlink>
+      <w:r>
+        <w:rPr>
+          <w:rFonts w:ascii="Times New Roman" w:hAnsi="Times New Roman" w:cs="Times New Roman"/>
+          <w:sz w:val="24"/>
+          <w:szCs w:val="24"/>
+        </w:rPr>
+        <w:t xml:space="preserve"> must work in tandem with the client application to deliver information. It uses controllers and HTTP </w:t>
+      </w:r>
+      <w:hyperlink w:anchor="_Annex_2_–" w:history="1">
+        <w:r>
+          <w:rPr>
+            <w:rStyle w:val="Hyperlink"/>
+            <w:rFonts w:ascii="Times New Roman" w:hAnsi="Times New Roman" w:cs="Times New Roman"/>
+            <w:sz w:val="24"/>
+            <w:szCs w:val="24"/>
+          </w:rPr>
+          <w:t>(annex 2)</w:t>
+        </w:r>
+      </w:hyperlink>
+      <w:r>
+        <w:rPr>
+          <w:rFonts w:ascii="Times New Roman" w:hAnsi="Times New Roman" w:cs="Times New Roman"/>
+          <w:sz w:val="24"/>
+          <w:szCs w:val="24"/>
+        </w:rPr>
+        <w:t xml:space="preserve"> methods</w:t>
+      </w:r>
+      <w:r>
+        <w:rPr>
+          <w:rFonts w:ascii="Times New Roman" w:hAnsi="Times New Roman" w:cs="Times New Roman"/>
+          <w:sz w:val="24"/>
+          <w:szCs w:val="24"/>
+        </w:rPr>
+        <w:t xml:space="preserve">, </w:t>
+      </w:r>
+      <w:r>
+        <w:rPr>
+          <w:rFonts w:ascii="Times New Roman" w:hAnsi="Times New Roman" w:cs="Times New Roman"/>
+          <w:sz w:val="24"/>
+          <w:szCs w:val="24"/>
+        </w:rPr>
+        <w:t>alongside</w:t>
+      </w:r>
+      <w:r>
+        <w:rPr>
+          <w:rFonts w:ascii="Times New Roman" w:hAnsi="Times New Roman" w:cs="Times New Roman"/>
+          <w:sz w:val="24"/>
+          <w:szCs w:val="24"/>
+        </w:rPr>
+        <w:t xml:space="preserve"> </w:t>
+      </w:r>
+      <w:r>
+        <w:rPr>
+          <w:rFonts w:ascii="Times New Roman" w:hAnsi="Times New Roman" w:cs="Times New Roman"/>
+          <w:sz w:val="24"/>
+          <w:szCs w:val="24"/>
+        </w:rPr>
+        <w:t>JSON</w:t>
+      </w:r>
+      <w:r>
+        <w:rPr>
+          <w:rFonts w:ascii="Times New Roman" w:hAnsi="Times New Roman" w:cs="Times New Roman"/>
+          <w:sz w:val="24"/>
+          <w:szCs w:val="24"/>
+        </w:rPr>
+        <w:t xml:space="preserve"> </w:t>
+      </w:r>
+      <w:hyperlink w:anchor="_Annex_2_–" w:history="1">
+        <w:r>
+          <w:rPr>
+            <w:rStyle w:val="Hyperlink"/>
+            <w:rFonts w:ascii="Times New Roman" w:hAnsi="Times New Roman" w:cs="Times New Roman"/>
+            <w:sz w:val="24"/>
+            <w:szCs w:val="24"/>
+          </w:rPr>
+          <w:t>(annex 2)</w:t>
+        </w:r>
+      </w:hyperlink>
+      <w:r>
+        <w:rPr>
+          <w:rFonts w:ascii="Times New Roman" w:hAnsi="Times New Roman" w:cs="Times New Roman"/>
+          <w:sz w:val="24"/>
+          <w:szCs w:val="24"/>
+        </w:rPr>
+        <w:t xml:space="preserve"> formatting to communicate.</w:t>
+      </w:r>
+    </w:p>
+    <w:p>
+      <w:pPr>
+        <w:spacing w:after="0" w:line="360" w:lineRule="auto"/>
+        <w:rPr>
+          <w:rFonts w:ascii="Times New Roman" w:hAnsi="Times New Roman" w:cs="Times New Roman"/>
+          <w:sz w:val="24"/>
+          <w:szCs w:val="24"/>
+        </w:rPr>
+      </w:pPr>
+      <w:r>
+        <w:rPr>
+          <w:rFonts w:ascii="Times New Roman" w:hAnsi="Times New Roman" w:cs="Times New Roman"/>
+          <w:sz w:val="24"/>
+          <w:szCs w:val="24"/>
+        </w:rPr>
+        <w:tab/>
+        <w:t xml:space="preserve">The HTTP methods are a standard for information transfer within an API </w:t>
+      </w:r>
+      <w:hyperlink w:anchor="_Annex_2_–" w:history="1">
+        <w:r>
+          <w:rPr>
+            <w:rStyle w:val="Hyperlink"/>
+            <w:rFonts w:ascii="Times New Roman" w:hAnsi="Times New Roman" w:cs="Times New Roman"/>
+            <w:sz w:val="24"/>
+            <w:szCs w:val="24"/>
+          </w:rPr>
+          <w:t>(annex 2)</w:t>
+        </w:r>
+      </w:hyperlink>
+      <w:r>
+        <w:rPr>
+          <w:rFonts w:ascii="Times New Roman" w:hAnsi="Times New Roman" w:cs="Times New Roman"/>
+          <w:sz w:val="24"/>
+          <w:szCs w:val="24"/>
+        </w:rPr>
+        <w:t>:</w:t>
+      </w:r>
+    </w:p>
+    <w:p>
+      <w:pPr>
+        <w:pStyle w:val="ListParagraph"/>
+        <w:numPr>
+          <w:ilvl w:val="0"/>
+          <w:numId w:val="36"/>
+        </w:numPr>
+        <w:spacing w:after="0" w:line="360" w:lineRule="auto"/>
+        <w:rPr>
+          <w:rFonts w:ascii="Times New Roman" w:hAnsi="Times New Roman" w:cs="Times New Roman"/>
+          <w:sz w:val="24"/>
+          <w:szCs w:val="24"/>
+        </w:rPr>
+      </w:pPr>
+      <w:r>
+        <w:rPr>
+          <w:rFonts w:ascii="Times New Roman" w:hAnsi="Times New Roman" w:cs="Times New Roman"/>
+          <w:sz w:val="24"/>
+          <w:szCs w:val="24"/>
+        </w:rPr>
+        <w:t>Get</w:t>
+      </w:r>
+    </w:p>
+    <w:p>
+      <w:pPr>
+        <w:pStyle w:val="ListParagraph"/>
+        <w:numPr>
+          <w:ilvl w:val="0"/>
+          <w:numId w:val="36"/>
+        </w:numPr>
+        <w:spacing w:after="0" w:line="360" w:lineRule="auto"/>
+        <w:rPr>
+          <w:rFonts w:ascii="Times New Roman" w:hAnsi="Times New Roman" w:cs="Times New Roman"/>
+          <w:sz w:val="24"/>
+          <w:szCs w:val="24"/>
+        </w:rPr>
+      </w:pPr>
+      <w:r>
+        <w:rPr>
+          <w:rFonts w:ascii="Times New Roman" w:hAnsi="Times New Roman" w:cs="Times New Roman"/>
+          <w:sz w:val="24"/>
+          <w:szCs w:val="24"/>
+        </w:rPr>
+        <w:t>Post</w:t>
+      </w:r>
+    </w:p>
+    <w:p>
+      <w:pPr>
+        <w:pStyle w:val="ListParagraph"/>
+        <w:numPr>
+          <w:ilvl w:val="0"/>
+          <w:numId w:val="36"/>
+        </w:numPr>
+        <w:spacing w:after="0" w:line="360" w:lineRule="auto"/>
+        <w:rPr>
+          <w:rFonts w:ascii="Times New Roman" w:hAnsi="Times New Roman" w:cs="Times New Roman"/>
+          <w:sz w:val="24"/>
+          <w:szCs w:val="24"/>
+        </w:rPr>
+      </w:pPr>
+      <w:r>
+        <w:rPr>
+          <w:rFonts w:ascii="Times New Roman" w:hAnsi="Times New Roman" w:cs="Times New Roman"/>
+          <w:sz w:val="24"/>
+          <w:szCs w:val="24"/>
+        </w:rPr>
+        <w:t>Put</w:t>
+      </w:r>
+    </w:p>
+    <w:p>
+      <w:pPr>
+        <w:pStyle w:val="ListParagraph"/>
+        <w:numPr>
+          <w:ilvl w:val="0"/>
+          <w:numId w:val="36"/>
+        </w:numPr>
+        <w:spacing w:after="0" w:line="360" w:lineRule="auto"/>
+        <w:rPr>
+          <w:rFonts w:ascii="Times New Roman" w:hAnsi="Times New Roman" w:cs="Times New Roman"/>
+          <w:sz w:val="24"/>
+          <w:szCs w:val="24"/>
+        </w:rPr>
+      </w:pPr>
+      <w:r>
+        <w:rPr>
+          <w:rFonts w:ascii="Times New Roman" w:hAnsi="Times New Roman" w:cs="Times New Roman"/>
+          <w:sz w:val="24"/>
+          <w:szCs w:val="24"/>
+        </w:rPr>
+        <w:t>Delete</w:t>
+      </w:r>
+    </w:p>
+    <w:p>
+      <w:pPr>
+        <w:spacing w:after="0" w:line="360" w:lineRule="auto"/>
+        <w:rPr>
+          <w:rFonts w:ascii="Times New Roman" w:hAnsi="Times New Roman" w:cs="Times New Roman"/>
+          <w:sz w:val="24"/>
+          <w:szCs w:val="24"/>
+        </w:rPr>
+      </w:pPr>
+      <w:r>
+        <w:rPr>
+          <w:rFonts w:ascii="Times New Roman" w:hAnsi="Times New Roman" w:cs="Times New Roman"/>
+          <w:sz w:val="24"/>
+          <w:szCs w:val="24"/>
+        </w:rPr>
+        <w:t>Are some of the most used methods when dealing with data manipulation.</w:t>
+      </w:r>
+    </w:p>
+    <w:p>
+      <w:pPr>
+        <w:spacing w:after="0" w:line="360" w:lineRule="auto"/>
+        <w:rPr>
+          <w:rFonts w:ascii="Times New Roman" w:hAnsi="Times New Roman" w:cs="Times New Roman"/>
+          <w:sz w:val="24"/>
+          <w:szCs w:val="24"/>
+        </w:rPr>
+      </w:pPr>
+      <w:r>
+        <w:rPr>
+          <w:rFonts w:ascii="Times New Roman" w:hAnsi="Times New Roman" w:cs="Times New Roman"/>
+          <w:sz w:val="24"/>
+          <w:szCs w:val="24"/>
+        </w:rPr>
+        <w:tab/>
+        <w:t>Get method requests a resource.</w:t>
+      </w:r>
+    </w:p>
+    <w:p>
+      <w:pPr>
+        <w:spacing w:after="0" w:line="360" w:lineRule="auto"/>
+        <w:rPr>
+          <w:rFonts w:ascii="Times New Roman" w:hAnsi="Times New Roman" w:cs="Times New Roman"/>
+          <w:sz w:val="24"/>
+          <w:szCs w:val="24"/>
+        </w:rPr>
+      </w:pPr>
+      <w:r>
+        <w:rPr>
+          <w:rFonts w:ascii="Times New Roman" w:hAnsi="Times New Roman" w:cs="Times New Roman"/>
+          <w:sz w:val="24"/>
+          <w:szCs w:val="24"/>
+        </w:rPr>
+        <w:tab/>
+        <w:t>Post method submits data and may await a response.</w:t>
+      </w:r>
+    </w:p>
+    <w:p>
+      <w:pPr>
+        <w:spacing w:after="0" w:line="360" w:lineRule="auto"/>
+        <w:rPr>
+          <w:rFonts w:ascii="Times New Roman" w:hAnsi="Times New Roman" w:cs="Times New Roman"/>
+          <w:sz w:val="24"/>
+          <w:szCs w:val="24"/>
+        </w:rPr>
+      </w:pPr>
+      <w:r>
+        <w:rPr>
+          <w:rFonts w:ascii="Times New Roman" w:hAnsi="Times New Roman" w:cs="Times New Roman"/>
+          <w:sz w:val="24"/>
+          <w:szCs w:val="24"/>
+        </w:rPr>
+        <w:tab/>
+        <w:t>Put method submits data for replacement of existing data.</w:t>
+      </w:r>
+    </w:p>
+    <w:p>
+      <w:pPr>
+        <w:spacing w:after="0" w:line="360" w:lineRule="auto"/>
+        <w:rPr>
+          <w:rFonts w:ascii="Times New Roman" w:hAnsi="Times New Roman" w:cs="Times New Roman"/>
+          <w:sz w:val="24"/>
+          <w:szCs w:val="24"/>
+        </w:rPr>
+      </w:pPr>
+      <w:r>
+        <w:rPr>
+          <w:rFonts w:ascii="Times New Roman" w:hAnsi="Times New Roman" w:cs="Times New Roman"/>
+          <w:sz w:val="24"/>
+          <w:szCs w:val="24"/>
+        </w:rPr>
+        <w:tab/>
+        <w:t>Delete method deletes specified data.</w:t>
+      </w:r>
+    </w:p>
+    <w:p>
+      <w:pPr>
+        <w:spacing w:after="0" w:line="360" w:lineRule="auto"/>
         <w:rPr>
           <w:rFonts w:ascii="Times New Roman" w:hAnsi="Times New Roman" w:cs="Times New Roman"/>
           <w:color w:val="FF0000"/>
@@ -9430,97 +9852,240 @@
           <w:szCs w:val="24"/>
         </w:rPr>
       </w:pPr>
-      <w:r>
-        <w:rPr>
-          <w:rFonts w:ascii="Times New Roman" w:hAnsi="Times New Roman" w:cs="Times New Roman"/>
-          <w:color w:val="FF0000"/>
-          <w:sz w:val="24"/>
-          <w:szCs w:val="24"/>
-        </w:rPr>
-        <w:t xml:space="preserve">--application </w:t>
+    </w:p>
+    <w:p>
+      <w:pPr>
+        <w:spacing w:after="0" w:line="360" w:lineRule="auto"/>
+        <w:ind w:firstLine="720"/>
+        <w:rPr>
+          <w:rFonts w:ascii="Times New Roman" w:hAnsi="Times New Roman" w:cs="Times New Roman"/>
+          <w:color w:val="C00000"/>
+          <w:sz w:val="24"/>
+          <w:szCs w:val="24"/>
+        </w:rPr>
+      </w:pPr>
+      <w:r>
+        <w:rPr>
+          <w:rFonts w:ascii="Times New Roman" w:hAnsi="Times New Roman" w:cs="Times New Roman"/>
+          <w:sz w:val="24"/>
+          <w:szCs w:val="24"/>
+        </w:rPr>
+        <w:lastRenderedPageBreak/>
+        <w:t>For the application to work as intended, the database must</w:t>
+      </w:r>
+      <w:r>
+        <w:rPr>
+          <w:rFonts w:ascii="Times New Roman" w:hAnsi="Times New Roman" w:cs="Times New Roman"/>
+          <w:sz w:val="24"/>
+          <w:szCs w:val="24"/>
+        </w:rPr>
+        <w:t xml:space="preserve"> be able to store certain data about the user’s choice of</w:t>
+      </w:r>
+      <w:r>
+        <w:rPr>
+          <w:rFonts w:ascii="Times New Roman" w:hAnsi="Times New Roman" w:cs="Times New Roman"/>
+          <w:sz w:val="24"/>
+          <w:szCs w:val="24"/>
+        </w:rPr>
+        <w:t xml:space="preserve"> </w:t>
+      </w:r>
+      <w:r>
+        <w:rPr>
+          <w:rFonts w:ascii="Times New Roman" w:hAnsi="Times New Roman" w:cs="Times New Roman"/>
+          <w:sz w:val="24"/>
+          <w:szCs w:val="24"/>
+        </w:rPr>
+        <w:t>subjects they are interested in.</w:t>
+      </w:r>
+      <w:r>
+        <w:rPr>
+          <w:rFonts w:ascii="Times New Roman" w:hAnsi="Times New Roman" w:cs="Times New Roman"/>
+          <w:sz w:val="24"/>
+          <w:szCs w:val="24"/>
+        </w:rPr>
+        <w:br/>
+      </w:r>
+      <w:r>
+        <w:rPr>
+          <w:rFonts w:ascii="Times New Roman" w:hAnsi="Times New Roman" w:cs="Times New Roman"/>
+          <w:sz w:val="24"/>
+          <w:szCs w:val="24"/>
+        </w:rPr>
+        <w:tab/>
+        <w:t>The database, if relational must be</w:t>
+      </w:r>
+      <w:r>
+        <w:rPr>
+          <w:rFonts w:ascii="Times New Roman" w:hAnsi="Times New Roman" w:cs="Times New Roman"/>
+          <w:color w:val="C00000"/>
+          <w:sz w:val="24"/>
+          <w:szCs w:val="24"/>
+        </w:rPr>
+        <w:t xml:space="preserve"> –</w:t>
       </w:r>
       <w:proofErr w:type="spellStart"/>
       <w:r>
         <w:rPr>
           <w:rFonts w:ascii="Times New Roman" w:hAnsi="Times New Roman" w:cs="Times New Roman"/>
-          <w:color w:val="FF0000"/>
-          <w:sz w:val="24"/>
-          <w:szCs w:val="24"/>
-        </w:rPr>
-        <w:t>api</w:t>
+          <w:color w:val="C00000"/>
+          <w:sz w:val="24"/>
+          <w:szCs w:val="24"/>
+        </w:rPr>
+        <w:t>asdasd</w:t>
       </w:r>
       <w:proofErr w:type="spellEnd"/>
       <w:r>
         <w:rPr>
           <w:rFonts w:ascii="Times New Roman" w:hAnsi="Times New Roman" w:cs="Times New Roman"/>
-          <w:color w:val="FF0000"/>
-          <w:sz w:val="24"/>
-          <w:szCs w:val="24"/>
-        </w:rPr>
-        <w:t xml:space="preserve"> details</w:t>
-      </w:r>
-    </w:p>
-    <w:p>
-      <w:pPr>
-        <w:spacing w:line="360" w:lineRule="auto"/>
-        <w:rPr>
-          <w:rFonts w:ascii="Times New Roman" w:hAnsi="Times New Roman" w:cs="Times New Roman"/>
-          <w:color w:val="FF0000"/>
-          <w:sz w:val="24"/>
-          <w:szCs w:val="24"/>
-        </w:rPr>
-      </w:pPr>
-      <w:r>
-        <w:rPr>
-          <w:rFonts w:ascii="Times New Roman" w:hAnsi="Times New Roman" w:cs="Times New Roman"/>
-          <w:color w:val="FF0000"/>
-          <w:sz w:val="24"/>
-          <w:szCs w:val="24"/>
-        </w:rPr>
-        <w:tab/>
-      </w:r>
-    </w:p>
-    <w:p>
-      <w:pPr>
-        <w:spacing w:line="360" w:lineRule="auto"/>
-        <w:rPr>
-          <w:rFonts w:ascii="Times New Roman" w:hAnsi="Times New Roman" w:cs="Times New Roman"/>
-          <w:color w:val="FF0000"/>
-          <w:sz w:val="24"/>
-          <w:szCs w:val="24"/>
-        </w:rPr>
-      </w:pPr>
-      <w:r>
-        <w:rPr>
-          <w:rFonts w:ascii="Times New Roman" w:hAnsi="Times New Roman" w:cs="Times New Roman"/>
-          <w:color w:val="FF0000"/>
-          <w:sz w:val="24"/>
-          <w:szCs w:val="24"/>
-        </w:rPr>
-        <w:t>--application database details</w:t>
-      </w:r>
-    </w:p>
-    <w:p>
-      <w:pPr>
-        <w:spacing w:line="360" w:lineRule="auto"/>
-        <w:rPr>
-          <w:rFonts w:ascii="Times New Roman" w:hAnsi="Times New Roman" w:cs="Times New Roman"/>
-          <w:sz w:val="24"/>
-          <w:szCs w:val="24"/>
-        </w:rPr>
-      </w:pPr>
-      <w:r>
-        <w:rPr>
-          <w:rFonts w:ascii="Times New Roman" w:hAnsi="Times New Roman" w:cs="Times New Roman"/>
-          <w:sz w:val="24"/>
-          <w:szCs w:val="24"/>
-        </w:rPr>
-        <w:tab/>
-      </w:r>
-    </w:p>
-    <w:p>
-      <w:pPr>
-        <w:spacing w:line="360" w:lineRule="auto"/>
+          <w:color w:val="C00000"/>
+          <w:sz w:val="24"/>
+          <w:szCs w:val="24"/>
+        </w:rPr>
+        <w:t xml:space="preserve"> forma </w:t>
+      </w:r>
+      <w:proofErr w:type="spellStart"/>
+      <w:r>
+        <w:rPr>
+          <w:rFonts w:ascii="Times New Roman" w:hAnsi="Times New Roman" w:cs="Times New Roman"/>
+          <w:color w:val="C00000"/>
+          <w:sz w:val="24"/>
+          <w:szCs w:val="24"/>
+        </w:rPr>
+        <w:t>normala</w:t>
+      </w:r>
+      <w:proofErr w:type="spellEnd"/>
+      <w:r>
+        <w:rPr>
+          <w:rFonts w:ascii="Times New Roman" w:hAnsi="Times New Roman" w:cs="Times New Roman"/>
+          <w:color w:val="C00000"/>
+          <w:sz w:val="24"/>
+          <w:szCs w:val="24"/>
+        </w:rPr>
+        <w:t>. (</w:t>
+      </w:r>
+      <w:proofErr w:type="spellStart"/>
+      <w:r>
+        <w:rPr>
+          <w:rFonts w:ascii="Times New Roman" w:hAnsi="Times New Roman" w:cs="Times New Roman"/>
+          <w:color w:val="C00000"/>
+          <w:sz w:val="24"/>
+          <w:szCs w:val="24"/>
+        </w:rPr>
+        <w:t>descrie</w:t>
+      </w:r>
+      <w:proofErr w:type="spellEnd"/>
+      <w:r>
+        <w:rPr>
+          <w:rFonts w:ascii="Times New Roman" w:hAnsi="Times New Roman" w:cs="Times New Roman"/>
+          <w:color w:val="C00000"/>
+          <w:sz w:val="24"/>
+          <w:szCs w:val="24"/>
+        </w:rPr>
+        <w:t xml:space="preserve"> </w:t>
+      </w:r>
+      <w:proofErr w:type="spellStart"/>
+      <w:r>
+        <w:rPr>
+          <w:rFonts w:ascii="Times New Roman" w:hAnsi="Times New Roman" w:cs="Times New Roman"/>
+          <w:color w:val="C00000"/>
+          <w:sz w:val="24"/>
+          <w:szCs w:val="24"/>
+        </w:rPr>
+        <w:t>toate</w:t>
+      </w:r>
+      <w:proofErr w:type="spellEnd"/>
+      <w:r>
+        <w:rPr>
+          <w:rFonts w:ascii="Times New Roman" w:hAnsi="Times New Roman" w:cs="Times New Roman"/>
+          <w:color w:val="C00000"/>
+          <w:sz w:val="24"/>
+          <w:szCs w:val="24"/>
+        </w:rPr>
+        <w:t xml:space="preserve"> </w:t>
+      </w:r>
+      <w:proofErr w:type="spellStart"/>
+      <w:r>
+        <w:rPr>
+          <w:rFonts w:ascii="Times New Roman" w:hAnsi="Times New Roman" w:cs="Times New Roman"/>
+          <w:color w:val="C00000"/>
+          <w:sz w:val="24"/>
+          <w:szCs w:val="24"/>
+        </w:rPr>
+        <w:t>formele</w:t>
+      </w:r>
+      <w:proofErr w:type="spellEnd"/>
+      <w:r>
+        <w:rPr>
+          <w:rFonts w:ascii="Times New Roman" w:hAnsi="Times New Roman" w:cs="Times New Roman"/>
+          <w:color w:val="C00000"/>
+          <w:sz w:val="24"/>
+          <w:szCs w:val="24"/>
+        </w:rPr>
+        <w:t xml:space="preserve"> </w:t>
+      </w:r>
+      <w:proofErr w:type="spellStart"/>
+      <w:r>
+        <w:rPr>
+          <w:rFonts w:ascii="Times New Roman" w:hAnsi="Times New Roman" w:cs="Times New Roman"/>
+          <w:color w:val="C00000"/>
+          <w:sz w:val="24"/>
+          <w:szCs w:val="24"/>
+        </w:rPr>
+        <w:t>normale</w:t>
+      </w:r>
+      <w:proofErr w:type="spellEnd"/>
+      <w:r>
+        <w:rPr>
+          <w:rFonts w:ascii="Times New Roman" w:hAnsi="Times New Roman" w:cs="Times New Roman"/>
+          <w:color w:val="C00000"/>
+          <w:sz w:val="24"/>
+          <w:szCs w:val="24"/>
+        </w:rPr>
+        <w:t>)</w:t>
+      </w:r>
+    </w:p>
+    <w:p>
+      <w:pPr>
+        <w:spacing w:after="0" w:line="360" w:lineRule="auto"/>
+        <w:ind w:firstLine="720"/>
+        <w:rPr>
+          <w:rFonts w:ascii="Times New Roman" w:hAnsi="Times New Roman" w:cs="Times New Roman"/>
+          <w:color w:val="C00000"/>
+          <w:sz w:val="24"/>
+          <w:szCs w:val="24"/>
+        </w:rPr>
+      </w:pPr>
+      <w:r>
+        <w:rPr>
+          <w:rFonts w:ascii="Times New Roman" w:hAnsi="Times New Roman" w:cs="Times New Roman"/>
+          <w:sz w:val="24"/>
+          <w:szCs w:val="24"/>
+        </w:rPr>
+        <w:t xml:space="preserve">For this to happen, a structure such as the one represented in </w:t>
+      </w:r>
+      <w:hyperlink w:anchor="_Annexa_1_–" w:history="1">
+        <w:r>
+          <w:rPr>
+            <w:rStyle w:val="Hyperlink"/>
+            <w:rFonts w:ascii="Times New Roman" w:hAnsi="Times New Roman" w:cs="Times New Roman"/>
+            <w:sz w:val="24"/>
+            <w:szCs w:val="24"/>
+          </w:rPr>
+          <w:t>figure 11</w:t>
+        </w:r>
+      </w:hyperlink>
+      <w:r>
+        <w:rPr>
+          <w:rFonts w:ascii="Times New Roman" w:hAnsi="Times New Roman" w:cs="Times New Roman"/>
+          <w:sz w:val="24"/>
+          <w:szCs w:val="24"/>
+        </w:rPr>
+        <w:t xml:space="preserve"> must be used.</w:t>
+      </w:r>
+    </w:p>
+    <w:p>
+      <w:pPr>
+        <w:spacing w:after="0" w:line="360" w:lineRule="auto"/>
         <w:rPr>
           <w:rFonts w:ascii="Times New Roman" w:hAnsi="Times New Roman" w:cs="Times New Roman"/>
           <w:sz w:val="24"/>
@@ -9538,7 +10103,7 @@
           <w:rFonts w:ascii="Times New Roman" w:hAnsi="Times New Roman" w:cs="Times New Roman"/>
         </w:rPr>
       </w:pPr>
-      <w:bookmarkStart w:id="16" w:name="_Toc168009779"/>
+      <w:bookmarkStart w:id="16" w:name="_Toc168139646"/>
       <w:r>
         <w:rPr>
           <w:rFonts w:ascii="Times New Roman" w:hAnsi="Times New Roman" w:cs="Times New Roman"/>
@@ -9573,7 +10138,7 @@
     </w:p>
     <w:p>
       <w:pPr>
-        <w:spacing w:line="360" w:lineRule="auto"/>
+        <w:spacing w:after="0" w:line="360" w:lineRule="auto"/>
         <w:rPr>
           <w:rFonts w:ascii="Times New Roman" w:hAnsi="Times New Roman" w:cs="Times New Roman"/>
           <w:sz w:val="24"/>
@@ -9608,7 +10173,7 @@
     </w:p>
     <w:p>
       <w:pPr>
-        <w:spacing w:line="360" w:lineRule="auto"/>
+        <w:spacing w:after="0" w:line="360" w:lineRule="auto"/>
         <w:rPr>
           <w:rFonts w:ascii="Times New Roman" w:hAnsi="Times New Roman" w:cs="Times New Roman"/>
           <w:sz w:val="24"/>
@@ -9698,66 +10263,425 @@
     </w:p>
     <w:p>
       <w:pPr>
-        <w:spacing w:line="360" w:lineRule="auto"/>
-        <w:rPr>
-          <w:rFonts w:ascii="Times New Roman" w:hAnsi="Times New Roman" w:cs="Times New Roman"/>
-          <w:color w:val="FF0000"/>
-          <w:sz w:val="24"/>
-          <w:szCs w:val="24"/>
-        </w:rPr>
-      </w:pPr>
-      <w:r>
-        <w:rPr>
-          <w:rFonts w:ascii="Times New Roman" w:hAnsi="Times New Roman" w:cs="Times New Roman"/>
-          <w:color w:val="FF0000"/>
-          <w:sz w:val="24"/>
-          <w:szCs w:val="24"/>
-        </w:rPr>
-        <w:lastRenderedPageBreak/>
-        <w:t>--talk about other libraries (ex</w:t>
-      </w:r>
-      <w:r>
-        <w:rPr>
-          <w:rFonts w:ascii="Times New Roman" w:hAnsi="Times New Roman" w:cs="Times New Roman"/>
-          <w:color w:val="FF0000"/>
-          <w:sz w:val="24"/>
-          <w:szCs w:val="24"/>
-        </w:rPr>
-        <w:t>:</w:t>
-      </w:r>
-      <w:r>
-        <w:rPr>
-          <w:rFonts w:ascii="Times New Roman" w:hAnsi="Times New Roman" w:cs="Times New Roman"/>
-          <w:color w:val="FF0000"/>
-          <w:sz w:val="24"/>
-          <w:szCs w:val="24"/>
-        </w:rPr>
-        <w:t xml:space="preserve"> express or vanilla)</w:t>
-      </w:r>
-    </w:p>
-    <w:p>
-      <w:pPr>
-        <w:spacing w:line="360" w:lineRule="auto"/>
-        <w:rPr>
-          <w:rFonts w:ascii="Times New Roman" w:hAnsi="Times New Roman" w:cs="Times New Roman"/>
-          <w:color w:val="FF0000"/>
-          <w:sz w:val="24"/>
-          <w:szCs w:val="24"/>
-        </w:rPr>
-      </w:pPr>
-      <w:r>
-        <w:rPr>
-          <w:rFonts w:ascii="Times New Roman" w:hAnsi="Times New Roman" w:cs="Times New Roman"/>
-          <w:color w:val="FF0000"/>
-          <w:sz w:val="24"/>
-          <w:szCs w:val="24"/>
-        </w:rPr>
-        <w:t>--talk about packages</w:t>
-      </w:r>
-    </w:p>
-    <w:p>
-      <w:pPr>
-        <w:spacing w:line="360" w:lineRule="auto"/>
+        <w:spacing w:after="0" w:line="360" w:lineRule="auto"/>
+        <w:rPr>
+          <w:rFonts w:ascii="Times New Roman" w:hAnsi="Times New Roman" w:cs="Times New Roman"/>
+          <w:sz w:val="24"/>
+          <w:szCs w:val="24"/>
+        </w:rPr>
+      </w:pPr>
+      <w:r>
+        <w:rPr>
+          <w:rFonts w:ascii="Times New Roman" w:hAnsi="Times New Roman" w:cs="Times New Roman"/>
+          <w:sz w:val="24"/>
+          <w:szCs w:val="24"/>
+        </w:rPr>
+        <w:tab/>
+        <w:t>For the purposes of a front-end client similar to this, any other library such as “E</w:t>
+      </w:r>
+      <w:r>
+        <w:rPr>
+          <w:rFonts w:ascii="Times New Roman" w:hAnsi="Times New Roman" w:cs="Times New Roman"/>
+          <w:sz w:val="24"/>
+          <w:szCs w:val="24"/>
+        </w:rPr>
+        <w:t>xpr</w:t>
+      </w:r>
+      <w:r>
+        <w:rPr>
+          <w:rFonts w:ascii="Times New Roman" w:hAnsi="Times New Roman" w:cs="Times New Roman"/>
+          <w:sz w:val="24"/>
+          <w:szCs w:val="24"/>
+        </w:rPr>
+        <w:t>ess”</w:t>
+      </w:r>
+      <w:sdt>
+        <w:sdtPr>
+          <w:rPr>
+            <w:rFonts w:ascii="Times New Roman" w:hAnsi="Times New Roman" w:cs="Times New Roman"/>
+            <w:sz w:val="24"/>
+            <w:szCs w:val="24"/>
+          </w:rPr>
+          <w:id w:val="14581445"/>
+          <w:citation/>
+        </w:sdtPr>
+        <w:sdtContent>
+          <w:r>
+            <w:rPr>
+              <w:rFonts w:ascii="Times New Roman" w:hAnsi="Times New Roman" w:cs="Times New Roman"/>
+              <w:sz w:val="24"/>
+              <w:szCs w:val="24"/>
+            </w:rPr>
+            <w:fldChar w:fldCharType="begin"/>
+          </w:r>
+          <w:r>
+            <w:rPr>
+              <w:rFonts w:ascii="Times New Roman" w:hAnsi="Times New Roman" w:cs="Times New Roman"/>
+              <w:sz w:val="24"/>
+              <w:szCs w:val="24"/>
+            </w:rPr>
+            <w:instrText xml:space="preserve"> CITATION Ope17 \l 1033 </w:instrText>
+          </w:r>
+          <w:r>
+            <w:rPr>
+              <w:rFonts w:ascii="Times New Roman" w:hAnsi="Times New Roman" w:cs="Times New Roman"/>
+              <w:sz w:val="24"/>
+              <w:szCs w:val="24"/>
+            </w:rPr>
+            <w:fldChar w:fldCharType="separate"/>
+          </w:r>
+          <w:r>
+            <w:rPr>
+              <w:rFonts w:ascii="Times New Roman" w:hAnsi="Times New Roman" w:cs="Times New Roman"/>
+              <w:noProof/>
+              <w:sz w:val="24"/>
+              <w:szCs w:val="24"/>
+            </w:rPr>
+            <w:t xml:space="preserve"> </w:t>
+          </w:r>
+          <w:r>
+            <w:rPr>
+              <w:rFonts w:ascii="Times New Roman" w:hAnsi="Times New Roman" w:cs="Times New Roman"/>
+              <w:noProof/>
+              <w:sz w:val="24"/>
+              <w:szCs w:val="24"/>
+            </w:rPr>
+            <w:t>[30]</w:t>
+          </w:r>
+          <w:r>
+            <w:rPr>
+              <w:rFonts w:ascii="Times New Roman" w:hAnsi="Times New Roman" w:cs="Times New Roman"/>
+              <w:sz w:val="24"/>
+              <w:szCs w:val="24"/>
+            </w:rPr>
+            <w:fldChar w:fldCharType="end"/>
+          </w:r>
+        </w:sdtContent>
+      </w:sdt>
+      <w:r>
+        <w:rPr>
+          <w:rFonts w:ascii="Times New Roman" w:hAnsi="Times New Roman" w:cs="Times New Roman"/>
+          <w:sz w:val="24"/>
+          <w:szCs w:val="24"/>
+        </w:rPr>
+        <w:t xml:space="preserve"> or even vanilla JavaScript, HTML, CSS </w:t>
+      </w:r>
+      <w:hyperlink w:anchor="_Annex_2_–" w:history="1">
+        <w:r>
+          <w:rPr>
+            <w:rStyle w:val="Hyperlink"/>
+            <w:rFonts w:ascii="Times New Roman" w:hAnsi="Times New Roman" w:cs="Times New Roman"/>
+            <w:sz w:val="24"/>
+            <w:szCs w:val="24"/>
+          </w:rPr>
+          <w:t>(annex 2)</w:t>
+        </w:r>
+      </w:hyperlink>
+      <w:r>
+        <w:rPr>
+          <w:rFonts w:ascii="Times New Roman" w:hAnsi="Times New Roman" w:cs="Times New Roman"/>
+          <w:sz w:val="24"/>
+          <w:szCs w:val="24"/>
+        </w:rPr>
+        <w:t xml:space="preserve"> may be use to ensure that the communication to the API is proper.</w:t>
+      </w:r>
+    </w:p>
+    <w:p>
+      <w:pPr>
+        <w:spacing w:after="0" w:line="360" w:lineRule="auto"/>
+        <w:ind w:firstLine="720"/>
+        <w:rPr>
+          <w:rFonts w:ascii="Times New Roman" w:hAnsi="Times New Roman" w:cs="Times New Roman"/>
+          <w:sz w:val="24"/>
+          <w:szCs w:val="24"/>
+        </w:rPr>
+      </w:pPr>
+      <w:r>
+        <w:rPr>
+          <w:rFonts w:ascii="Times New Roman" w:hAnsi="Times New Roman" w:cs="Times New Roman"/>
+          <w:sz w:val="24"/>
+          <w:szCs w:val="24"/>
+        </w:rPr>
+        <w:t xml:space="preserve">Besides the main framework packages, during the development </w:t>
+      </w:r>
+      <w:r>
+        <w:rPr>
+          <w:rFonts w:ascii="Times New Roman" w:hAnsi="Times New Roman" w:cs="Times New Roman"/>
+          <w:sz w:val="24"/>
+          <w:szCs w:val="24"/>
+        </w:rPr>
+        <w:t>of</w:t>
+      </w:r>
+      <w:r>
+        <w:rPr>
+          <w:rFonts w:ascii="Times New Roman" w:hAnsi="Times New Roman" w:cs="Times New Roman"/>
+          <w:sz w:val="24"/>
+          <w:szCs w:val="24"/>
+        </w:rPr>
+        <w:t xml:space="preserve"> the client application, </w:t>
+      </w:r>
+      <w:r>
+        <w:rPr>
+          <w:rFonts w:ascii="Times New Roman" w:hAnsi="Times New Roman" w:cs="Times New Roman"/>
+          <w:sz w:val="24"/>
+          <w:szCs w:val="24"/>
+        </w:rPr>
+        <w:t>several</w:t>
+      </w:r>
+      <w:r>
+        <w:rPr>
+          <w:rFonts w:ascii="Times New Roman" w:hAnsi="Times New Roman" w:cs="Times New Roman"/>
+          <w:sz w:val="24"/>
+          <w:szCs w:val="24"/>
+        </w:rPr>
+        <w:t xml:space="preserve"> different “support” packages have been used. </w:t>
+      </w:r>
+      <w:r>
+        <w:rPr>
+          <w:rFonts w:ascii="Times New Roman" w:hAnsi="Times New Roman" w:cs="Times New Roman"/>
+          <w:sz w:val="24"/>
+          <w:szCs w:val="24"/>
+        </w:rPr>
+        <w:t>These “support” packages helped with the implementation of already made components with useful features that aid with the development time.</w:t>
+      </w:r>
+    </w:p>
+    <w:p>
+      <w:pPr>
+        <w:spacing w:after="0" w:line="360" w:lineRule="auto"/>
+        <w:ind w:firstLine="720"/>
+        <w:rPr>
+          <w:rFonts w:ascii="Times New Roman" w:hAnsi="Times New Roman" w:cs="Times New Roman"/>
+          <w:sz w:val="24"/>
+          <w:szCs w:val="24"/>
+        </w:rPr>
+      </w:pPr>
+      <w:r>
+        <w:rPr>
+          <w:rFonts w:ascii="Times New Roman" w:hAnsi="Times New Roman" w:cs="Times New Roman"/>
+          <w:sz w:val="24"/>
+          <w:szCs w:val="24"/>
+        </w:rPr>
+        <w:t xml:space="preserve">Packages used </w:t>
+      </w:r>
+      <w:r>
+        <w:rPr>
+          <w:rFonts w:ascii="Times New Roman" w:hAnsi="Times New Roman" w:cs="Times New Roman"/>
+          <w:sz w:val="24"/>
+          <w:szCs w:val="24"/>
+        </w:rPr>
+        <w:t>include:</w:t>
+      </w:r>
+    </w:p>
+    <w:p>
+      <w:pPr>
+        <w:pStyle w:val="ListParagraph"/>
+        <w:numPr>
+          <w:ilvl w:val="0"/>
+          <w:numId w:val="35"/>
+        </w:numPr>
+        <w:spacing w:after="0" w:line="360" w:lineRule="auto"/>
+        <w:rPr>
+          <w:rFonts w:ascii="Times New Roman" w:hAnsi="Times New Roman" w:cs="Times New Roman"/>
+          <w:sz w:val="24"/>
+          <w:szCs w:val="24"/>
+        </w:rPr>
+      </w:pPr>
+      <w:r>
+        <w:rPr>
+          <w:rFonts w:ascii="Times New Roman" w:hAnsi="Times New Roman" w:cs="Times New Roman"/>
+          <w:sz w:val="24"/>
+          <w:szCs w:val="24"/>
+        </w:rPr>
+        <w:t>Material UI.</w:t>
+      </w:r>
+    </w:p>
+    <w:p>
+      <w:pPr>
+        <w:pStyle w:val="ListParagraph"/>
+        <w:numPr>
+          <w:ilvl w:val="0"/>
+          <w:numId w:val="35"/>
+        </w:numPr>
+        <w:spacing w:after="0" w:line="360" w:lineRule="auto"/>
+        <w:rPr>
+          <w:rFonts w:ascii="Times New Roman" w:hAnsi="Times New Roman" w:cs="Times New Roman"/>
+          <w:sz w:val="24"/>
+          <w:szCs w:val="24"/>
+        </w:rPr>
+      </w:pPr>
+      <w:r>
+        <w:rPr>
+          <w:rFonts w:ascii="Times New Roman" w:hAnsi="Times New Roman" w:cs="Times New Roman"/>
+          <w:sz w:val="24"/>
+          <w:szCs w:val="24"/>
+        </w:rPr>
+        <w:t>React tabs.</w:t>
+      </w:r>
+    </w:p>
+    <w:p>
+      <w:pPr>
+        <w:pStyle w:val="ListParagraph"/>
+        <w:numPr>
+          <w:ilvl w:val="0"/>
+          <w:numId w:val="35"/>
+        </w:numPr>
+        <w:spacing w:after="0" w:line="360" w:lineRule="auto"/>
+        <w:rPr>
+          <w:rFonts w:ascii="Times New Roman" w:hAnsi="Times New Roman" w:cs="Times New Roman"/>
+          <w:sz w:val="24"/>
+          <w:szCs w:val="24"/>
+        </w:rPr>
+      </w:pPr>
+      <w:r>
+        <w:rPr>
+          <w:rFonts w:ascii="Times New Roman" w:hAnsi="Times New Roman" w:cs="Times New Roman"/>
+          <w:sz w:val="24"/>
+          <w:szCs w:val="24"/>
+        </w:rPr>
+        <w:t>React toastify.</w:t>
+      </w:r>
+    </w:p>
+    <w:p>
+      <w:pPr>
+        <w:spacing w:after="0" w:line="360" w:lineRule="auto"/>
+        <w:ind w:left="720"/>
+        <w:rPr>
+          <w:rFonts w:ascii="Times New Roman" w:hAnsi="Times New Roman" w:cs="Times New Roman"/>
+          <w:sz w:val="24"/>
+          <w:szCs w:val="24"/>
+        </w:rPr>
+      </w:pPr>
+      <w:r>
+        <w:rPr>
+          <w:rFonts w:ascii="Times New Roman" w:hAnsi="Times New Roman" w:cs="Times New Roman"/>
+          <w:sz w:val="24"/>
+          <w:szCs w:val="24"/>
+        </w:rPr>
+        <w:t>These packages can be found in the “</w:t>
+      </w:r>
+      <w:proofErr w:type="gramStart"/>
+      <w:r>
+        <w:rPr>
+          <w:rFonts w:ascii="Times New Roman" w:hAnsi="Times New Roman" w:cs="Times New Roman"/>
+          <w:sz w:val="24"/>
+          <w:szCs w:val="24"/>
+        </w:rPr>
+        <w:t>package.json</w:t>
+      </w:r>
+      <w:proofErr w:type="gramEnd"/>
+      <w:r>
+        <w:rPr>
+          <w:rFonts w:ascii="Times New Roman" w:hAnsi="Times New Roman" w:cs="Times New Roman"/>
+          <w:sz w:val="24"/>
+          <w:szCs w:val="24"/>
+        </w:rPr>
+        <w:t xml:space="preserve">” file </w:t>
+      </w:r>
+      <w:r>
+        <w:rPr>
+          <w:rFonts w:ascii="Times New Roman" w:hAnsi="Times New Roman" w:cs="Times New Roman"/>
+          <w:sz w:val="24"/>
+          <w:szCs w:val="24"/>
+        </w:rPr>
+        <w:t>(</w:t>
+      </w:r>
+      <w:hyperlink w:anchor="_Annexa_1_–" w:history="1">
+        <w:r>
+          <w:rPr>
+            <w:rStyle w:val="Hyperlink"/>
+            <w:rFonts w:ascii="Times New Roman" w:hAnsi="Times New Roman" w:cs="Times New Roman"/>
+            <w:sz w:val="24"/>
+            <w:szCs w:val="24"/>
+          </w:rPr>
+          <w:t>figure 12</w:t>
+        </w:r>
+      </w:hyperlink>
+      <w:r>
+        <w:rPr>
+          <w:rFonts w:ascii="Times New Roman" w:hAnsi="Times New Roman" w:cs="Times New Roman"/>
+          <w:sz w:val="24"/>
+          <w:szCs w:val="24"/>
+        </w:rPr>
+        <w:t>).</w:t>
+      </w:r>
+      <w:r>
+        <w:rPr>
+          <w:rFonts w:ascii="Times New Roman" w:hAnsi="Times New Roman" w:cs="Times New Roman"/>
+          <w:sz w:val="24"/>
+          <w:szCs w:val="24"/>
+        </w:rPr>
+        <w:t xml:space="preserve"> A full list of packages with all their required sub-packages are available in</w:t>
+      </w:r>
+      <w:r>
+        <w:rPr>
+          <w:rFonts w:ascii="Times New Roman" w:hAnsi="Times New Roman" w:cs="Times New Roman"/>
+          <w:sz w:val="24"/>
+          <w:szCs w:val="24"/>
+        </w:rPr>
+        <w:t xml:space="preserve"> the</w:t>
+      </w:r>
+      <w:r>
+        <w:rPr>
+          <w:rFonts w:ascii="Times New Roman" w:hAnsi="Times New Roman" w:cs="Times New Roman"/>
+          <w:sz w:val="24"/>
+          <w:szCs w:val="24"/>
+        </w:rPr>
+        <w:t xml:space="preserve"> “</w:t>
+      </w:r>
+      <w:r>
+        <w:rPr>
+          <w:rFonts w:ascii="Times New Roman" w:hAnsi="Times New Roman" w:cs="Times New Roman"/>
+          <w:sz w:val="24"/>
+          <w:szCs w:val="24"/>
+        </w:rPr>
+        <w:t>package</w:t>
+      </w:r>
+      <w:r>
+        <w:rPr>
+          <w:rFonts w:ascii="Times New Roman" w:hAnsi="Times New Roman" w:cs="Times New Roman"/>
+          <w:sz w:val="24"/>
+          <w:szCs w:val="24"/>
+        </w:rPr>
+        <w:t>-</w:t>
+      </w:r>
+      <w:proofErr w:type="gramStart"/>
+      <w:r>
+        <w:rPr>
+          <w:rFonts w:ascii="Times New Roman" w:hAnsi="Times New Roman" w:cs="Times New Roman"/>
+          <w:sz w:val="24"/>
+          <w:szCs w:val="24"/>
+        </w:rPr>
+        <w:t>lock</w:t>
+      </w:r>
+      <w:r>
+        <w:rPr>
+          <w:rFonts w:ascii="Times New Roman" w:hAnsi="Times New Roman" w:cs="Times New Roman"/>
+          <w:sz w:val="24"/>
+          <w:szCs w:val="24"/>
+        </w:rPr>
+        <w:t>.json</w:t>
+      </w:r>
+      <w:proofErr w:type="gramEnd"/>
+      <w:r>
+        <w:rPr>
+          <w:rFonts w:ascii="Times New Roman" w:hAnsi="Times New Roman" w:cs="Times New Roman"/>
+          <w:sz w:val="24"/>
+          <w:szCs w:val="24"/>
+        </w:rPr>
+        <w:t>”</w:t>
+      </w:r>
+      <w:r>
+        <w:rPr>
+          <w:rFonts w:ascii="Times New Roman" w:hAnsi="Times New Roman" w:cs="Times New Roman"/>
+          <w:sz w:val="24"/>
+          <w:szCs w:val="24"/>
+        </w:rPr>
+        <w:t xml:space="preserve"> file.</w:t>
+      </w:r>
+    </w:p>
+    <w:p>
+      <w:pPr>
+        <w:spacing w:after="0" w:line="360" w:lineRule="auto"/>
         <w:ind w:firstLine="720"/>
         <w:rPr>
           <w:rFonts w:ascii="Times New Roman" w:hAnsi="Times New Roman" w:cs="Times New Roman"/>
@@ -9863,7 +10787,7 @@
     </w:p>
     <w:p>
       <w:pPr>
-        <w:spacing w:line="360" w:lineRule="auto"/>
+        <w:spacing w:after="0" w:line="360" w:lineRule="auto"/>
         <w:rPr>
           <w:rFonts w:ascii="Times New Roman" w:hAnsi="Times New Roman" w:cs="Times New Roman"/>
           <w:color w:val="FF0000"/>
@@ -9903,7 +10827,7 @@
     </w:p>
     <w:p>
       <w:pPr>
-        <w:spacing w:line="360" w:lineRule="auto"/>
+        <w:spacing w:after="0" w:line="360" w:lineRule="auto"/>
         <w:rPr>
           <w:rFonts w:ascii="Times New Roman" w:hAnsi="Times New Roman" w:cs="Times New Roman"/>
           <w:sz w:val="24"/>
@@ -9924,15 +10848,7 @@
           <w:sz w:val="24"/>
           <w:szCs w:val="24"/>
         </w:rPr>
-        <w:t>For the development of the application</w:t>
-      </w:r>
-      <w:r>
-        <w:rPr>
-          <w:rFonts w:ascii="Times New Roman" w:hAnsi="Times New Roman" w:cs="Times New Roman"/>
-          <w:sz w:val="24"/>
-          <w:szCs w:val="24"/>
-        </w:rPr>
-        <w:t>, the Visual Studio</w:t>
+        <w:t>For the development of the application, the Visual Studio</w:t>
       </w:r>
       <w:sdt>
         <w:sdtPr>
@@ -10003,7 +10919,16 @@
           <w:sz w:val="24"/>
           <w:szCs w:val="24"/>
         </w:rPr>
-        <w:t xml:space="preserve"> environment has been used. As for the client application, any other text editor along with a console environment may be used to develop the application, but Visual Studio</w:t>
+        <w:t xml:space="preserve"> environment has been used. As for the client application, any other text editor along with a console environment may </w:t>
+      </w:r>
+      <w:r>
+        <w:rPr>
+          <w:rFonts w:ascii="Times New Roman" w:hAnsi="Times New Roman" w:cs="Times New Roman"/>
+          <w:sz w:val="24"/>
+          <w:szCs w:val="24"/>
+        </w:rPr>
+        <w:lastRenderedPageBreak/>
+        <w:t>be used to develop the application, but Visual Studio</w:t>
       </w:r>
       <w:sdt>
         <w:sdtPr>
@@ -10092,7 +11017,16 @@
             <w:sz w:val="24"/>
             <w:szCs w:val="24"/>
           </w:rPr>
-          <w:t>figure 12</w:t>
+          <w:t>figure 1</w:t>
+        </w:r>
+        <w:r>
+          <w:rPr>
+            <w:rStyle w:val="Hyperlink"/>
+            <w:rFonts w:ascii="Times New Roman" w:hAnsi="Times New Roman" w:cs="Times New Roman"/>
+            <w:sz w:val="24"/>
+            <w:szCs w:val="24"/>
+          </w:rPr>
+          <w:t>3</w:t>
         </w:r>
       </w:hyperlink>
       <w:r>
@@ -10106,7 +11040,7 @@
     </w:p>
     <w:p>
       <w:pPr>
-        <w:spacing w:line="360" w:lineRule="auto"/>
+        <w:spacing w:after="0" w:line="360" w:lineRule="auto"/>
         <w:rPr>
           <w:rFonts w:ascii="Times New Roman" w:hAnsi="Times New Roman" w:cs="Times New Roman"/>
           <w:sz w:val="24"/>
@@ -10132,7 +11066,7 @@
     </w:p>
     <w:p>
       <w:pPr>
-        <w:spacing w:line="360" w:lineRule="auto"/>
+        <w:spacing w:after="0" w:line="360" w:lineRule="auto"/>
         <w:rPr>
           <w:rFonts w:ascii="Times New Roman" w:hAnsi="Times New Roman" w:cs="Times New Roman"/>
           <w:sz w:val="24"/>
@@ -10167,7 +11101,7 @@
     </w:p>
     <w:p>
       <w:pPr>
-        <w:spacing w:line="360" w:lineRule="auto"/>
+        <w:spacing w:after="0" w:line="360" w:lineRule="auto"/>
         <w:rPr>
           <w:rFonts w:ascii="Times New Roman" w:hAnsi="Times New Roman" w:cs="Times New Roman"/>
           <w:sz w:val="24"/>
@@ -10197,7 +11131,7 @@
           <w:szCs w:val="28"/>
         </w:rPr>
       </w:pPr>
-      <w:bookmarkStart w:id="17" w:name="_Toc168009780"/>
+      <w:bookmarkStart w:id="17" w:name="_Toc168139647"/>
       <w:r>
         <w:rPr>
           <w:rFonts w:ascii="Times New Roman" w:hAnsi="Times New Roman" w:cs="Times New Roman"/>
@@ -10243,7 +11177,7 @@
     </w:p>
     <w:p>
       <w:pPr>
-        <w:spacing w:line="360" w:lineRule="auto"/>
+        <w:spacing w:after="0" w:line="360" w:lineRule="auto"/>
         <w:ind w:firstLine="720"/>
         <w:rPr>
           <w:rFonts w:ascii="Times New Roman" w:hAnsi="Times New Roman" w:cs="Times New Roman"/>
@@ -10261,7 +11195,6 @@
         </w:rPr>
         <w:t xml:space="preserve">--The </w:t>
       </w:r>
-      <w:proofErr w:type="gramStart"/>
       <w:r>
         <w:rPr>
           <w:rFonts w:ascii="Times New Roman" w:hAnsi="Times New Roman" w:cs="Times New Roman"/>
@@ -10269,9 +11202,8 @@
           <w:sz w:val="24"/>
           <w:szCs w:val="24"/>
         </w:rPr>
-        <w:t>frontend</w:t>
-      </w:r>
-      <w:proofErr w:type="gramEnd"/>
+        <w:t>front-end</w:t>
+      </w:r>
       <w:r>
         <w:rPr>
           <w:rFonts w:ascii="Times New Roman" w:hAnsi="Times New Roman" w:cs="Times New Roman"/>
@@ -10293,7 +11225,7 @@
     </w:p>
     <w:p>
       <w:pPr>
-        <w:spacing w:line="360" w:lineRule="auto"/>
+        <w:spacing w:after="0" w:line="360" w:lineRule="auto"/>
         <w:ind w:firstLine="720"/>
         <w:rPr>
           <w:rFonts w:ascii="Times New Roman" w:hAnsi="Times New Roman" w:cs="Times New Roman"/>
@@ -10332,7 +11264,7 @@
     </w:p>
     <w:p>
       <w:pPr>
-        <w:spacing w:line="360" w:lineRule="auto"/>
+        <w:spacing w:after="0" w:line="360" w:lineRule="auto"/>
         <w:ind w:firstLine="720"/>
         <w:rPr>
           <w:rFonts w:ascii="Times New Roman" w:hAnsi="Times New Roman" w:cs="Times New Roman"/>
@@ -10352,7 +11284,7 @@
     <w:bookmarkStart w:id="18" w:name="_Bibliografie" w:displacedByCustomXml="next"/>
     <w:bookmarkEnd w:id="18" w:displacedByCustomXml="next"/>
     <w:bookmarkStart w:id="19" w:name="_Toc106881130" w:displacedByCustomXml="next"/>
-    <w:bookmarkStart w:id="20" w:name="_Toc168009781" w:displacedByCustomXml="next"/>
+    <w:bookmarkStart w:id="20" w:name="_Toc168139648" w:displacedByCustomXml="next"/>
     <w:bookmarkStart w:id="21" w:name="_Hlk155030900" w:displacedByCustomXml="next"/>
     <w:sdt>
       <w:sdtPr>
@@ -11834,7 +12766,7 @@
       <w:bookmarkStart w:id="22" w:name="_Annexa_1_–"/>
       <w:bookmarkStart w:id="23" w:name="_Annex_1_–"/>
       <w:bookmarkStart w:id="24" w:name="_Toc106881131"/>
-      <w:bookmarkStart w:id="25" w:name="_Toc168009782"/>
+      <w:bookmarkStart w:id="25" w:name="_Toc168139649"/>
       <w:bookmarkStart w:id="26" w:name="_Toc106881132"/>
       <w:bookmarkEnd w:id="22"/>
       <w:bookmarkEnd w:id="23"/>
@@ -12756,13 +13688,14 @@
       <w:r>
         <w:rPr>
           <w:noProof/>
+          <w14:ligatures w14:val="standardContextual"/>
         </w:rPr>
         <w:lastRenderedPageBreak/>
         <w:drawing>
-          <wp:inline distT="0" distB="0" distL="0" distR="0" wp14:anchorId="6C9F341C" wp14:editId="03A68B44">
-            <wp:extent cx="5623932" cy="4200525"/>
+          <wp:inline distT="0" distB="0" distL="0" distR="0" wp14:anchorId="2973335A" wp14:editId="12A65B89">
+            <wp:extent cx="5943600" cy="6009640"/>
             <wp:effectExtent l="0" t="0" r="0" b="0"/>
-            <wp:docPr id="1198922034" name="Picture 1" descr="A screenshot of a computer&#10;&#10;Description automatically generated"/>
+            <wp:docPr id="568587653" name="Picture 1" descr="A screenshot of a diagram&#10;&#10;Description automatically generated"/>
             <wp:cNvGraphicFramePr>
               <a:graphicFrameLocks xmlns:a="http://schemas.openxmlformats.org/drawingml/2006/main" noChangeAspect="1"/>
             </wp:cNvGraphicFramePr>
@@ -12770,7 +13703,7 @@
               <a:graphicData uri="http://schemas.openxmlformats.org/drawingml/2006/picture">
                 <pic:pic xmlns:pic="http://schemas.openxmlformats.org/drawingml/2006/picture">
                   <pic:nvPicPr>
-                    <pic:cNvPr id="1198922034" name="Picture 1" descr="A screenshot of a computer&#10;&#10;Description automatically generated"/>
+                    <pic:cNvPr id="568587653" name="Picture 1" descr="A screenshot of a diagram&#10;&#10;Description automatically generated"/>
                     <pic:cNvPicPr/>
                   </pic:nvPicPr>
                   <pic:blipFill>
@@ -12782,7 +13715,7 @@
                   <pic:spPr>
                     <a:xfrm>
                       <a:off x="0" y="0"/>
-                      <a:ext cx="5631938" cy="4206504"/>
+                      <a:ext cx="5943600" cy="6009640"/>
                     </a:xfrm>
                     <a:prstGeom prst="rect">
                       <a:avLst/>
@@ -12806,33 +13739,8 @@
         <w:rPr>
           <w:rFonts w:ascii="Times New Roman" w:hAnsi="Times New Roman" w:cs="Times New Roman"/>
         </w:rPr>
-        <w:t>Fig.</w:t>
-      </w:r>
-      <w:r>
-        <w:rPr>
-          <w:rFonts w:ascii="Times New Roman" w:hAnsi="Times New Roman" w:cs="Times New Roman"/>
-        </w:rPr>
-        <w:t>11</w:t>
-      </w:r>
-      <w:r>
-        <w:rPr>
-          <w:rFonts w:ascii="Times New Roman" w:hAnsi="Times New Roman" w:cs="Times New Roman"/>
-        </w:rPr>
-        <w:t xml:space="preserve"> </w:t>
-      </w:r>
-      <w:r>
-        <w:rPr>
-          <w:rFonts w:ascii="Times New Roman" w:hAnsi="Times New Roman" w:cs="Times New Roman"/>
-        </w:rPr>
-        <w:t>Database ER diagram</w:t>
-      </w:r>
-    </w:p>
-    <w:p>
-      <w:pPr>
-        <w:rPr>
-          <w:rFonts w:ascii="Times New Roman" w:hAnsi="Times New Roman" w:cs="Times New Roman"/>
-        </w:rPr>
-      </w:pPr>
+        <w:t>Fig.11 Database ER diagram</w:t>
+      </w:r>
     </w:p>
     <w:p>
       <w:pPr>
@@ -12845,6 +13753,90 @@
           <w:noProof/>
           <w14:ligatures w14:val="standardContextual"/>
         </w:rPr>
+        <w:lastRenderedPageBreak/>
+        <w:drawing>
+          <wp:inline distT="0" distB="0" distL="0" distR="0" wp14:anchorId="716BA1A5" wp14:editId="5A5D174B">
+            <wp:extent cx="5943600" cy="7855585"/>
+            <wp:effectExtent l="0" t="0" r="0" b="0"/>
+            <wp:docPr id="1336859791" name="Picture 1" descr="A screen shot of a computer program&#10;&#10;Description automatically generated"/>
+            <wp:cNvGraphicFramePr>
+              <a:graphicFrameLocks xmlns:a="http://schemas.openxmlformats.org/drawingml/2006/main" noChangeAspect="1"/>
+            </wp:cNvGraphicFramePr>
+            <a:graphic xmlns:a="http://schemas.openxmlformats.org/drawingml/2006/main">
+              <a:graphicData uri="http://schemas.openxmlformats.org/drawingml/2006/picture">
+                <pic:pic xmlns:pic="http://schemas.openxmlformats.org/drawingml/2006/picture">
+                  <pic:nvPicPr>
+                    <pic:cNvPr id="1336859791" name="Picture 1" descr="A screen shot of a computer program&#10;&#10;Description automatically generated"/>
+                    <pic:cNvPicPr/>
+                  </pic:nvPicPr>
+                  <pic:blipFill>
+                    <a:blip r:embed="rId22"/>
+                    <a:stretch>
+                      <a:fillRect/>
+                    </a:stretch>
+                  </pic:blipFill>
+                  <pic:spPr>
+                    <a:xfrm>
+                      <a:off x="0" y="0"/>
+                      <a:ext cx="5943600" cy="7855585"/>
+                    </a:xfrm>
+                    <a:prstGeom prst="rect">
+                      <a:avLst/>
+                    </a:prstGeom>
+                  </pic:spPr>
+                </pic:pic>
+              </a:graphicData>
+            </a:graphic>
+          </wp:inline>
+        </w:drawing>
+      </w:r>
+    </w:p>
+    <w:p>
+      <w:pPr>
+        <w:jc w:val="center"/>
+        <w:rPr>
+          <w:rFonts w:ascii="Times New Roman" w:hAnsi="Times New Roman" w:cs="Times New Roman"/>
+        </w:rPr>
+      </w:pPr>
+      <w:r>
+        <w:rPr>
+          <w:rFonts w:ascii="Times New Roman" w:hAnsi="Times New Roman" w:cs="Times New Roman"/>
+        </w:rPr>
+        <w:t>Fig.</w:t>
+      </w:r>
+      <w:r>
+        <w:rPr>
+          <w:rFonts w:ascii="Times New Roman" w:hAnsi="Times New Roman" w:cs="Times New Roman"/>
+        </w:rPr>
+        <w:t>13 File structure of “</w:t>
+      </w:r>
+      <w:proofErr w:type="gramStart"/>
+      <w:r>
+        <w:rPr>
+          <w:rFonts w:ascii="Times New Roman" w:hAnsi="Times New Roman" w:cs="Times New Roman"/>
+        </w:rPr>
+        <w:t>package.json</w:t>
+      </w:r>
+      <w:proofErr w:type="gramEnd"/>
+      <w:r>
+        <w:rPr>
+          <w:rFonts w:ascii="Times New Roman" w:hAnsi="Times New Roman" w:cs="Times New Roman"/>
+        </w:rPr>
+        <w:t>”</w:t>
+      </w:r>
+    </w:p>
+    <w:p>
+      <w:pPr>
+        <w:rPr>
+          <w:rFonts w:ascii="Times New Roman" w:hAnsi="Times New Roman" w:cs="Times New Roman"/>
+        </w:rPr>
+      </w:pPr>
+      <w:r>
+        <w:rPr>
+          <w:noProof/>
+          <w14:ligatures w14:val="standardContextual"/>
+        </w:rPr>
+        <w:lastRenderedPageBreak/>
         <w:drawing>
           <wp:inline distT="0" distB="0" distL="0" distR="0" wp14:anchorId="4988817E" wp14:editId="687DB3D2">
             <wp:extent cx="5943600" cy="819150"/>
@@ -12861,7 +13853,7 @@
                     <pic:cNvPicPr/>
                   </pic:nvPicPr>
                   <pic:blipFill>
-                    <a:blip r:embed="rId22"/>
+                    <a:blip r:embed="rId23"/>
                     <a:stretch>
                       <a:fillRect/>
                     </a:stretch>
@@ -12905,14 +13897,28 @@
         <w:rPr>
           <w:rFonts w:ascii="Times New Roman" w:hAnsi="Times New Roman" w:cs="Times New Roman"/>
         </w:rPr>
-        <w:t xml:space="preserve">2 Choosing API </w:t>
-      </w:r>
-      <w:r>
-        <w:rPr>
-          <w:rFonts w:ascii="Times New Roman" w:hAnsi="Times New Roman" w:cs="Times New Roman"/>
-        </w:rPr>
-        <w:t>application type</w:t>
-      </w:r>
+        <w:t>3</w:t>
+      </w:r>
+      <w:r>
+        <w:rPr>
+          <w:rFonts w:ascii="Times New Roman" w:hAnsi="Times New Roman" w:cs="Times New Roman"/>
+        </w:rPr>
+        <w:t xml:space="preserve"> Choosing API </w:t>
+      </w:r>
+      <w:r>
+        <w:rPr>
+          <w:rFonts w:ascii="Times New Roman" w:hAnsi="Times New Roman" w:cs="Times New Roman"/>
+        </w:rPr>
+        <w:t xml:space="preserve">application </w:t>
+      </w:r>
+      <w:proofErr w:type="gramStart"/>
+      <w:r>
+        <w:rPr>
+          <w:rFonts w:ascii="Times New Roman" w:hAnsi="Times New Roman" w:cs="Times New Roman"/>
+        </w:rPr>
+        <w:t>type</w:t>
+      </w:r>
+      <w:proofErr w:type="gramEnd"/>
     </w:p>
     <w:p>
       <w:pPr>
@@ -12951,7 +13957,7 @@
         </w:rPr>
       </w:pPr>
       <w:bookmarkStart w:id="27" w:name="_Annex_2_–"/>
-      <w:bookmarkStart w:id="28" w:name="_Toc168009783"/>
+      <w:bookmarkStart w:id="28" w:name="_Toc168139650"/>
       <w:bookmarkEnd w:id="27"/>
       <w:r>
         <w:rPr>
@@ -13024,8 +14030,8 @@
         <w:tblLook w:val="04A0" w:firstRow="1" w:lastRow="0" w:firstColumn="1" w:lastColumn="0" w:noHBand="0" w:noVBand="1"/>
       </w:tblPr>
       <w:tblGrid>
-        <w:gridCol w:w="1443"/>
-        <w:gridCol w:w="7907"/>
+        <w:gridCol w:w="1523"/>
+        <w:gridCol w:w="7827"/>
       </w:tblGrid>
       <w:tr>
         <w:tc>
@@ -13530,6 +14536,60 @@
                 <w:sz w:val="24"/>
                 <w:szCs w:val="24"/>
               </w:rPr>
+              <w:t>HTTP</w:t>
+            </w:r>
+          </w:p>
+        </w:tc>
+        <w:tc>
+          <w:tcPr>
+            <w:tcW w:w="7907" w:type="dxa"/>
+          </w:tcPr>
+          <w:p>
+            <w:pPr>
+              <w:spacing w:line="360" w:lineRule="auto"/>
+              <w:ind w:firstLine="720"/>
+              <w:rPr>
+                <w:rFonts w:ascii="Times New Roman" w:hAnsi="Times New Roman" w:cs="Times New Roman"/>
+                <w:sz w:val="24"/>
+                <w:szCs w:val="24"/>
+              </w:rPr>
+            </w:pPr>
+            <w:r>
+              <w:rPr>
+                <w:rFonts w:ascii="Times New Roman" w:hAnsi="Times New Roman" w:cs="Times New Roman"/>
+                <w:sz w:val="24"/>
+                <w:szCs w:val="24"/>
+              </w:rPr>
+              <w:t>HyperText Transfer Protocol</w:t>
+            </w:r>
+          </w:p>
+        </w:tc>
+      </w:tr>
+      <w:tr>
+        <w:tc>
+          <w:tcPr>
+            <w:tcW w:w="1443" w:type="dxa"/>
+          </w:tcPr>
+          <w:p>
+            <w:pPr>
+              <w:spacing w:line="360" w:lineRule="auto"/>
+              <w:ind w:firstLine="720"/>
+              <w:rPr>
+                <w:rFonts w:ascii="Times New Roman" w:hAnsi="Times New Roman" w:cs="Times New Roman"/>
+                <w:i/>
+                <w:iCs/>
+                <w:sz w:val="24"/>
+                <w:szCs w:val="24"/>
+              </w:rPr>
+            </w:pPr>
+            <w:r>
+              <w:rPr>
+                <w:rFonts w:ascii="Times New Roman" w:hAnsi="Times New Roman" w:cs="Times New Roman"/>
+                <w:i/>
+                <w:iCs/>
+                <w:sz w:val="24"/>
+                <w:szCs w:val="24"/>
+              </w:rPr>
               <w:t>ATM</w:t>
             </w:r>
           </w:p>
@@ -13584,6 +14644,60 @@
                 <w:sz w:val="24"/>
                 <w:szCs w:val="24"/>
               </w:rPr>
+              <w:t>JSON</w:t>
+            </w:r>
+          </w:p>
+        </w:tc>
+        <w:tc>
+          <w:tcPr>
+            <w:tcW w:w="7907" w:type="dxa"/>
+          </w:tcPr>
+          <w:p>
+            <w:pPr>
+              <w:spacing w:line="360" w:lineRule="auto"/>
+              <w:ind w:firstLine="720"/>
+              <w:rPr>
+                <w:rFonts w:ascii="Times New Roman" w:hAnsi="Times New Roman" w:cs="Times New Roman"/>
+                <w:sz w:val="24"/>
+                <w:szCs w:val="24"/>
+              </w:rPr>
+            </w:pPr>
+            <w:r>
+              <w:rPr>
+                <w:rFonts w:ascii="Times New Roman" w:hAnsi="Times New Roman" w:cs="Times New Roman"/>
+                <w:sz w:val="24"/>
+                <w:szCs w:val="24"/>
+              </w:rPr>
+              <w:t>JavaScript Object Notation</w:t>
+            </w:r>
+          </w:p>
+        </w:tc>
+      </w:tr>
+      <w:tr>
+        <w:tc>
+          <w:tcPr>
+            <w:tcW w:w="1443" w:type="dxa"/>
+          </w:tcPr>
+          <w:p>
+            <w:pPr>
+              <w:spacing w:line="360" w:lineRule="auto"/>
+              <w:ind w:firstLine="720"/>
+              <w:rPr>
+                <w:rFonts w:ascii="Times New Roman" w:hAnsi="Times New Roman" w:cs="Times New Roman"/>
+                <w:i/>
+                <w:iCs/>
+                <w:sz w:val="24"/>
+                <w:szCs w:val="24"/>
+              </w:rPr>
+            </w:pPr>
+            <w:r>
+              <w:rPr>
+                <w:rFonts w:ascii="Times New Roman" w:hAnsi="Times New Roman" w:cs="Times New Roman"/>
+                <w:i/>
+                <w:iCs/>
+                <w:sz w:val="24"/>
+                <w:szCs w:val="24"/>
+              </w:rPr>
               <w:t>POS</w:t>
             </w:r>
           </w:p>
@@ -13625,7 +14739,7 @@
       </w:pPr>
     </w:p>
     <w:sectPr>
-      <w:footerReference w:type="default" r:id="rId23"/>
+      <w:footerReference w:type="default" r:id="rId24"/>
       <w:pgSz w:w="12240" w:h="15840"/>
       <w:pgMar w:top="1440" w:right="1440" w:bottom="1440" w:left="1440" w:header="720" w:footer="720" w:gutter="0"/>
       <w:pgNumType w:start="1"/>
@@ -15121,6 +16235,119 @@
     </w:lvl>
   </w:abstractNum>
   <w:abstractNum w:abstractNumId="13" w15:restartNumberingAfterBreak="0">
+    <w:nsid w:val="3AAA5A4C"/>
+    <w:multiLevelType w:val="hybridMultilevel"/>
+    <w:tmpl w:val="D27C5FC8"/>
+    <w:lvl w:ilvl="0" w:tplc="04090001">
+      <w:start w:val="1"/>
+      <w:numFmt w:val="bullet"/>
+      <w:lvlText w:val=""/>
+      <w:lvlJc w:val="left"/>
+      <w:pPr>
+        <w:ind w:left="1440" w:hanging="360"/>
+      </w:pPr>
+      <w:rPr>
+        <w:rFonts w:ascii="Symbol" w:hAnsi="Symbol" w:hint="default"/>
+      </w:rPr>
+    </w:lvl>
+    <w:lvl w:ilvl="1" w:tplc="04090003" w:tentative="1">
+      <w:start w:val="1"/>
+      <w:numFmt w:val="bullet"/>
+      <w:lvlText w:val="o"/>
+      <w:lvlJc w:val="left"/>
+      <w:pPr>
+        <w:ind w:left="2160" w:hanging="360"/>
+      </w:pPr>
+      <w:rPr>
+        <w:rFonts w:ascii="Courier New" w:hAnsi="Courier New" w:cs="Courier New" w:hint="default"/>
+      </w:rPr>
+    </w:lvl>
+    <w:lvl w:ilvl="2" w:tplc="04090005" w:tentative="1">
+      <w:start w:val="1"/>
+      <w:numFmt w:val="bullet"/>
+      <w:lvlText w:val=""/>
+      <w:lvlJc w:val="left"/>
+      <w:pPr>
+        <w:ind w:left="2880" w:hanging="360"/>
+      </w:pPr>
+      <w:rPr>
+        <w:rFonts w:ascii="Wingdings" w:hAnsi="Wingdings" w:hint="default"/>
+      </w:rPr>
+    </w:lvl>
+    <w:lvl w:ilvl="3" w:tplc="04090001" w:tentative="1">
+      <w:start w:val="1"/>
+      <w:numFmt w:val="bullet"/>
+      <w:lvlText w:val=""/>
+      <w:lvlJc w:val="left"/>
+      <w:pPr>
+        <w:ind w:left="3600" w:hanging="360"/>
+      </w:pPr>
+      <w:rPr>
+        <w:rFonts w:ascii="Symbol" w:hAnsi="Symbol" w:hint="default"/>
+      </w:rPr>
+    </w:lvl>
+    <w:lvl w:ilvl="4" w:tplc="04090003" w:tentative="1">
+      <w:start w:val="1"/>
+      <w:numFmt w:val="bullet"/>
+      <w:lvlText w:val="o"/>
+      <w:lvlJc w:val="left"/>
+      <w:pPr>
+        <w:ind w:left="4320" w:hanging="360"/>
+      </w:pPr>
+      <w:rPr>
+        <w:rFonts w:ascii="Courier New" w:hAnsi="Courier New" w:cs="Courier New" w:hint="default"/>
+      </w:rPr>
+    </w:lvl>
+    <w:lvl w:ilvl="5" w:tplc="04090005" w:tentative="1">
+      <w:start w:val="1"/>
+      <w:numFmt w:val="bullet"/>
+      <w:lvlText w:val=""/>
+      <w:lvlJc w:val="left"/>
+      <w:pPr>
+        <w:ind w:left="5040" w:hanging="360"/>
+      </w:pPr>
+      <w:rPr>
+        <w:rFonts w:ascii="Wingdings" w:hAnsi="Wingdings" w:hint="default"/>
+      </w:rPr>
+    </w:lvl>
+    <w:lvl w:ilvl="6" w:tplc="04090001" w:tentative="1">
+      <w:start w:val="1"/>
+      <w:numFmt w:val="bullet"/>
+      <w:lvlText w:val=""/>
+      <w:lvlJc w:val="left"/>
+      <w:pPr>
+        <w:ind w:left="5760" w:hanging="360"/>
+      </w:pPr>
+      <w:rPr>
+        <w:rFonts w:ascii="Symbol" w:hAnsi="Symbol" w:hint="default"/>
+      </w:rPr>
+    </w:lvl>
+    <w:lvl w:ilvl="7" w:tplc="04090003" w:tentative="1">
+      <w:start w:val="1"/>
+      <w:numFmt w:val="bullet"/>
+      <w:lvlText w:val="o"/>
+      <w:lvlJc w:val="left"/>
+      <w:pPr>
+        <w:ind w:left="6480" w:hanging="360"/>
+      </w:pPr>
+      <w:rPr>
+        <w:rFonts w:ascii="Courier New" w:hAnsi="Courier New" w:cs="Courier New" w:hint="default"/>
+      </w:rPr>
+    </w:lvl>
+    <w:lvl w:ilvl="8" w:tplc="04090005" w:tentative="1">
+      <w:start w:val="1"/>
+      <w:numFmt w:val="bullet"/>
+      <w:lvlText w:val=""/>
+      <w:lvlJc w:val="left"/>
+      <w:pPr>
+        <w:ind w:left="7200" w:hanging="360"/>
+      </w:pPr>
+      <w:rPr>
+        <w:rFonts w:ascii="Wingdings" w:hAnsi="Wingdings" w:hint="default"/>
+      </w:rPr>
+    </w:lvl>
+  </w:abstractNum>
+  <w:abstractNum w:abstractNumId="14" w15:restartNumberingAfterBreak="0">
     <w:nsid w:val="3D9541C0"/>
     <w:multiLevelType w:val="hybridMultilevel"/>
     <w:tmpl w:val="2AE88002"/>
@@ -15206,7 +16433,7 @@
       </w:pPr>
     </w:lvl>
   </w:abstractNum>
-  <w:abstractNum w:abstractNumId="14" w15:restartNumberingAfterBreak="0">
+  <w:abstractNum w:abstractNumId="15" w15:restartNumberingAfterBreak="0">
     <w:nsid w:val="496B55CB"/>
     <w:multiLevelType w:val="hybridMultilevel"/>
     <w:tmpl w:val="C92A07CC"/>
@@ -15319,7 +16546,7 @@
       </w:rPr>
     </w:lvl>
   </w:abstractNum>
-  <w:abstractNum w:abstractNumId="15" w15:restartNumberingAfterBreak="0">
+  <w:abstractNum w:abstractNumId="16" w15:restartNumberingAfterBreak="0">
     <w:nsid w:val="4A5D05FF"/>
     <w:multiLevelType w:val="hybridMultilevel"/>
     <w:tmpl w:val="CC183424"/>
@@ -15432,7 +16659,7 @@
       </w:rPr>
     </w:lvl>
   </w:abstractNum>
-  <w:abstractNum w:abstractNumId="16" w15:restartNumberingAfterBreak="0">
+  <w:abstractNum w:abstractNumId="17" w15:restartNumberingAfterBreak="0">
     <w:nsid w:val="51AE3B60"/>
     <w:multiLevelType w:val="hybridMultilevel"/>
     <w:tmpl w:val="1728D89A"/>
@@ -15545,7 +16772,7 @@
       </w:rPr>
     </w:lvl>
   </w:abstractNum>
-  <w:abstractNum w:abstractNumId="17" w15:restartNumberingAfterBreak="0">
+  <w:abstractNum w:abstractNumId="18" w15:restartNumberingAfterBreak="0">
     <w:nsid w:val="53DA1ABC"/>
     <w:multiLevelType w:val="hybridMultilevel"/>
     <w:tmpl w:val="94BEE6B0"/>
@@ -15658,7 +16885,7 @@
       </w:rPr>
     </w:lvl>
   </w:abstractNum>
-  <w:abstractNum w:abstractNumId="18" w15:restartNumberingAfterBreak="0">
+  <w:abstractNum w:abstractNumId="19" w15:restartNumberingAfterBreak="0">
     <w:nsid w:val="54285414"/>
     <w:multiLevelType w:val="hybridMultilevel"/>
     <w:tmpl w:val="9FE495D4"/>
@@ -15771,7 +16998,7 @@
       </w:rPr>
     </w:lvl>
   </w:abstractNum>
-  <w:abstractNum w:abstractNumId="19" w15:restartNumberingAfterBreak="0">
+  <w:abstractNum w:abstractNumId="20" w15:restartNumberingAfterBreak="0">
     <w:nsid w:val="56C040E7"/>
     <w:multiLevelType w:val="hybridMultilevel"/>
     <w:tmpl w:val="41607A00"/>
@@ -15883,7 +17110,7 @@
       </w:rPr>
     </w:lvl>
   </w:abstractNum>
-  <w:abstractNum w:abstractNumId="20" w15:restartNumberingAfterBreak="0">
+  <w:abstractNum w:abstractNumId="21" w15:restartNumberingAfterBreak="0">
     <w:nsid w:val="5BC44A71"/>
     <w:multiLevelType w:val="hybridMultilevel"/>
     <w:tmpl w:val="402C638E"/>
@@ -15996,7 +17223,7 @@
       </w:rPr>
     </w:lvl>
   </w:abstractNum>
-  <w:abstractNum w:abstractNumId="21" w15:restartNumberingAfterBreak="0">
+  <w:abstractNum w:abstractNumId="22" w15:restartNumberingAfterBreak="0">
     <w:nsid w:val="5C2E1581"/>
     <w:multiLevelType w:val="hybridMultilevel"/>
     <w:tmpl w:val="5C383B40"/>
@@ -16109,7 +17336,7 @@
       </w:rPr>
     </w:lvl>
   </w:abstractNum>
-  <w:abstractNum w:abstractNumId="22" w15:restartNumberingAfterBreak="0">
+  <w:abstractNum w:abstractNumId="23" w15:restartNumberingAfterBreak="0">
     <w:nsid w:val="612B6E94"/>
     <w:multiLevelType w:val="hybridMultilevel"/>
     <w:tmpl w:val="FFC0108C"/>
@@ -16221,7 +17448,7 @@
       </w:rPr>
     </w:lvl>
   </w:abstractNum>
-  <w:abstractNum w:abstractNumId="23" w15:restartNumberingAfterBreak="0">
+  <w:abstractNum w:abstractNumId="24" w15:restartNumberingAfterBreak="0">
     <w:nsid w:val="64E623BE"/>
     <w:multiLevelType w:val="hybridMultilevel"/>
     <w:tmpl w:val="CD20F36C"/>
@@ -16307,7 +17534,7 @@
       </w:pPr>
     </w:lvl>
   </w:abstractNum>
-  <w:abstractNum w:abstractNumId="24" w15:restartNumberingAfterBreak="0">
+  <w:abstractNum w:abstractNumId="25" w15:restartNumberingAfterBreak="0">
     <w:nsid w:val="657A4C21"/>
     <w:multiLevelType w:val="hybridMultilevel"/>
     <w:tmpl w:val="CC44D00E"/>
@@ -16420,7 +17647,7 @@
       </w:rPr>
     </w:lvl>
   </w:abstractNum>
-  <w:abstractNum w:abstractNumId="25" w15:restartNumberingAfterBreak="0">
+  <w:abstractNum w:abstractNumId="26" w15:restartNumberingAfterBreak="0">
     <w:nsid w:val="6AC43A8F"/>
     <w:multiLevelType w:val="hybridMultilevel"/>
     <w:tmpl w:val="9FA86830"/>
@@ -16533,7 +17760,7 @@
       </w:rPr>
     </w:lvl>
   </w:abstractNum>
-  <w:abstractNum w:abstractNumId="26" w15:restartNumberingAfterBreak="0">
+  <w:abstractNum w:abstractNumId="27" w15:restartNumberingAfterBreak="0">
     <w:nsid w:val="6BE57130"/>
     <w:multiLevelType w:val="hybridMultilevel"/>
     <w:tmpl w:val="2A42A7B8"/>
@@ -16646,7 +17873,7 @@
       </w:rPr>
     </w:lvl>
   </w:abstractNum>
-  <w:abstractNum w:abstractNumId="27" w15:restartNumberingAfterBreak="0">
+  <w:abstractNum w:abstractNumId="28" w15:restartNumberingAfterBreak="0">
     <w:nsid w:val="6D117135"/>
     <w:multiLevelType w:val="hybridMultilevel"/>
     <w:tmpl w:val="7F44EA5C"/>
@@ -16759,7 +17986,7 @@
       </w:rPr>
     </w:lvl>
   </w:abstractNum>
-  <w:abstractNum w:abstractNumId="28" w15:restartNumberingAfterBreak="0">
+  <w:abstractNum w:abstractNumId="29" w15:restartNumberingAfterBreak="0">
     <w:nsid w:val="6E2B4965"/>
     <w:multiLevelType w:val="hybridMultilevel"/>
     <w:tmpl w:val="CA406C64"/>
@@ -16872,7 +18099,120 @@
       </w:rPr>
     </w:lvl>
   </w:abstractNum>
-  <w:abstractNum w:abstractNumId="29" w15:restartNumberingAfterBreak="0">
+  <w:abstractNum w:abstractNumId="30" w15:restartNumberingAfterBreak="0">
+    <w:nsid w:val="6F794E11"/>
+    <w:multiLevelType w:val="hybridMultilevel"/>
+    <w:tmpl w:val="3188B02E"/>
+    <w:lvl w:ilvl="0" w:tplc="04090001">
+      <w:start w:val="1"/>
+      <w:numFmt w:val="bullet"/>
+      <w:lvlText w:val=""/>
+      <w:lvlJc w:val="left"/>
+      <w:pPr>
+        <w:ind w:left="1440" w:hanging="360"/>
+      </w:pPr>
+      <w:rPr>
+        <w:rFonts w:ascii="Symbol" w:hAnsi="Symbol" w:hint="default"/>
+      </w:rPr>
+    </w:lvl>
+    <w:lvl w:ilvl="1" w:tplc="04090003" w:tentative="1">
+      <w:start w:val="1"/>
+      <w:numFmt w:val="bullet"/>
+      <w:lvlText w:val="o"/>
+      <w:lvlJc w:val="left"/>
+      <w:pPr>
+        <w:ind w:left="2160" w:hanging="360"/>
+      </w:pPr>
+      <w:rPr>
+        <w:rFonts w:ascii="Courier New" w:hAnsi="Courier New" w:cs="Courier New" w:hint="default"/>
+      </w:rPr>
+    </w:lvl>
+    <w:lvl w:ilvl="2" w:tplc="04090005" w:tentative="1">
+      <w:start w:val="1"/>
+      <w:numFmt w:val="bullet"/>
+      <w:lvlText w:val=""/>
+      <w:lvlJc w:val="left"/>
+      <w:pPr>
+        <w:ind w:left="2880" w:hanging="360"/>
+      </w:pPr>
+      <w:rPr>
+        <w:rFonts w:ascii="Wingdings" w:hAnsi="Wingdings" w:hint="default"/>
+      </w:rPr>
+    </w:lvl>
+    <w:lvl w:ilvl="3" w:tplc="04090001" w:tentative="1">
+      <w:start w:val="1"/>
+      <w:numFmt w:val="bullet"/>
+      <w:lvlText w:val=""/>
+      <w:lvlJc w:val="left"/>
+      <w:pPr>
+        <w:ind w:left="3600" w:hanging="360"/>
+      </w:pPr>
+      <w:rPr>
+        <w:rFonts w:ascii="Symbol" w:hAnsi="Symbol" w:hint="default"/>
+      </w:rPr>
+    </w:lvl>
+    <w:lvl w:ilvl="4" w:tplc="04090003" w:tentative="1">
+      <w:start w:val="1"/>
+      <w:numFmt w:val="bullet"/>
+      <w:lvlText w:val="o"/>
+      <w:lvlJc w:val="left"/>
+      <w:pPr>
+        <w:ind w:left="4320" w:hanging="360"/>
+      </w:pPr>
+      <w:rPr>
+        <w:rFonts w:ascii="Courier New" w:hAnsi="Courier New" w:cs="Courier New" w:hint="default"/>
+      </w:rPr>
+    </w:lvl>
+    <w:lvl w:ilvl="5" w:tplc="04090005" w:tentative="1">
+      <w:start w:val="1"/>
+      <w:numFmt w:val="bullet"/>
+      <w:lvlText w:val=""/>
+      <w:lvlJc w:val="left"/>
+      <w:pPr>
+        <w:ind w:left="5040" w:hanging="360"/>
+      </w:pPr>
+      <w:rPr>
+        <w:rFonts w:ascii="Wingdings" w:hAnsi="Wingdings" w:hint="default"/>
+      </w:rPr>
+    </w:lvl>
+    <w:lvl w:ilvl="6" w:tplc="04090001" w:tentative="1">
+      <w:start w:val="1"/>
+      <w:numFmt w:val="bullet"/>
+      <w:lvlText w:val=""/>
+      <w:lvlJc w:val="left"/>
+      <w:pPr>
+        <w:ind w:left="5760" w:hanging="360"/>
+      </w:pPr>
+      <w:rPr>
+        <w:rFonts w:ascii="Symbol" w:hAnsi="Symbol" w:hint="default"/>
+      </w:rPr>
+    </w:lvl>
+    <w:lvl w:ilvl="7" w:tplc="04090003" w:tentative="1">
+      <w:start w:val="1"/>
+      <w:numFmt w:val="bullet"/>
+      <w:lvlText w:val="o"/>
+      <w:lvlJc w:val="left"/>
+      <w:pPr>
+        <w:ind w:left="6480" w:hanging="360"/>
+      </w:pPr>
+      <w:rPr>
+        <w:rFonts w:ascii="Courier New" w:hAnsi="Courier New" w:cs="Courier New" w:hint="default"/>
+      </w:rPr>
+    </w:lvl>
+    <w:lvl w:ilvl="8" w:tplc="04090005" w:tentative="1">
+      <w:start w:val="1"/>
+      <w:numFmt w:val="bullet"/>
+      <w:lvlText w:val=""/>
+      <w:lvlJc w:val="left"/>
+      <w:pPr>
+        <w:ind w:left="7200" w:hanging="360"/>
+      </w:pPr>
+      <w:rPr>
+        <w:rFonts w:ascii="Wingdings" w:hAnsi="Wingdings" w:hint="default"/>
+      </w:rPr>
+    </w:lvl>
+  </w:abstractNum>
+  <w:abstractNum w:abstractNumId="31" w15:restartNumberingAfterBreak="0">
     <w:nsid w:val="71E35250"/>
     <w:multiLevelType w:val="hybridMultilevel"/>
     <w:tmpl w:val="296202E0"/>
@@ -16985,7 +18325,7 @@
       </w:rPr>
     </w:lvl>
   </w:abstractNum>
-  <w:abstractNum w:abstractNumId="30" w15:restartNumberingAfterBreak="0">
+  <w:abstractNum w:abstractNumId="32" w15:restartNumberingAfterBreak="0">
     <w:nsid w:val="72B97CE1"/>
     <w:multiLevelType w:val="hybridMultilevel"/>
     <w:tmpl w:val="9A7ACE16"/>
@@ -17098,7 +18438,7 @@
       </w:rPr>
     </w:lvl>
   </w:abstractNum>
-  <w:abstractNum w:abstractNumId="31" w15:restartNumberingAfterBreak="0">
+  <w:abstractNum w:abstractNumId="33" w15:restartNumberingAfterBreak="0">
     <w:nsid w:val="7608694D"/>
     <w:multiLevelType w:val="hybridMultilevel"/>
     <w:tmpl w:val="F8487482"/>
@@ -17211,7 +18551,7 @@
       </w:rPr>
     </w:lvl>
   </w:abstractNum>
-  <w:abstractNum w:abstractNumId="32" w15:restartNumberingAfterBreak="0">
+  <w:abstractNum w:abstractNumId="34" w15:restartNumberingAfterBreak="0">
     <w:nsid w:val="77605CB8"/>
     <w:multiLevelType w:val="hybridMultilevel"/>
     <w:tmpl w:val="90242D9A"/>
@@ -17324,7 +18664,7 @@
       </w:rPr>
     </w:lvl>
   </w:abstractNum>
-  <w:abstractNum w:abstractNumId="33" w15:restartNumberingAfterBreak="0">
+  <w:abstractNum w:abstractNumId="35" w15:restartNumberingAfterBreak="0">
     <w:nsid w:val="7FD552AB"/>
     <w:multiLevelType w:val="hybridMultilevel"/>
     <w:tmpl w:val="5DA61B58"/>
@@ -17447,31 +18787,31 @@
     <w:abstractNumId w:val="1"/>
   </w:num>
   <w:num w:numId="4" w16cid:durableId="248201936">
-    <w:abstractNumId w:val="23"/>
+    <w:abstractNumId w:val="24"/>
   </w:num>
   <w:num w:numId="5" w16cid:durableId="1718775458">
     <w:abstractNumId w:val="4"/>
   </w:num>
   <w:num w:numId="6" w16cid:durableId="1668630497">
-    <w:abstractNumId w:val="13"/>
+    <w:abstractNumId w:val="14"/>
   </w:num>
   <w:num w:numId="7" w16cid:durableId="235552884">
-    <w:abstractNumId w:val="14"/>
+    <w:abstractNumId w:val="15"/>
   </w:num>
   <w:num w:numId="8" w16cid:durableId="1636330952">
+    <w:abstractNumId w:val="19"/>
+  </w:num>
+  <w:num w:numId="9" w16cid:durableId="262612192">
+    <w:abstractNumId w:val="32"/>
+  </w:num>
+  <w:num w:numId="10" w16cid:durableId="769592574">
+    <w:abstractNumId w:val="21"/>
+  </w:num>
+  <w:num w:numId="11" w16cid:durableId="796679244">
     <w:abstractNumId w:val="18"/>
   </w:num>
-  <w:num w:numId="9" w16cid:durableId="262612192">
-    <w:abstractNumId w:val="30"/>
-  </w:num>
-  <w:num w:numId="10" w16cid:durableId="769592574">
-    <w:abstractNumId w:val="20"/>
-  </w:num>
-  <w:num w:numId="11" w16cid:durableId="796679244">
-    <w:abstractNumId w:val="17"/>
-  </w:num>
   <w:num w:numId="12" w16cid:durableId="382410443">
-    <w:abstractNumId w:val="32"/>
+    <w:abstractNumId w:val="34"/>
   </w:num>
   <w:num w:numId="13" w16cid:durableId="1549872813">
     <w:abstractNumId w:val="2"/>
@@ -17480,64 +18820,70 @@
     <w:abstractNumId w:val="9"/>
   </w:num>
   <w:num w:numId="15" w16cid:durableId="1128428594">
-    <w:abstractNumId w:val="33"/>
+    <w:abstractNumId w:val="35"/>
   </w:num>
   <w:num w:numId="16" w16cid:durableId="494154743">
-    <w:abstractNumId w:val="29"/>
+    <w:abstractNumId w:val="31"/>
   </w:num>
   <w:num w:numId="17" w16cid:durableId="1798445792">
-    <w:abstractNumId w:val="26"/>
+    <w:abstractNumId w:val="27"/>
   </w:num>
   <w:num w:numId="18" w16cid:durableId="150798938">
-    <w:abstractNumId w:val="31"/>
+    <w:abstractNumId w:val="33"/>
   </w:num>
   <w:num w:numId="19" w16cid:durableId="516433678">
     <w:abstractNumId w:val="8"/>
   </w:num>
   <w:num w:numId="20" w16cid:durableId="39134838">
-    <w:abstractNumId w:val="21"/>
+    <w:abstractNumId w:val="22"/>
   </w:num>
   <w:num w:numId="21" w16cid:durableId="1400597645">
-    <w:abstractNumId w:val="25"/>
+    <w:abstractNumId w:val="26"/>
   </w:num>
   <w:num w:numId="22" w16cid:durableId="1379937617">
     <w:abstractNumId w:val="3"/>
   </w:num>
   <w:num w:numId="23" w16cid:durableId="1078283693">
-    <w:abstractNumId w:val="16"/>
+    <w:abstractNumId w:val="17"/>
   </w:num>
   <w:num w:numId="24" w16cid:durableId="1963993013">
-    <w:abstractNumId w:val="28"/>
+    <w:abstractNumId w:val="29"/>
   </w:num>
   <w:num w:numId="25" w16cid:durableId="1356495345">
-    <w:abstractNumId w:val="24"/>
+    <w:abstractNumId w:val="25"/>
   </w:num>
   <w:num w:numId="26" w16cid:durableId="43991841">
     <w:abstractNumId w:val="7"/>
   </w:num>
   <w:num w:numId="27" w16cid:durableId="1899315812">
-    <w:abstractNumId w:val="15"/>
+    <w:abstractNumId w:val="16"/>
   </w:num>
   <w:num w:numId="28" w16cid:durableId="1225987963">
     <w:abstractNumId w:val="11"/>
   </w:num>
   <w:num w:numId="29" w16cid:durableId="2030445686">
-    <w:abstractNumId w:val="27"/>
+    <w:abstractNumId w:val="28"/>
   </w:num>
   <w:num w:numId="30" w16cid:durableId="1943106436">
     <w:abstractNumId w:val="10"/>
   </w:num>
   <w:num w:numId="31" w16cid:durableId="1163811708">
-    <w:abstractNumId w:val="22"/>
+    <w:abstractNumId w:val="23"/>
   </w:num>
   <w:num w:numId="32" w16cid:durableId="739208988">
-    <w:abstractNumId w:val="19"/>
+    <w:abstractNumId w:val="20"/>
   </w:num>
   <w:num w:numId="33" w16cid:durableId="25760641">
     <w:abstractNumId w:val="0"/>
   </w:num>
   <w:num w:numId="34" w16cid:durableId="142698483">
     <w:abstractNumId w:val="5"/>
+  </w:num>
+  <w:num w:numId="35" w16cid:durableId="446047316">
+    <w:abstractNumId w:val="30"/>
+  </w:num>
+  <w:num w:numId="36" w16cid:durableId="1332561932">
+    <w:abstractNumId w:val="13"/>
   </w:num>
 </w:numbering>
 </file>
@@ -18702,7 +20048,7 @@
     <b:MonthAccessed>01</b:MonthAccessed>
     <b:DayAccessed>13</b:DayAccessed>
     <b:URL>https://owasp.org/API-Security/editions/2023/en/0x11-t10/</b:URL>
-    <b:RefOrder>32</b:RefOrder>
+    <b:RefOrder>33</b:RefOrder>
   </b:Source>
   <b:Source>
     <b:Tag>Int94</b:Tag>
@@ -19289,7 +20635,7 @@
     <b:MonthAccessed>05</b:MonthAccessed>
     <b:DayAccessed>31</b:DayAccessed>
     <b:URL>https://code.visualstudio.com/learn</b:URL>
-    <b:RefOrder>30</b:RefOrder>
+    <b:RefOrder>31</b:RefOrder>
   </b:Source>
   <b:Source>
     <b:Tag>Mic241</b:Tag>
@@ -19309,13 +20655,33 @@
     <b:Year>2022</b:Year>
     <b:Month>05</b:Month>
     <b:Day>10</b:Day>
-    <b:RefOrder>31</b:RefOrder>
+    <b:RefOrder>32</b:RefOrder>
+  </b:Source>
+  <b:Source>
+    <b:Tag>Ope17</b:Tag>
+    <b:SourceType>InternetSite</b:SourceType>
+    <b:Guid>{A39B9F7B-42AF-4D57-BC07-A6C02370C37D}</b:Guid>
+    <b:Author>
+      <b:Author>
+        <b:Corporate>OpenJS Funcation</b:Corporate>
+      </b:Author>
+    </b:Author>
+    <b:Title>Express</b:Title>
+    <b:ProductionCompany>OpenJS Funcation</b:ProductionCompany>
+    <b:Year>2017</b:Year>
+    <b:Month>01</b:Month>
+    <b:Day>01</b:Day>
+    <b:YearAccessed>2024</b:YearAccessed>
+    <b:MonthAccessed>06</b:MonthAccessed>
+    <b:DayAccessed>01</b:DayAccessed>
+    <b:URL>https://expressjs.com/</b:URL>
+    <b:RefOrder>30</b:RefOrder>
   </b:Source>
 </b:Sources>
 </file>
 
 <file path=customXml/itemProps1.xml><?xml version="1.0" encoding="utf-8"?>
-<ds:datastoreItem xmlns:ds="http://schemas.openxmlformats.org/officeDocument/2006/customXml" ds:itemID="{9D62E91F-99C3-474D-A7FC-65D07AFB8200}">
+<ds:datastoreItem xmlns:ds="http://schemas.openxmlformats.org/officeDocument/2006/customXml" ds:itemID="{42616B5C-9864-445E-ABFD-D27F99A3C777}">
   <ds:schemaRefs>
     <ds:schemaRef ds:uri="http://schemas.openxmlformats.org/officeDocument/2006/bibliography"/>
   </ds:schemaRefs>

</xml_diff>

<commit_message>
set width on root
</commit_message>
<xml_diff>
--- a/TextDocument/Disertation_Dumitrescu_Crisitan_Mihail.docx
+++ b/TextDocument/Disertation_Dumitrescu_Crisitan_Mihail.docx
@@ -670,7 +670,7 @@
             </w:rPr>
             <w:fldChar w:fldCharType="separate"/>
           </w:r>
-          <w:hyperlink w:anchor="_Toc168414514" w:history="1">
+          <w:hyperlink w:anchor="_Toc168420425" w:history="1">
             <w:r>
               <w:rPr>
                 <w:rStyle w:val="Hyperlink"/>
@@ -700,7 +700,7 @@
                 <w:noProof/>
                 <w:webHidden/>
               </w:rPr>
-              <w:instrText xml:space="preserve"> PAGEREF _Toc168414514 \h </w:instrText>
+              <w:instrText xml:space="preserve"> PAGEREF _Toc168420425 \h </w:instrText>
             </w:r>
             <w:r>
               <w:rPr>
@@ -746,7 +746,7 @@
               <w14:ligatures w14:val="standardContextual"/>
             </w:rPr>
           </w:pPr>
-          <w:hyperlink w:anchor="_Toc168414515" w:history="1">
+          <w:hyperlink w:anchor="_Toc168420426" w:history="1">
             <w:r>
               <w:rPr>
                 <w:rStyle w:val="Hyperlink"/>
@@ -776,7 +776,7 @@
                 <w:noProof/>
                 <w:webHidden/>
               </w:rPr>
-              <w:instrText xml:space="preserve"> PAGEREF _Toc168414515 \h </w:instrText>
+              <w:instrText xml:space="preserve"> PAGEREF _Toc168420426 \h </w:instrText>
             </w:r>
             <w:r>
               <w:rPr>
@@ -822,7 +822,7 @@
               <w14:ligatures w14:val="standardContextual"/>
             </w:rPr>
           </w:pPr>
-          <w:hyperlink w:anchor="_Toc168414516" w:history="1">
+          <w:hyperlink w:anchor="_Toc168420427" w:history="1">
             <w:r>
               <w:rPr>
                 <w:rStyle w:val="Hyperlink"/>
@@ -850,7 +850,7 @@
                 <w:noProof/>
                 <w:webHidden/>
               </w:rPr>
-              <w:instrText xml:space="preserve"> PAGEREF _Toc168414516 \h </w:instrText>
+              <w:instrText xml:space="preserve"> PAGEREF _Toc168420427 \h </w:instrText>
             </w:r>
             <w:r>
               <w:rPr>
@@ -896,7 +896,7 @@
               <w14:ligatures w14:val="standardContextual"/>
             </w:rPr>
           </w:pPr>
-          <w:hyperlink w:anchor="_Toc168414517" w:history="1">
+          <w:hyperlink w:anchor="_Toc168420428" w:history="1">
             <w:r>
               <w:rPr>
                 <w:rStyle w:val="Hyperlink"/>
@@ -924,7 +924,7 @@
                 <w:noProof/>
                 <w:webHidden/>
               </w:rPr>
-              <w:instrText xml:space="preserve"> PAGEREF _Toc168414517 \h </w:instrText>
+              <w:instrText xml:space="preserve"> PAGEREF _Toc168420428 \h </w:instrText>
             </w:r>
             <w:r>
               <w:rPr>
@@ -970,7 +970,7 @@
               <w14:ligatures w14:val="standardContextual"/>
             </w:rPr>
           </w:pPr>
-          <w:hyperlink w:anchor="_Toc168414518" w:history="1">
+          <w:hyperlink w:anchor="_Toc168420429" w:history="1">
             <w:r>
               <w:rPr>
                 <w:rStyle w:val="Hyperlink"/>
@@ -998,7 +998,7 @@
                 <w:noProof/>
                 <w:webHidden/>
               </w:rPr>
-              <w:instrText xml:space="preserve"> PAGEREF _Toc168414518 \h </w:instrText>
+              <w:instrText xml:space="preserve"> PAGEREF _Toc168420429 \h </w:instrText>
             </w:r>
             <w:r>
               <w:rPr>
@@ -1044,7 +1044,7 @@
               <w14:ligatures w14:val="standardContextual"/>
             </w:rPr>
           </w:pPr>
-          <w:hyperlink w:anchor="_Toc168414519" w:history="1">
+          <w:hyperlink w:anchor="_Toc168420430" w:history="1">
             <w:r>
               <w:rPr>
                 <w:rStyle w:val="Hyperlink"/>
@@ -1074,7 +1074,7 @@
                 <w:noProof/>
                 <w:webHidden/>
               </w:rPr>
-              <w:instrText xml:space="preserve"> PAGEREF _Toc168414519 \h </w:instrText>
+              <w:instrText xml:space="preserve"> PAGEREF _Toc168420430 \h </w:instrText>
             </w:r>
             <w:r>
               <w:rPr>
@@ -1120,7 +1120,7 @@
               <w14:ligatures w14:val="standardContextual"/>
             </w:rPr>
           </w:pPr>
-          <w:hyperlink w:anchor="_Toc168414520" w:history="1">
+          <w:hyperlink w:anchor="_Toc168420431" w:history="1">
             <w:r>
               <w:rPr>
                 <w:rStyle w:val="Hyperlink"/>
@@ -1148,7 +1148,7 @@
                 <w:noProof/>
                 <w:webHidden/>
               </w:rPr>
-              <w:instrText xml:space="preserve"> PAGEREF _Toc168414520 \h </w:instrText>
+              <w:instrText xml:space="preserve"> PAGEREF _Toc168420431 \h </w:instrText>
             </w:r>
             <w:r>
               <w:rPr>
@@ -1194,7 +1194,7 @@
               <w14:ligatures w14:val="standardContextual"/>
             </w:rPr>
           </w:pPr>
-          <w:hyperlink w:anchor="_Toc168414521" w:history="1">
+          <w:hyperlink w:anchor="_Toc168420432" w:history="1">
             <w:r>
               <w:rPr>
                 <w:rStyle w:val="Hyperlink"/>
@@ -1222,7 +1222,7 @@
                 <w:noProof/>
                 <w:webHidden/>
               </w:rPr>
-              <w:instrText xml:space="preserve"> PAGEREF _Toc168414521 \h </w:instrText>
+              <w:instrText xml:space="preserve"> PAGEREF _Toc168420432 \h </w:instrText>
             </w:r>
             <w:r>
               <w:rPr>
@@ -1268,7 +1268,7 @@
               <w14:ligatures w14:val="standardContextual"/>
             </w:rPr>
           </w:pPr>
-          <w:hyperlink w:anchor="_Toc168414522" w:history="1">
+          <w:hyperlink w:anchor="_Toc168420433" w:history="1">
             <w:r>
               <w:rPr>
                 <w:rStyle w:val="Hyperlink"/>
@@ -1296,7 +1296,7 @@
                 <w:noProof/>
                 <w:webHidden/>
               </w:rPr>
-              <w:instrText xml:space="preserve"> PAGEREF _Toc168414522 \h </w:instrText>
+              <w:instrText xml:space="preserve"> PAGEREF _Toc168420433 \h </w:instrText>
             </w:r>
             <w:r>
               <w:rPr>
@@ -1342,7 +1342,7 @@
               <w14:ligatures w14:val="standardContextual"/>
             </w:rPr>
           </w:pPr>
-          <w:hyperlink w:anchor="_Toc168414523" w:history="1">
+          <w:hyperlink w:anchor="_Toc168420434" w:history="1">
             <w:r>
               <w:rPr>
                 <w:rStyle w:val="Hyperlink"/>
@@ -1372,7 +1372,7 @@
                 <w:noProof/>
                 <w:webHidden/>
               </w:rPr>
-              <w:instrText xml:space="preserve"> PAGEREF _Toc168414523 \h </w:instrText>
+              <w:instrText xml:space="preserve"> PAGEREF _Toc168420434 \h </w:instrText>
             </w:r>
             <w:r>
               <w:rPr>
@@ -1418,7 +1418,7 @@
               <w14:ligatures w14:val="standardContextual"/>
             </w:rPr>
           </w:pPr>
-          <w:hyperlink w:anchor="_Toc168414524" w:history="1">
+          <w:hyperlink w:anchor="_Toc168420435" w:history="1">
             <w:r>
               <w:rPr>
                 <w:rStyle w:val="Hyperlink"/>
@@ -1446,7 +1446,7 @@
                 <w:noProof/>
                 <w:webHidden/>
               </w:rPr>
-              <w:instrText xml:space="preserve"> PAGEREF _Toc168414524 \h </w:instrText>
+              <w:instrText xml:space="preserve"> PAGEREF _Toc168420435 \h </w:instrText>
             </w:r>
             <w:r>
               <w:rPr>
@@ -1492,7 +1492,7 @@
               <w14:ligatures w14:val="standardContextual"/>
             </w:rPr>
           </w:pPr>
-          <w:hyperlink w:anchor="_Toc168414525" w:history="1">
+          <w:hyperlink w:anchor="_Toc168420436" w:history="1">
             <w:r>
               <w:rPr>
                 <w:rStyle w:val="Hyperlink"/>
@@ -1520,7 +1520,7 @@
                 <w:noProof/>
                 <w:webHidden/>
               </w:rPr>
-              <w:instrText xml:space="preserve"> PAGEREF _Toc168414525 \h </w:instrText>
+              <w:instrText xml:space="preserve"> PAGEREF _Toc168420436 \h </w:instrText>
             </w:r>
             <w:r>
               <w:rPr>
@@ -1566,7 +1566,7 @@
               <w14:ligatures w14:val="standardContextual"/>
             </w:rPr>
           </w:pPr>
-          <w:hyperlink w:anchor="_Toc168414526" w:history="1">
+          <w:hyperlink w:anchor="_Toc168420437" w:history="1">
             <w:r>
               <w:rPr>
                 <w:rStyle w:val="Hyperlink"/>
@@ -1594,7 +1594,7 @@
                 <w:noProof/>
                 <w:webHidden/>
               </w:rPr>
-              <w:instrText xml:space="preserve"> PAGEREF _Toc168414526 \h </w:instrText>
+              <w:instrText xml:space="preserve"> PAGEREF _Toc168420437 \h </w:instrText>
             </w:r>
             <w:r>
               <w:rPr>
@@ -1640,7 +1640,7 @@
               <w14:ligatures w14:val="standardContextual"/>
             </w:rPr>
           </w:pPr>
-          <w:hyperlink w:anchor="_Toc168414527" w:history="1">
+          <w:hyperlink w:anchor="_Toc168420438" w:history="1">
             <w:r>
               <w:rPr>
                 <w:rStyle w:val="Hyperlink"/>
@@ -1670,7 +1670,7 @@
                 <w:noProof/>
                 <w:webHidden/>
               </w:rPr>
-              <w:instrText xml:space="preserve"> PAGEREF _Toc168414527 \h </w:instrText>
+              <w:instrText xml:space="preserve"> PAGEREF _Toc168420438 \h </w:instrText>
             </w:r>
             <w:r>
               <w:rPr>
@@ -1716,7 +1716,7 @@
               <w14:ligatures w14:val="standardContextual"/>
             </w:rPr>
           </w:pPr>
-          <w:hyperlink w:anchor="_Toc168414528" w:history="1">
+          <w:hyperlink w:anchor="_Toc168420439" w:history="1">
             <w:r>
               <w:rPr>
                 <w:rStyle w:val="Hyperlink"/>
@@ -1744,7 +1744,7 @@
                 <w:noProof/>
                 <w:webHidden/>
               </w:rPr>
-              <w:instrText xml:space="preserve"> PAGEREF _Toc168414528 \h </w:instrText>
+              <w:instrText xml:space="preserve"> PAGEREF _Toc168420439 \h </w:instrText>
             </w:r>
             <w:r>
               <w:rPr>
@@ -1790,7 +1790,7 @@
               <w14:ligatures w14:val="standardContextual"/>
             </w:rPr>
           </w:pPr>
-          <w:hyperlink w:anchor="_Toc168414529" w:history="1">
+          <w:hyperlink w:anchor="_Toc168420440" w:history="1">
             <w:r>
               <w:rPr>
                 <w:rStyle w:val="Hyperlink"/>
@@ -1818,7 +1818,7 @@
                 <w:noProof/>
                 <w:webHidden/>
               </w:rPr>
-              <w:instrText xml:space="preserve"> PAGEREF _Toc168414529 \h </w:instrText>
+              <w:instrText xml:space="preserve"> PAGEREF _Toc168420440 \h </w:instrText>
             </w:r>
             <w:r>
               <w:rPr>
@@ -1864,7 +1864,7 @@
               <w14:ligatures w14:val="standardContextual"/>
             </w:rPr>
           </w:pPr>
-          <w:hyperlink w:anchor="_Toc168414530" w:history="1">
+          <w:hyperlink w:anchor="_Toc168420441" w:history="1">
             <w:r>
               <w:rPr>
                 <w:rStyle w:val="Hyperlink"/>
@@ -1892,7 +1892,7 @@
                 <w:noProof/>
                 <w:webHidden/>
               </w:rPr>
-              <w:instrText xml:space="preserve"> PAGEREF _Toc168414530 \h </w:instrText>
+              <w:instrText xml:space="preserve"> PAGEREF _Toc168420441 \h </w:instrText>
             </w:r>
             <w:r>
               <w:rPr>
@@ -1938,7 +1938,7 @@
               <w14:ligatures w14:val="standardContextual"/>
             </w:rPr>
           </w:pPr>
-          <w:hyperlink w:anchor="_Toc168414531" w:history="1">
+          <w:hyperlink w:anchor="_Toc168420442" w:history="1">
             <w:r>
               <w:rPr>
                 <w:rStyle w:val="Hyperlink"/>
@@ -1968,7 +1968,7 @@
                 <w:noProof/>
                 <w:webHidden/>
               </w:rPr>
-              <w:instrText xml:space="preserve"> PAGEREF _Toc168414531 \h </w:instrText>
+              <w:instrText xml:space="preserve"> PAGEREF _Toc168420442 \h </w:instrText>
             </w:r>
             <w:r>
               <w:rPr>
@@ -2014,7 +2014,7 @@
               <w14:ligatures w14:val="standardContextual"/>
             </w:rPr>
           </w:pPr>
-          <w:hyperlink w:anchor="_Toc168414532" w:history="1">
+          <w:hyperlink w:anchor="_Toc168420443" w:history="1">
             <w:r>
               <w:rPr>
                 <w:rStyle w:val="Hyperlink"/>
@@ -2044,7 +2044,7 @@
                 <w:noProof/>
                 <w:webHidden/>
               </w:rPr>
-              <w:instrText xml:space="preserve"> PAGEREF _Toc168414532 \h </w:instrText>
+              <w:instrText xml:space="preserve"> PAGEREF _Toc168420443 \h </w:instrText>
             </w:r>
             <w:r>
               <w:rPr>
@@ -2090,7 +2090,7 @@
               <w14:ligatures w14:val="standardContextual"/>
             </w:rPr>
           </w:pPr>
-          <w:hyperlink w:anchor="_Toc168414533" w:history="1">
+          <w:hyperlink w:anchor="_Toc168420444" w:history="1">
             <w:r>
               <w:rPr>
                 <w:rStyle w:val="Hyperlink"/>
@@ -2120,7 +2120,7 @@
                 <w:noProof/>
                 <w:webHidden/>
               </w:rPr>
-              <w:instrText xml:space="preserve"> PAGEREF _Toc168414533 \h </w:instrText>
+              <w:instrText xml:space="preserve"> PAGEREF _Toc168420444 \h </w:instrText>
             </w:r>
             <w:r>
               <w:rPr>
@@ -2166,7 +2166,7 @@
               <w14:ligatures w14:val="standardContextual"/>
             </w:rPr>
           </w:pPr>
-          <w:hyperlink w:anchor="_Toc168414534" w:history="1">
+          <w:hyperlink w:anchor="_Toc168420445" w:history="1">
             <w:r>
               <w:rPr>
                 <w:rStyle w:val="Hyperlink"/>
@@ -2196,7 +2196,7 @@
                 <w:noProof/>
                 <w:webHidden/>
               </w:rPr>
-              <w:instrText xml:space="preserve"> PAGEREF _Toc168414534 \h </w:instrText>
+              <w:instrText xml:space="preserve"> PAGEREF _Toc168420445 \h </w:instrText>
             </w:r>
             <w:r>
               <w:rPr>
@@ -2287,7 +2287,7 @@
           <w:szCs w:val="28"/>
         </w:rPr>
       </w:pPr>
-      <w:bookmarkStart w:id="0" w:name="_Toc168414514"/>
+      <w:bookmarkStart w:id="0" w:name="_Toc168420425"/>
       <w:r>
         <w:rPr>
           <w:rFonts w:ascii="Times New Roman" w:hAnsi="Times New Roman" w:cs="Times New Roman"/>
@@ -3362,7 +3362,7 @@
         </w:rPr>
       </w:pPr>
       <w:bookmarkStart w:id="1" w:name="_Toc106881108"/>
-      <w:bookmarkStart w:id="2" w:name="_Toc168414515"/>
+      <w:bookmarkStart w:id="2" w:name="_Toc168420426"/>
       <w:r>
         <w:rPr>
           <w:rFonts w:ascii="Times New Roman" w:hAnsi="Times New Roman" w:cs="Times New Roman"/>
@@ -3607,7 +3607,7 @@
           <w:rFonts w:ascii="Times New Roman" w:hAnsi="Times New Roman" w:cs="Times New Roman"/>
         </w:rPr>
       </w:pPr>
-      <w:bookmarkStart w:id="3" w:name="_Toc168414516"/>
+      <w:bookmarkStart w:id="3" w:name="_Toc168420427"/>
       <w:r>
         <w:rPr>
           <w:rFonts w:ascii="Times New Roman" w:hAnsi="Times New Roman" w:cs="Times New Roman"/>
@@ -4457,7 +4457,7 @@
           <w:rFonts w:ascii="Times New Roman" w:hAnsi="Times New Roman" w:cs="Times New Roman"/>
         </w:rPr>
       </w:pPr>
-      <w:bookmarkStart w:id="4" w:name="_Toc168414517"/>
+      <w:bookmarkStart w:id="4" w:name="_Toc168420428"/>
       <w:r>
         <w:rPr>
           <w:rFonts w:ascii="Times New Roman" w:hAnsi="Times New Roman" w:cs="Times New Roman"/>
@@ -4650,7 +4650,7 @@
           <w:sz w:val="24"/>
           <w:szCs w:val="24"/>
         </w:rPr>
-        <w:t xml:space="preserve"> are physically monitored and guarded, while POSs </w:t>
+        <w:t xml:space="preserve">are physically monitored and guarded, while POSs </w:t>
       </w:r>
       <w:hyperlink w:anchor="_Annex_2_–" w:history="1">
         <w:r>
@@ -4669,7 +4669,7 @@
           <w:sz w:val="24"/>
           <w:szCs w:val="24"/>
         </w:rPr>
-        <w:t xml:space="preserve">  </w:t>
+        <w:t xml:space="preserve"> </w:t>
       </w:r>
       <w:r>
         <w:rPr>
@@ -4795,7 +4795,7 @@
           <w:rFonts w:ascii="Times New Roman" w:hAnsi="Times New Roman" w:cs="Times New Roman"/>
         </w:rPr>
       </w:pPr>
-      <w:bookmarkStart w:id="5" w:name="_Toc168414518"/>
+      <w:bookmarkStart w:id="5" w:name="_Toc168420429"/>
       <w:r>
         <w:rPr>
           <w:rFonts w:ascii="Times New Roman" w:hAnsi="Times New Roman" w:cs="Times New Roman"/>
@@ -5072,7 +5072,7 @@
           <w:szCs w:val="28"/>
         </w:rPr>
       </w:pPr>
-      <w:bookmarkStart w:id="6" w:name="_Toc168414519"/>
+      <w:bookmarkStart w:id="6" w:name="_Toc168420430"/>
       <w:r>
         <w:rPr>
           <w:rFonts w:ascii="Times New Roman" w:hAnsi="Times New Roman" w:cs="Times New Roman"/>
@@ -5691,7 +5691,7 @@
           <w:rFonts w:ascii="Times New Roman" w:hAnsi="Times New Roman" w:cs="Times New Roman"/>
         </w:rPr>
       </w:pPr>
-      <w:bookmarkStart w:id="7" w:name="_Toc168414520"/>
+      <w:bookmarkStart w:id="7" w:name="_Toc168420431"/>
       <w:r>
         <w:rPr>
           <w:rFonts w:ascii="Times New Roman" w:hAnsi="Times New Roman" w:cs="Times New Roman"/>
@@ -6166,7 +6166,7 @@
           <w:rFonts w:ascii="Times New Roman" w:hAnsi="Times New Roman" w:cs="Times New Roman"/>
         </w:rPr>
       </w:pPr>
-      <w:bookmarkStart w:id="8" w:name="_Toc168414521"/>
+      <w:bookmarkStart w:id="8" w:name="_Toc168420432"/>
       <w:r>
         <w:rPr>
           <w:rFonts w:ascii="Times New Roman" w:hAnsi="Times New Roman" w:cs="Times New Roman"/>
@@ -6525,7 +6525,7 @@
           <w:rFonts w:ascii="Times New Roman" w:hAnsi="Times New Roman" w:cs="Times New Roman"/>
         </w:rPr>
       </w:pPr>
-      <w:bookmarkStart w:id="9" w:name="_Toc168414522"/>
+      <w:bookmarkStart w:id="9" w:name="_Toc168420433"/>
       <w:r>
         <w:rPr>
           <w:rFonts w:ascii="Times New Roman" w:hAnsi="Times New Roman" w:cs="Times New Roman"/>
@@ -7398,7 +7398,7 @@
           <w:szCs w:val="28"/>
         </w:rPr>
       </w:pPr>
-      <w:bookmarkStart w:id="10" w:name="_Toc168414523"/>
+      <w:bookmarkStart w:id="10" w:name="_Toc168420434"/>
       <w:r>
         <w:rPr>
           <w:rFonts w:ascii="Times New Roman" w:hAnsi="Times New Roman" w:cs="Times New Roman"/>
@@ -8434,7 +8434,7 @@
           <w:rFonts w:ascii="Times New Roman" w:hAnsi="Times New Roman" w:cs="Times New Roman"/>
         </w:rPr>
       </w:pPr>
-      <w:bookmarkStart w:id="11" w:name="_Toc168414524"/>
+      <w:bookmarkStart w:id="11" w:name="_Toc168420435"/>
       <w:r>
         <w:rPr>
           <w:rFonts w:ascii="Times New Roman" w:hAnsi="Times New Roman" w:cs="Times New Roman"/>
@@ -9492,7 +9492,7 @@
           <w:rFonts w:ascii="Times New Roman" w:hAnsi="Times New Roman" w:cs="Times New Roman"/>
         </w:rPr>
       </w:pPr>
-      <w:bookmarkStart w:id="12" w:name="_Toc168414525"/>
+      <w:bookmarkStart w:id="12" w:name="_Toc168420436"/>
       <w:r>
         <w:rPr>
           <w:rFonts w:ascii="Times New Roman" w:hAnsi="Times New Roman" w:cs="Times New Roman"/>
@@ -9776,7 +9776,7 @@
           <w:rFonts w:ascii="Times New Roman" w:hAnsi="Times New Roman" w:cs="Times New Roman"/>
         </w:rPr>
       </w:pPr>
-      <w:bookmarkStart w:id="13" w:name="_Toc168414526"/>
+      <w:bookmarkStart w:id="13" w:name="_Toc168420437"/>
       <w:r>
         <w:rPr>
           <w:rFonts w:ascii="Times New Roman" w:hAnsi="Times New Roman" w:cs="Times New Roman"/>
@@ -10134,7 +10134,7 @@
           <w:szCs w:val="28"/>
         </w:rPr>
       </w:pPr>
-      <w:bookmarkStart w:id="14" w:name="_Toc168414527"/>
+      <w:bookmarkStart w:id="14" w:name="_Toc168420438"/>
       <w:r>
         <w:rPr>
           <w:rFonts w:ascii="Times New Roman" w:hAnsi="Times New Roman" w:cs="Times New Roman"/>
@@ -10233,7 +10233,7 @@
           <w:rFonts w:ascii="Times New Roman" w:hAnsi="Times New Roman" w:cs="Times New Roman"/>
         </w:rPr>
       </w:pPr>
-      <w:bookmarkStart w:id="15" w:name="_Toc168414528"/>
+      <w:bookmarkStart w:id="15" w:name="_Toc168420439"/>
       <w:r>
         <w:rPr>
           <w:rFonts w:ascii="Times New Roman" w:hAnsi="Times New Roman" w:cs="Times New Roman"/>
@@ -10953,23 +10953,7 @@
           <w:sz w:val="24"/>
           <w:szCs w:val="24"/>
         </w:rPr>
-        <w:t>Fig.</w:t>
-      </w:r>
-      <w:r>
-        <w:rPr>
-          <w:rFonts w:ascii="Times New Roman" w:hAnsi="Times New Roman" w:cs="Times New Roman"/>
-          <w:sz w:val="24"/>
-          <w:szCs w:val="24"/>
-        </w:rPr>
-        <w:t>10</w:t>
-      </w:r>
-      <w:r>
-        <w:rPr>
-          <w:rFonts w:ascii="Times New Roman" w:hAnsi="Times New Roman" w:cs="Times New Roman"/>
-          <w:sz w:val="24"/>
-          <w:szCs w:val="24"/>
-        </w:rPr>
-        <w:t xml:space="preserve"> Flow chart diagram</w:t>
+        <w:t>Fig.10 Flow chart diagram</w:t>
       </w:r>
     </w:p>
     <w:p>
@@ -11574,7 +11558,7 @@
           <w:rFonts w:ascii="Times New Roman" w:hAnsi="Times New Roman" w:cs="Times New Roman"/>
         </w:rPr>
       </w:pPr>
-      <w:bookmarkStart w:id="16" w:name="_Toc168414529"/>
+      <w:bookmarkStart w:id="16" w:name="_Toc168420440"/>
       <w:r>
         <w:rPr>
           <w:rFonts w:ascii="Times New Roman" w:hAnsi="Times New Roman" w:cs="Times New Roman"/>
@@ -11585,13 +11569,7 @@
         <w:rPr>
           <w:rFonts w:ascii="Times New Roman" w:hAnsi="Times New Roman" w:cs="Times New Roman"/>
         </w:rPr>
-        <w:t>5.</w:t>
-      </w:r>
-      <w:r>
-        <w:rPr>
-          <w:rFonts w:ascii="Times New Roman" w:hAnsi="Times New Roman" w:cs="Times New Roman"/>
-        </w:rPr>
-        <w:t>2</w:t>
+        <w:t>5.2</w:t>
       </w:r>
       <w:r>
         <w:rPr>
@@ -11603,13 +11581,7 @@
         <w:rPr>
           <w:rFonts w:ascii="Times New Roman" w:hAnsi="Times New Roman" w:cs="Times New Roman"/>
         </w:rPr>
-        <w:t>T</w:t>
-      </w:r>
-      <w:r>
-        <w:rPr>
-          <w:rFonts w:ascii="Times New Roman" w:hAnsi="Times New Roman" w:cs="Times New Roman"/>
-        </w:rPr>
-        <w:t>echnologies used.</w:t>
+        <w:t>Technologies used.</w:t>
       </w:r>
       <w:bookmarkEnd w:id="16"/>
     </w:p>
@@ -11646,13 +11618,6 @@
           <w:szCs w:val="24"/>
         </w:rPr>
         <w:tab/>
-      </w:r>
-      <w:r>
-        <w:rPr>
-          <w:rFonts w:ascii="Times New Roman" w:hAnsi="Times New Roman" w:cs="Times New Roman"/>
-          <w:sz w:val="24"/>
-          <w:szCs w:val="24"/>
-        </w:rPr>
         <w:t>The client application is created using the “React”</w:t>
       </w:r>
       <w:sdt>
@@ -11762,7 +11727,23 @@
           <w:sz w:val="24"/>
           <w:szCs w:val="24"/>
         </w:rPr>
-        <w:t>For the purposes of a front-end client similar to this, any other library such as “Express”</w:t>
+        <w:t>For the purposes of a front-end client</w:t>
+      </w:r>
+      <w:r>
+        <w:rPr>
+          <w:rFonts w:ascii="Times New Roman" w:hAnsi="Times New Roman" w:cs="Times New Roman"/>
+          <w:sz w:val="24"/>
+          <w:szCs w:val="24"/>
+        </w:rPr>
+        <w:t xml:space="preserve"> application</w:t>
+      </w:r>
+      <w:r>
+        <w:rPr>
+          <w:rFonts w:ascii="Times New Roman" w:hAnsi="Times New Roman" w:cs="Times New Roman"/>
+          <w:sz w:val="24"/>
+          <w:szCs w:val="24"/>
+        </w:rPr>
+        <w:t xml:space="preserve"> similar to this, any other library such as “Express”</w:t>
       </w:r>
       <w:sdt>
         <w:sdtPr>
@@ -11978,23 +11959,7 @@
           <w:sz w:val="24"/>
           <w:szCs w:val="24"/>
         </w:rPr>
-        <w:t>These packages can be found in the “package.json” file. A full list of packages with all</w:t>
-      </w:r>
-      <w:r>
-        <w:rPr>
-          <w:rFonts w:ascii="Times New Roman" w:hAnsi="Times New Roman" w:cs="Times New Roman"/>
-          <w:sz w:val="24"/>
-          <w:szCs w:val="24"/>
-        </w:rPr>
-        <w:t xml:space="preserve"> </w:t>
-      </w:r>
-      <w:r>
-        <w:rPr>
-          <w:rFonts w:ascii="Times New Roman" w:hAnsi="Times New Roman" w:cs="Times New Roman"/>
-          <w:sz w:val="24"/>
-          <w:szCs w:val="24"/>
-        </w:rPr>
-        <w:t xml:space="preserve">their required sub-packages are available in the “package-lock.json” file. The general layout of the file can be found in </w:t>
+        <w:t xml:space="preserve">These packages can be found in the “package.json” file. A full list of packages with all their required sub-packages are available in the “package-lock.json” file. The general layout of the file can be found in </w:t>
       </w:r>
       <w:hyperlink w:anchor="_Annexa_1_–" w:history="1">
         <w:r>
@@ -12141,7 +12106,7 @@
           <w:sz w:val="24"/>
           <w:szCs w:val="24"/>
         </w:rPr>
-        <w:t xml:space="preserve"> It has the form of an  API console application that can be run on any Windows</w:t>
+        <w:t xml:space="preserve"> It has the form of an API console application that can be run on any Windows</w:t>
       </w:r>
       <w:sdt>
         <w:sdtPr>
@@ -12282,7 +12247,15 @@
           <w:sz w:val="24"/>
           <w:szCs w:val="24"/>
         </w:rPr>
-        <w:t xml:space="preserve"> for its responses</w:t>
+        <w:t xml:space="preserve"> </w:t>
+      </w:r>
+      <w:r>
+        <w:rPr>
+          <w:rFonts w:ascii="Times New Roman" w:hAnsi="Times New Roman" w:cs="Times New Roman"/>
+          <w:sz w:val="24"/>
+          <w:szCs w:val="24"/>
+        </w:rPr>
+        <w:t>for its responses</w:t>
       </w:r>
       <w:r>
         <w:rPr>
@@ -12326,7 +12299,7 @@
           <w:sz w:val="24"/>
           <w:szCs w:val="24"/>
         </w:rPr>
-        <w:t>controller and the template for the received and sent classes  separated in class files.</w:t>
+        <w:t>controller and the template for the received and sent classes separated in class files.</w:t>
       </w:r>
     </w:p>
     <w:p>
@@ -12808,7 +12781,7 @@
           <w:rFonts w:ascii="Times New Roman" w:hAnsi="Times New Roman" w:cs="Times New Roman"/>
         </w:rPr>
       </w:pPr>
-      <w:bookmarkStart w:id="17" w:name="_Toc168414530"/>
+      <w:bookmarkStart w:id="17" w:name="_Toc168420441"/>
       <w:r>
         <w:rPr>
           <w:rFonts w:ascii="Times New Roman" w:hAnsi="Times New Roman" w:cs="Times New Roman"/>
@@ -12965,15 +12938,7 @@
           <w:sz w:val="24"/>
           <w:szCs w:val="24"/>
         </w:rPr>
-        <w:t>”, in the application client code and API</w:t>
-      </w:r>
-      <w:r>
-        <w:rPr>
-          <w:rFonts w:ascii="Times New Roman" w:hAnsi="Times New Roman" w:cs="Times New Roman"/>
-          <w:sz w:val="24"/>
-          <w:szCs w:val="24"/>
-        </w:rPr>
-        <w:t xml:space="preserve"> </w:t>
+        <w:t xml:space="preserve">”, in the application client code and API </w:t>
       </w:r>
       <w:hyperlink w:anchor="_Annex_2_–" w:history="1">
         <w:r>
@@ -12986,14 +12951,6 @@
           <w:t>(annex 2)</w:t>
         </w:r>
       </w:hyperlink>
-      <w:r>
-        <w:rPr>
-          <w:rFonts w:ascii="Times New Roman" w:hAnsi="Times New Roman" w:cs="Times New Roman"/>
-          <w:sz w:val="24"/>
-          <w:szCs w:val="24"/>
-        </w:rPr>
-        <w:t xml:space="preserve"> </w:t>
-      </w:r>
       <w:r>
         <w:rPr>
           <w:rFonts w:ascii="Times New Roman" w:hAnsi="Times New Roman" w:cs="Times New Roman"/>
@@ -13182,21 +13139,68 @@
     <w:p>
       <w:pPr>
         <w:spacing w:after="0" w:line="360" w:lineRule="auto"/>
-        <w:rPr>
-          <w:rFonts w:ascii="Times New Roman" w:hAnsi="Times New Roman" w:cs="Times New Roman"/>
-          <w:color w:val="FF0000"/>
-          <w:sz w:val="24"/>
-          <w:szCs w:val="24"/>
-        </w:rPr>
-      </w:pPr>
-      <w:r>
-        <w:rPr>
-          <w:rFonts w:ascii="Times New Roman" w:hAnsi="Times New Roman" w:cs="Times New Roman"/>
-          <w:color w:val="FF0000"/>
-          <w:sz w:val="24"/>
-          <w:szCs w:val="24"/>
-        </w:rPr>
-        <w:t>--talk about client application</w:t>
+        <w:ind w:firstLine="720"/>
+        <w:rPr>
+          <w:rFonts w:ascii="Times New Roman" w:hAnsi="Times New Roman" w:cs="Times New Roman"/>
+          <w:sz w:val="24"/>
+          <w:szCs w:val="24"/>
+        </w:rPr>
+      </w:pPr>
+      <w:r>
+        <w:rPr>
+          <w:rFonts w:ascii="Times New Roman" w:hAnsi="Times New Roman" w:cs="Times New Roman"/>
+          <w:sz w:val="24"/>
+          <w:szCs w:val="24"/>
+        </w:rPr>
+        <w:t xml:space="preserve">The client application can be run with the “npm start” command or the “npm build” command. </w:t>
+      </w:r>
+      <w:r>
+        <w:rPr>
+          <w:rFonts w:ascii="Times New Roman" w:hAnsi="Times New Roman" w:cs="Times New Roman"/>
+          <w:sz w:val="24"/>
+          <w:szCs w:val="24"/>
+        </w:rPr>
+        <w:t>“</w:t>
+      </w:r>
+      <w:r>
+        <w:rPr>
+          <w:rFonts w:ascii="Times New Roman" w:hAnsi="Times New Roman" w:cs="Times New Roman"/>
+          <w:sz w:val="24"/>
+          <w:szCs w:val="24"/>
+        </w:rPr>
+        <w:t>NPM</w:t>
+      </w:r>
+      <w:r>
+        <w:rPr>
+          <w:rFonts w:ascii="Times New Roman" w:hAnsi="Times New Roman" w:cs="Times New Roman"/>
+          <w:sz w:val="24"/>
+          <w:szCs w:val="24"/>
+        </w:rPr>
+        <w:t>”</w:t>
+      </w:r>
+      <w:r>
+        <w:rPr>
+          <w:rFonts w:ascii="Times New Roman" w:hAnsi="Times New Roman" w:cs="Times New Roman"/>
+          <w:sz w:val="24"/>
+          <w:szCs w:val="24"/>
+        </w:rPr>
+        <w:t xml:space="preserve"> stands for node package </w:t>
+      </w:r>
+      <w:r>
+        <w:rPr>
+          <w:rFonts w:ascii="Times New Roman" w:hAnsi="Times New Roman" w:cs="Times New Roman"/>
+          <w:sz w:val="24"/>
+          <w:szCs w:val="24"/>
+        </w:rPr>
+        <w:t>manager,</w:t>
+      </w:r>
+      <w:r>
+        <w:rPr>
+          <w:rFonts w:ascii="Times New Roman" w:hAnsi="Times New Roman" w:cs="Times New Roman"/>
+          <w:sz w:val="24"/>
+          <w:szCs w:val="24"/>
+        </w:rPr>
+        <w:t xml:space="preserve"> and it represents the application that will get packages from the internet according to the “package.json” file and compile the application, as well as run the application on localhost, port 8080 or any other port, if specified.</w:t>
       </w:r>
     </w:p>
     <w:p>
@@ -13302,45 +13306,58 @@
           <w:sz w:val="24"/>
           <w:szCs w:val="24"/>
         </w:rPr>
-        <w:t xml:space="preserve"> Any other text editor along with a console environment may be used to develop a frontend client application.</w:t>
+        <w:t xml:space="preserve"> Any other text editor along with a console environment may be used to develop a front</w:t>
+      </w:r>
+      <w:r>
+        <w:rPr>
+          <w:rFonts w:ascii="Times New Roman" w:hAnsi="Times New Roman" w:cs="Times New Roman"/>
+          <w:sz w:val="24"/>
+          <w:szCs w:val="24"/>
+        </w:rPr>
+        <w:t>-</w:t>
+      </w:r>
+      <w:r>
+        <w:rPr>
+          <w:rFonts w:ascii="Times New Roman" w:hAnsi="Times New Roman" w:cs="Times New Roman"/>
+          <w:sz w:val="24"/>
+          <w:szCs w:val="24"/>
+        </w:rPr>
+        <w:t>end client application.</w:t>
       </w:r>
     </w:p>
     <w:p>
       <w:pPr>
         <w:spacing w:after="0" w:line="360" w:lineRule="auto"/>
-        <w:rPr>
-          <w:rFonts w:ascii="Times New Roman" w:hAnsi="Times New Roman" w:cs="Times New Roman"/>
-          <w:color w:val="FF0000"/>
-          <w:sz w:val="24"/>
-          <w:szCs w:val="24"/>
-        </w:rPr>
-      </w:pPr>
-      <w:r>
-        <w:rPr>
-          <w:rFonts w:ascii="Times New Roman" w:hAnsi="Times New Roman" w:cs="Times New Roman"/>
-          <w:color w:val="FF0000"/>
-          <w:sz w:val="24"/>
-          <w:szCs w:val="24"/>
-        </w:rPr>
-        <w:t xml:space="preserve">--talk about </w:t>
-      </w:r>
-      <w:r>
-        <w:rPr>
-          <w:rFonts w:ascii="Times New Roman" w:hAnsi="Times New Roman" w:cs="Times New Roman"/>
-          <w:color w:val="FF0000"/>
-          <w:sz w:val="24"/>
-          <w:szCs w:val="24"/>
-        </w:rPr>
-        <w:t>server</w:t>
-      </w:r>
-      <w:r>
-        <w:rPr>
-          <w:rFonts w:ascii="Times New Roman" w:hAnsi="Times New Roman" w:cs="Times New Roman"/>
-          <w:color w:val="FF0000"/>
-          <w:sz w:val="24"/>
-          <w:szCs w:val="24"/>
-        </w:rPr>
-        <w:t xml:space="preserve"> application</w:t>
+        <w:ind w:firstLine="720"/>
+        <w:rPr>
+          <w:rFonts w:ascii="Times New Roman" w:hAnsi="Times New Roman" w:cs="Times New Roman"/>
+          <w:sz w:val="24"/>
+          <w:szCs w:val="24"/>
+        </w:rPr>
+      </w:pPr>
+      <w:r>
+        <w:rPr>
+          <w:rFonts w:ascii="Times New Roman" w:hAnsi="Times New Roman" w:cs="Times New Roman"/>
+          <w:sz w:val="24"/>
+          <w:szCs w:val="24"/>
+        </w:rPr>
+        <w:t>The “.NetCore” is the environment on which the C# program runs. It takes care of the memory</w:t>
+      </w:r>
+      <w:r>
+        <w:rPr>
+          <w:rFonts w:ascii="Times New Roman" w:hAnsi="Times New Roman" w:cs="Times New Roman"/>
+          <w:sz w:val="24"/>
+          <w:szCs w:val="24"/>
+        </w:rPr>
+        <w:t xml:space="preserve"> usage of the program by automatic allocation and deallocation. </w:t>
+      </w:r>
+      <w:r>
+        <w:rPr>
+          <w:rFonts w:ascii="Times New Roman" w:hAnsi="Times New Roman" w:cs="Times New Roman"/>
+          <w:sz w:val="24"/>
+          <w:szCs w:val="24"/>
+        </w:rPr>
+        <w:t>This enables the rapid development of applications.</w:t>
       </w:r>
     </w:p>
     <w:p>
@@ -13562,6 +13579,7 @@
           <w:noProof/>
           <w14:ligatures w14:val="standardContextual"/>
         </w:rPr>
+        <w:lastRenderedPageBreak/>
         <w:drawing>
           <wp:inline distT="0" distB="0" distL="0" distR="0" wp14:anchorId="11325319" wp14:editId="52AAA5D8">
             <wp:extent cx="6192402" cy="853440"/>
@@ -13658,17 +13676,8 @@
           <w:sz w:val="24"/>
           <w:szCs w:val="24"/>
         </w:rPr>
-        <w:lastRenderedPageBreak/>
         <w:tab/>
-        <w:t xml:space="preserve">As stated above, the database is managed by </w:t>
-      </w:r>
-      <w:r>
-        <w:rPr>
-          <w:rFonts w:ascii="Times New Roman" w:hAnsi="Times New Roman" w:cs="Times New Roman"/>
-          <w:sz w:val="24"/>
-          <w:szCs w:val="24"/>
-        </w:rPr>
-        <w:t>“DB Browser for SQLite”</w:t>
+        <w:t>As stated above, the database is managed by “DB Browser for SQLite”</w:t>
       </w:r>
       <w:sdt>
         <w:sdtPr>
@@ -13866,6 +13875,61 @@
     <w:p>
       <w:pPr>
         <w:spacing w:after="0" w:line="360" w:lineRule="auto"/>
+        <w:ind w:firstLine="720"/>
+        <w:rPr>
+          <w:rFonts w:ascii="Times New Roman" w:hAnsi="Times New Roman" w:cs="Times New Roman"/>
+          <w:sz w:val="24"/>
+          <w:szCs w:val="24"/>
+        </w:rPr>
+      </w:pPr>
+      <w:r>
+        <w:rPr>
+          <w:rFonts w:ascii="Times New Roman" w:hAnsi="Times New Roman" w:cs="Times New Roman"/>
+          <w:sz w:val="24"/>
+          <w:szCs w:val="24"/>
+        </w:rPr>
+        <w:t>The database allows the application to filter the security issues by the tags they have. The languages that the user can choose also have tags and if the language tag is the same as the security issue tag, the issue is filtered and displayed by the client application</w:t>
+      </w:r>
+      <w:r>
+        <w:rPr>
+          <w:rFonts w:ascii="Times New Roman" w:hAnsi="Times New Roman" w:cs="Times New Roman"/>
+          <w:sz w:val="24"/>
+          <w:szCs w:val="24"/>
+        </w:rPr>
+        <w:t>.</w:t>
+      </w:r>
+    </w:p>
+    <w:p>
+      <w:pPr>
+        <w:spacing w:after="0" w:line="360" w:lineRule="auto"/>
+        <w:rPr>
+          <w:rFonts w:ascii="Times New Roman" w:hAnsi="Times New Roman" w:cs="Times New Roman"/>
+          <w:sz w:val="24"/>
+          <w:szCs w:val="24"/>
+        </w:rPr>
+      </w:pPr>
+      <w:r>
+        <w:rPr>
+          <w:rFonts w:ascii="Times New Roman" w:hAnsi="Times New Roman" w:cs="Times New Roman"/>
+          <w:sz w:val="24"/>
+          <w:szCs w:val="24"/>
+        </w:rPr>
+        <w:tab/>
+        <w:t xml:space="preserve">The application has the specified intended role of training developers about the possible threats that can pose a problem for the applications they develop. The application can be placed in an internal training environment and provide a positive impact on the knowhow and readiness </w:t>
+      </w:r>
+      <w:r>
+        <w:rPr>
+          <w:rFonts w:ascii="Times New Roman" w:hAnsi="Times New Roman" w:cs="Times New Roman"/>
+          <w:sz w:val="24"/>
+          <w:szCs w:val="24"/>
+        </w:rPr>
+        <w:lastRenderedPageBreak/>
+        <w:t>of developers to not only to enable them to not create security issues, but also to patch and repair existing problems.</w:t>
+      </w:r>
+    </w:p>
+    <w:p>
+      <w:pPr>
+        <w:spacing w:after="0" w:line="360" w:lineRule="auto"/>
         <w:rPr>
           <w:rFonts w:ascii="Times New Roman" w:hAnsi="Times New Roman" w:cs="Times New Roman"/>
           <w:sz w:val="24"/>
@@ -13895,7 +13959,7 @@
           <w:szCs w:val="28"/>
         </w:rPr>
       </w:pPr>
-      <w:bookmarkStart w:id="18" w:name="_Toc168414531"/>
+      <w:bookmarkStart w:id="18" w:name="_Toc168420442"/>
       <w:r>
         <w:rPr>
           <w:rFonts w:ascii="Times New Roman" w:hAnsi="Times New Roman" w:cs="Times New Roman"/>
@@ -13945,46 +14009,17 @@
         <w:ind w:firstLine="720"/>
         <w:rPr>
           <w:rFonts w:ascii="Times New Roman" w:hAnsi="Times New Roman" w:cs="Times New Roman"/>
-          <w:color w:val="FF0000"/>
-          <w:sz w:val="24"/>
-          <w:szCs w:val="24"/>
-        </w:rPr>
-      </w:pPr>
-      <w:r>
-        <w:rPr>
-          <w:rFonts w:ascii="Times New Roman" w:hAnsi="Times New Roman" w:cs="Times New Roman"/>
-          <w:color w:val="FF0000"/>
-          <w:sz w:val="24"/>
-          <w:szCs w:val="24"/>
-        </w:rPr>
-        <w:t xml:space="preserve">--The </w:t>
-      </w:r>
-      <w:r>
-        <w:rPr>
-          <w:rFonts w:ascii="Times New Roman" w:hAnsi="Times New Roman" w:cs="Times New Roman"/>
-          <w:color w:val="FF0000"/>
-          <w:sz w:val="24"/>
-          <w:szCs w:val="24"/>
-        </w:rPr>
-        <w:t>front-end</w:t>
-      </w:r>
-      <w:r>
-        <w:rPr>
-          <w:rFonts w:ascii="Times New Roman" w:hAnsi="Times New Roman" w:cs="Times New Roman"/>
-          <w:color w:val="FF0000"/>
-          <w:sz w:val="24"/>
-          <w:szCs w:val="24"/>
-        </w:rPr>
-        <w:t xml:space="preserve"> client list ordering may be improved by </w:t>
-      </w:r>
-      <w:r>
-        <w:rPr>
-          <w:rFonts w:ascii="Times New Roman" w:hAnsi="Times New Roman" w:cs="Times New Roman"/>
-          <w:color w:val="FF0000"/>
-          <w:sz w:val="24"/>
-          <w:szCs w:val="24"/>
-        </w:rPr>
-        <w:t>adding ordering criteria that can be controlled by the developer user.</w:t>
+          <w:sz w:val="24"/>
+          <w:szCs w:val="24"/>
+        </w:rPr>
+      </w:pPr>
+      <w:r>
+        <w:rPr>
+          <w:rFonts w:ascii="Times New Roman" w:hAnsi="Times New Roman" w:cs="Times New Roman"/>
+          <w:sz w:val="24"/>
+          <w:szCs w:val="24"/>
+        </w:rPr>
+        <w:t>For the purposes of training developers and bringing awareness, the application is a great tool for internal usage in not only a financial institution but also for any business that is interested in data privacy.</w:t>
       </w:r>
     </w:p>
     <w:p>
@@ -13993,37 +14028,89 @@
         <w:ind w:firstLine="720"/>
         <w:rPr>
           <w:rFonts w:ascii="Times New Roman" w:hAnsi="Times New Roman" w:cs="Times New Roman"/>
-          <w:color w:val="FF0000"/>
-          <w:sz w:val="24"/>
-          <w:szCs w:val="24"/>
-        </w:rPr>
-      </w:pPr>
-      <w:r>
-        <w:rPr>
-          <w:rFonts w:ascii="Times New Roman" w:hAnsi="Times New Roman" w:cs="Times New Roman"/>
-          <w:color w:val="FF0000"/>
-          <w:sz w:val="24"/>
-          <w:szCs w:val="24"/>
-        </w:rPr>
-        <w:t xml:space="preserve">--The research questionnaire may be applied to developers that used the application to </w:t>
-      </w:r>
-      <w:r>
-        <w:rPr>
-          <w:rFonts w:ascii="Times New Roman" w:hAnsi="Times New Roman" w:cs="Times New Roman"/>
-          <w:color w:val="FF0000"/>
-          <w:sz w:val="24"/>
-          <w:szCs w:val="24"/>
-        </w:rPr>
-        <w:t>compare</w:t>
-      </w:r>
-      <w:r>
-        <w:rPr>
-          <w:rFonts w:ascii="Times New Roman" w:hAnsi="Times New Roman" w:cs="Times New Roman"/>
-          <w:color w:val="FF0000"/>
-          <w:sz w:val="24"/>
-          <w:szCs w:val="24"/>
-        </w:rPr>
-        <w:t xml:space="preserve"> the results.</w:t>
+          <w:sz w:val="24"/>
+          <w:szCs w:val="24"/>
+        </w:rPr>
+      </w:pPr>
+      <w:r>
+        <w:rPr>
+          <w:rFonts w:ascii="Times New Roman" w:hAnsi="Times New Roman" w:cs="Times New Roman"/>
+          <w:sz w:val="24"/>
+          <w:szCs w:val="24"/>
+        </w:rPr>
+        <w:t>With that in mind, the application can be improved in some respects or changed to fit other acceptance criteria.</w:t>
+      </w:r>
+    </w:p>
+    <w:p>
+      <w:pPr>
+        <w:spacing w:after="0" w:line="360" w:lineRule="auto"/>
+        <w:rPr>
+          <w:rFonts w:ascii="Times New Roman" w:hAnsi="Times New Roman" w:cs="Times New Roman"/>
+          <w:sz w:val="24"/>
+          <w:szCs w:val="24"/>
+        </w:rPr>
+      </w:pPr>
+      <w:r>
+        <w:rPr>
+          <w:rFonts w:ascii="Times New Roman" w:hAnsi="Times New Roman" w:cs="Times New Roman"/>
+          <w:sz w:val="24"/>
+          <w:szCs w:val="24"/>
+        </w:rPr>
+        <w:tab/>
+      </w:r>
+      <w:r>
+        <w:rPr>
+          <w:rFonts w:ascii="Times New Roman" w:hAnsi="Times New Roman" w:cs="Times New Roman"/>
+          <w:sz w:val="24"/>
+          <w:szCs w:val="24"/>
+        </w:rPr>
+        <w:t>One such criteria may be the front-end client list ordering may be improved by adding ordering criteria that can be controlled by the developer user.</w:t>
+      </w:r>
+    </w:p>
+    <w:p>
+      <w:pPr>
+        <w:spacing w:after="0" w:line="360" w:lineRule="auto"/>
+        <w:rPr>
+          <w:rFonts w:ascii="Times New Roman" w:hAnsi="Times New Roman" w:cs="Times New Roman"/>
+          <w:sz w:val="24"/>
+          <w:szCs w:val="24"/>
+        </w:rPr>
+      </w:pPr>
+      <w:r>
+        <w:rPr>
+          <w:rFonts w:ascii="Times New Roman" w:hAnsi="Times New Roman" w:cs="Times New Roman"/>
+          <w:sz w:val="24"/>
+          <w:szCs w:val="24"/>
+        </w:rPr>
+        <w:tab/>
+        <w:t>Another one can be extending the application from internal tooling to a standalone learning platform by making its API endpoints secure, adding account support, administration pages, statistics and including downloadable projects that represent the current “levels” in security.</w:t>
+      </w:r>
+    </w:p>
+    <w:p>
+      <w:pPr>
+        <w:spacing w:after="0" w:line="360" w:lineRule="auto"/>
+        <w:rPr>
+          <w:rFonts w:ascii="Times New Roman" w:hAnsi="Times New Roman" w:cs="Times New Roman"/>
+          <w:sz w:val="24"/>
+          <w:szCs w:val="24"/>
+        </w:rPr>
+      </w:pPr>
+      <w:r>
+        <w:rPr>
+          <w:rFonts w:ascii="Times New Roman" w:hAnsi="Times New Roman" w:cs="Times New Roman"/>
+          <w:sz w:val="24"/>
+          <w:szCs w:val="24"/>
+        </w:rPr>
+        <w:tab/>
+        <w:t>As an addition to the initial study, a study can be made on the users of the application, the results being compared to the developers that never interacted with such a system.</w:t>
+      </w:r>
+      <w:r>
+        <w:rPr>
+          <w:rFonts w:ascii="Times New Roman" w:hAnsi="Times New Roman" w:cs="Times New Roman"/>
+          <w:sz w:val="24"/>
+          <w:szCs w:val="24"/>
+        </w:rPr>
+        <w:t xml:space="preserve"> For this to be viable, the population studied should comprise developers from urban developed countries that used or did not use the application described above or a similar application.</w:t>
       </w:r>
     </w:p>
     <w:p>
@@ -14047,8 +14134,8 @@
     </w:p>
     <w:bookmarkStart w:id="19" w:name="_Bibliografie" w:displacedByCustomXml="next"/>
     <w:bookmarkEnd w:id="19" w:displacedByCustomXml="next"/>
-    <w:bookmarkStart w:id="20" w:name="_Toc168414532" w:displacedByCustomXml="next"/>
-    <w:bookmarkStart w:id="21" w:name="_Toc106881130" w:displacedByCustomXml="next"/>
+    <w:bookmarkStart w:id="20" w:name="_Toc106881130" w:displacedByCustomXml="next"/>
+    <w:bookmarkStart w:id="21" w:name="_Toc168420443" w:displacedByCustomXml="next"/>
     <w:bookmarkStart w:id="22" w:name="_Hlk155030900" w:displacedByCustomXml="next"/>
     <w:sdt>
       <w:sdtPr>
@@ -14089,7 +14176,7 @@
             </w:rPr>
             <w:t>Bibliogra</w:t>
           </w:r>
-          <w:bookmarkEnd w:id="21"/>
+          <w:bookmarkEnd w:id="20"/>
           <w:r>
             <w:rPr>
               <w:rFonts w:ascii="Times New Roman" w:hAnsi="Times New Roman" w:cs="Times New Roman"/>
@@ -14110,7 +14197,7 @@
             </w:rPr>
             <w:t>y</w:t>
           </w:r>
-          <w:bookmarkEnd w:id="20"/>
+          <w:bookmarkEnd w:id="21"/>
         </w:p>
         <w:sdt>
           <w:sdtPr>
@@ -15870,7 +15957,7 @@
         <w:lastRenderedPageBreak/>
         <w:tab/>
       </w:r>
-      <w:bookmarkStart w:id="27" w:name="_Toc168414533"/>
+      <w:bookmarkStart w:id="27" w:name="_Toc168420444"/>
       <w:r>
         <w:rPr>
           <w:rFonts w:ascii="Times New Roman" w:hAnsi="Times New Roman" w:cs="Times New Roman"/>
@@ -17113,27 +17200,7 @@
                 <w:sz w:val="24"/>
                 <w:szCs w:val="24"/>
               </w:rPr>
-              <w:t>Figur</w:t>
-            </w:r>
-            <w:r>
-              <w:rPr>
-                <w:rFonts w:ascii="Times New Roman" w:hAnsi="Times New Roman" w:cs="Times New Roman"/>
-                <w:b/>
-                <w:bCs/>
-                <w:sz w:val="24"/>
-                <w:szCs w:val="24"/>
-              </w:rPr>
-              <w:t>e</w:t>
-            </w:r>
-            <w:r>
-              <w:rPr>
-                <w:rFonts w:ascii="Times New Roman" w:hAnsi="Times New Roman" w:cs="Times New Roman"/>
-                <w:b/>
-                <w:bCs/>
-                <w:sz w:val="24"/>
-                <w:szCs w:val="24"/>
-              </w:rPr>
-              <w:t xml:space="preserve"> 1</w:t>
+              <w:t>Figure 1</w:t>
             </w:r>
             <w:r>
               <w:rPr>
@@ -17220,7 +17287,7 @@
         </w:rPr>
       </w:pPr>
       <w:bookmarkStart w:id="28" w:name="_Annex_2_–"/>
-      <w:bookmarkStart w:id="29" w:name="_Toc168414534"/>
+      <w:bookmarkStart w:id="29" w:name="_Toc168420445"/>
       <w:bookmarkEnd w:id="28"/>
       <w:r>
         <w:rPr>

</xml_diff>